<commit_message>
Bugs in word gezet & Asset List Update
</commit_message>
<xml_diff>
--- a/Developing/Bugs.docx
+++ b/Developing/Bugs.docx
@@ -14,28 +14,268 @@
       <w:r>
         <w:t>:</w:t>
       </w:r>
-    </w:p>
-    <w:p>
-      <w:r>
-        <w:t>Level 0:</w:t>
-      </w:r>
       <w:bookmarkStart w:id="0" w:name="_GoBack"/>
       <w:bookmarkEnd w:id="0"/>
     </w:p>
     <w:p>
       <w:r>
+        <w:t>Level 0:</w:t>
+      </w:r>
+    </w:p>
+    <w:p>
+      <w:pPr>
+        <w:pStyle w:val="Lijstalinea"/>
+        <w:numPr>
+          <w:ilvl w:val="0"/>
+          <w:numId w:val="1"/>
+        </w:numPr>
+      </w:pPr>
+      <w:proofErr w:type="spellStart"/>
+      <w:r>
+        <w:t>Jump</w:t>
+      </w:r>
+      <w:proofErr w:type="spellEnd"/>
+      <w:r>
+        <w:t xml:space="preserve"> doet het af en toe niet</w:t>
+      </w:r>
+    </w:p>
+    <w:p>
+      <w:pPr>
+        <w:pStyle w:val="Lijstalinea"/>
+        <w:numPr>
+          <w:ilvl w:val="0"/>
+          <w:numId w:val="1"/>
+        </w:numPr>
+      </w:pPr>
+      <w:proofErr w:type="spellStart"/>
+      <w:r>
+        <w:t>Enemy</w:t>
+      </w:r>
+      <w:proofErr w:type="spellEnd"/>
+      <w:r>
+        <w:t xml:space="preserve"> kan – </w:t>
+      </w:r>
+      <w:proofErr w:type="spellStart"/>
+      <w:r>
+        <w:t>hp</w:t>
+      </w:r>
+      <w:proofErr w:type="spellEnd"/>
+      <w:r>
+        <w:t xml:space="preserve"> worden</w:t>
+      </w:r>
+    </w:p>
+    <w:p>
+      <w:pPr>
+        <w:pStyle w:val="Lijstalinea"/>
+        <w:numPr>
+          <w:ilvl w:val="0"/>
+          <w:numId w:val="1"/>
+        </w:numPr>
+      </w:pPr>
+      <w:r>
+        <w:t>Dat je door stuff heen kan forceren</w:t>
+      </w:r>
+    </w:p>
+    <w:p>
+      <w:pPr>
+        <w:pStyle w:val="Lijstalinea"/>
+        <w:numPr>
+          <w:ilvl w:val="0"/>
+          <w:numId w:val="1"/>
+        </w:numPr>
+      </w:pPr>
+      <w:proofErr w:type="spellStart"/>
+      <w:r>
+        <w:t>Movement</w:t>
+      </w:r>
+      <w:proofErr w:type="spellEnd"/>
+      <w:r>
+        <w:t xml:space="preserve"> niet uitgaat wanneer je iets met </w:t>
+      </w:r>
+      <w:proofErr w:type="spellStart"/>
+      <w:r>
+        <w:t>raycast</w:t>
+      </w:r>
+      <w:proofErr w:type="spellEnd"/>
+      <w:r>
+        <w:t xml:space="preserve"> </w:t>
+      </w:r>
+      <w:proofErr w:type="spellStart"/>
+      <w:r>
+        <w:t>detecteerd</w:t>
+      </w:r>
+      <w:proofErr w:type="spellEnd"/>
+    </w:p>
+    <w:p>
+      <w:pPr>
+        <w:pStyle w:val="Lijstalinea"/>
+        <w:numPr>
+          <w:ilvl w:val="0"/>
+          <w:numId w:val="1"/>
+        </w:numPr>
+        <w:rPr>
+          <w:highlight w:val="green"/>
+        </w:rPr>
+      </w:pPr>
+      <w:proofErr w:type="spellStart"/>
+      <w:r>
+        <w:rPr>
+          <w:highlight w:val="green"/>
+        </w:rPr>
+        <w:t>Ladybug</w:t>
+      </w:r>
+      <w:proofErr w:type="spellEnd"/>
+      <w:r>
+        <w:rPr>
+          <w:highlight w:val="green"/>
+        </w:rPr>
+        <w:t xml:space="preserve"> gaat onder de </w:t>
+      </w:r>
+      <w:proofErr w:type="spellStart"/>
+      <w:r>
+        <w:rPr>
+          <w:highlight w:val="green"/>
+        </w:rPr>
+        <w:t>romijnse</w:t>
+      </w:r>
+      <w:proofErr w:type="spellEnd"/>
+      <w:r>
+        <w:rPr>
+          <w:highlight w:val="green"/>
+        </w:rPr>
+        <w:t xml:space="preserve"> cijfers</w:t>
+      </w:r>
+    </w:p>
+    <w:p>
+      <w:pPr>
+        <w:pStyle w:val="Lijstalinea"/>
+        <w:numPr>
+          <w:ilvl w:val="0"/>
+          <w:numId w:val="1"/>
+        </w:numPr>
+      </w:pPr>
+      <w:proofErr w:type="spellStart"/>
+      <w:r>
+        <w:t>Ragebar</w:t>
+      </w:r>
+      <w:proofErr w:type="spellEnd"/>
+      <w:r>
+        <w:t xml:space="preserve"> omhoog gaar </w:t>
+      </w:r>
+      <w:proofErr w:type="spellStart"/>
+      <w:r>
+        <w:t>waneer</w:t>
+      </w:r>
+      <w:proofErr w:type="spellEnd"/>
+      <w:r>
+        <w:t xml:space="preserve"> je </w:t>
+      </w:r>
+      <w:proofErr w:type="spellStart"/>
+      <w:r>
+        <w:t>damage</w:t>
+      </w:r>
+      <w:proofErr w:type="spellEnd"/>
+      <w:r>
+        <w:t xml:space="preserve"> krijgt</w:t>
+      </w:r>
+    </w:p>
+    <w:p>
+      <w:pPr>
+        <w:pStyle w:val="Lijstalinea"/>
+        <w:numPr>
+          <w:ilvl w:val="0"/>
+          <w:numId w:val="1"/>
+        </w:numPr>
+      </w:pPr>
+      <w:r>
+        <w:t xml:space="preserve">Wanneer je </w:t>
+      </w:r>
+      <w:proofErr w:type="spellStart"/>
+      <w:r>
+        <w:t>skill</w:t>
+      </w:r>
+      <w:proofErr w:type="spellEnd"/>
+      <w:r>
+        <w:t xml:space="preserve"> gebruikt dat het rage kost</w:t>
+      </w:r>
+    </w:p>
+    <w:p>
+      <w:pPr>
+        <w:pStyle w:val="Lijstalinea"/>
+        <w:numPr>
+          <w:ilvl w:val="0"/>
+          <w:numId w:val="1"/>
+        </w:numPr>
+      </w:pPr>
+      <w:r>
+        <w:t xml:space="preserve">Je niet </w:t>
+      </w:r>
+      <w:proofErr w:type="spellStart"/>
+      <w:r>
+        <w:t>spells</w:t>
+      </w:r>
+      <w:proofErr w:type="spellEnd"/>
+      <w:r>
+        <w:t xml:space="preserve"> kan </w:t>
+      </w:r>
+      <w:proofErr w:type="spellStart"/>
+      <w:r>
+        <w:t>spammen</w:t>
+      </w:r>
+      <w:proofErr w:type="spellEnd"/>
+      <w:r>
+        <w:t xml:space="preserve"> maar </w:t>
+      </w:r>
+      <w:proofErr w:type="spellStart"/>
+      <w:r>
+        <w:t>cooldown</w:t>
+      </w:r>
+      <w:proofErr w:type="spellEnd"/>
+      <w:r>
+        <w:t xml:space="preserve"> nodig heeft</w:t>
+      </w:r>
+    </w:p>
+    <w:p>
+      <w:r>
         <w:t>Level 1:</w:t>
       </w:r>
     </w:p>
     <w:p>
+      <w:pPr>
+        <w:pStyle w:val="Lijstalinea"/>
+        <w:numPr>
+          <w:ilvl w:val="0"/>
+          <w:numId w:val="1"/>
+        </w:numPr>
+      </w:pPr>
+    </w:p>
+    <w:p>
       <w:r>
         <w:t>Level 2:</w:t>
       </w:r>
     </w:p>
     <w:p>
+      <w:pPr>
+        <w:pStyle w:val="Lijstalinea"/>
+        <w:numPr>
+          <w:ilvl w:val="0"/>
+          <w:numId w:val="1"/>
+        </w:numPr>
+      </w:pPr>
+    </w:p>
+    <w:p>
       <w:r>
         <w:t>Level 3:</w:t>
       </w:r>
+    </w:p>
+    <w:p>
+      <w:pPr>
+        <w:pStyle w:val="Lijstalinea"/>
+        <w:numPr>
+          <w:ilvl w:val="0"/>
+          <w:numId w:val="1"/>
+        </w:numPr>
+      </w:pPr>
     </w:p>
     <w:sectPr>
       <w:pgSz w:w="11906" w:h="16838"/>
@@ -45,6 +285,126 @@
     </w:sectPr>
   </w:body>
 </w:document>
+</file>
+
+<file path=word/numbering.xml><?xml version="1.0" encoding="utf-8"?>
+<w:numbering xmlns:wpc="http://schemas.microsoft.com/office/word/2010/wordprocessingCanvas" xmlns:mc="http://schemas.openxmlformats.org/markup-compatibility/2006" xmlns:o="urn:schemas-microsoft-com:office:office" xmlns:r="http://schemas.openxmlformats.org/officeDocument/2006/relationships" xmlns:m="http://schemas.openxmlformats.org/officeDocument/2006/math" xmlns:v="urn:schemas-microsoft-com:vml" xmlns:wp14="http://schemas.microsoft.com/office/word/2010/wordprocessingDrawing" xmlns:wp="http://schemas.openxmlformats.org/drawingml/2006/wordprocessingDrawing" xmlns:w10="urn:schemas-microsoft-com:office:word" xmlns:w="http://schemas.openxmlformats.org/wordprocessingml/2006/main" xmlns:w14="http://schemas.microsoft.com/office/word/2010/wordml" xmlns:w15="http://schemas.microsoft.com/office/word/2012/wordml" xmlns:wpg="http://schemas.microsoft.com/office/word/2010/wordprocessingGroup" xmlns:wpi="http://schemas.microsoft.com/office/word/2010/wordprocessingInk" xmlns:wne="http://schemas.microsoft.com/office/word/2006/wordml" xmlns:wps="http://schemas.microsoft.com/office/word/2010/wordprocessingShape" mc:Ignorable="w14 w15 wp14">
+  <w:abstractNum w:abstractNumId="0" w15:restartNumberingAfterBreak="0">
+    <w:nsid w:val="56454EB7"/>
+    <w:multiLevelType w:val="hybridMultilevel"/>
+    <w:tmpl w:val="95E61324"/>
+    <w:lvl w:ilvl="0" w:tplc="CB5AF9B8">
+      <w:numFmt w:val="bullet"/>
+      <w:lvlText w:val="-"/>
+      <w:lvlJc w:val="left"/>
+      <w:pPr>
+        <w:ind w:left="720" w:hanging="360"/>
+      </w:pPr>
+      <w:rPr>
+        <w:rFonts w:ascii="Calibri" w:eastAsiaTheme="minorHAnsi" w:hAnsi="Calibri" w:cstheme="minorBidi" w:hint="default"/>
+      </w:rPr>
+    </w:lvl>
+    <w:lvl w:ilvl="1" w:tplc="04130003" w:tentative="1">
+      <w:start w:val="1"/>
+      <w:numFmt w:val="bullet"/>
+      <w:lvlText w:val="o"/>
+      <w:lvlJc w:val="left"/>
+      <w:pPr>
+        <w:ind w:left="1440" w:hanging="360"/>
+      </w:pPr>
+      <w:rPr>
+        <w:rFonts w:ascii="Courier New" w:hAnsi="Courier New" w:cs="Courier New" w:hint="default"/>
+      </w:rPr>
+    </w:lvl>
+    <w:lvl w:ilvl="2" w:tplc="04130005" w:tentative="1">
+      <w:start w:val="1"/>
+      <w:numFmt w:val="bullet"/>
+      <w:lvlText w:val=""/>
+      <w:lvlJc w:val="left"/>
+      <w:pPr>
+        <w:ind w:left="2160" w:hanging="360"/>
+      </w:pPr>
+      <w:rPr>
+        <w:rFonts w:ascii="Wingdings" w:hAnsi="Wingdings" w:hint="default"/>
+      </w:rPr>
+    </w:lvl>
+    <w:lvl w:ilvl="3" w:tplc="04130001" w:tentative="1">
+      <w:start w:val="1"/>
+      <w:numFmt w:val="bullet"/>
+      <w:lvlText w:val=""/>
+      <w:lvlJc w:val="left"/>
+      <w:pPr>
+        <w:ind w:left="2880" w:hanging="360"/>
+      </w:pPr>
+      <w:rPr>
+        <w:rFonts w:ascii="Symbol" w:hAnsi="Symbol" w:hint="default"/>
+      </w:rPr>
+    </w:lvl>
+    <w:lvl w:ilvl="4" w:tplc="04130003" w:tentative="1">
+      <w:start w:val="1"/>
+      <w:numFmt w:val="bullet"/>
+      <w:lvlText w:val="o"/>
+      <w:lvlJc w:val="left"/>
+      <w:pPr>
+        <w:ind w:left="3600" w:hanging="360"/>
+      </w:pPr>
+      <w:rPr>
+        <w:rFonts w:ascii="Courier New" w:hAnsi="Courier New" w:cs="Courier New" w:hint="default"/>
+      </w:rPr>
+    </w:lvl>
+    <w:lvl w:ilvl="5" w:tplc="04130005" w:tentative="1">
+      <w:start w:val="1"/>
+      <w:numFmt w:val="bullet"/>
+      <w:lvlText w:val=""/>
+      <w:lvlJc w:val="left"/>
+      <w:pPr>
+        <w:ind w:left="4320" w:hanging="360"/>
+      </w:pPr>
+      <w:rPr>
+        <w:rFonts w:ascii="Wingdings" w:hAnsi="Wingdings" w:hint="default"/>
+      </w:rPr>
+    </w:lvl>
+    <w:lvl w:ilvl="6" w:tplc="04130001" w:tentative="1">
+      <w:start w:val="1"/>
+      <w:numFmt w:val="bullet"/>
+      <w:lvlText w:val=""/>
+      <w:lvlJc w:val="left"/>
+      <w:pPr>
+        <w:ind w:left="5040" w:hanging="360"/>
+      </w:pPr>
+      <w:rPr>
+        <w:rFonts w:ascii="Symbol" w:hAnsi="Symbol" w:hint="default"/>
+      </w:rPr>
+    </w:lvl>
+    <w:lvl w:ilvl="7" w:tplc="04130003" w:tentative="1">
+      <w:start w:val="1"/>
+      <w:numFmt w:val="bullet"/>
+      <w:lvlText w:val="o"/>
+      <w:lvlJc w:val="left"/>
+      <w:pPr>
+        <w:ind w:left="5760" w:hanging="360"/>
+      </w:pPr>
+      <w:rPr>
+        <w:rFonts w:ascii="Courier New" w:hAnsi="Courier New" w:cs="Courier New" w:hint="default"/>
+      </w:rPr>
+    </w:lvl>
+    <w:lvl w:ilvl="8" w:tplc="04130005" w:tentative="1">
+      <w:start w:val="1"/>
+      <w:numFmt w:val="bullet"/>
+      <w:lvlText w:val=""/>
+      <w:lvlJc w:val="left"/>
+      <w:pPr>
+        <w:ind w:left="6480" w:hanging="360"/>
+      </w:pPr>
+      <w:rPr>
+        <w:rFonts w:ascii="Wingdings" w:hAnsi="Wingdings" w:hint="default"/>
+      </w:rPr>
+    </w:lvl>
+  </w:abstractNum>
+  <w:num w:numId="1">
+    <w:abstractNumId w:val="0"/>
+  </w:num>
+</w:numbering>
 </file>
 
 <file path=word/styles.xml><?xml version="1.0" encoding="utf-8"?>
@@ -468,6 +828,17 @@
     <w:semiHidden/>
     <w:unhideWhenUsed/>
   </w:style>
+  <w:style w:type="paragraph" w:styleId="Lijstalinea">
+    <w:name w:val="List Paragraph"/>
+    <w:basedOn w:val="Standaard"/>
+    <w:uiPriority w:val="34"/>
+    <w:qFormat/>
+    <w:rsid w:val="00694603"/>
+    <w:pPr>
+      <w:ind w:left="720"/>
+      <w:contextualSpacing/>
+    </w:pPr>
+  </w:style>
 </w:styles>
 </file>
 

</xml_diff>

<commit_message>
Level 0 BugFree Gemaakt
</commit_message>
<xml_diff>
--- a/Developing/Bugs.docx
+++ b/Developing/Bugs.docx
@@ -14,225 +14,409 @@
       <w:r>
         <w:t>:</w:t>
       </w:r>
+    </w:p>
+    <w:p>
+      <w:r>
+        <w:t>Level 0:</w:t>
+      </w:r>
+    </w:p>
+    <w:p>
+      <w:pPr>
+        <w:pStyle w:val="Lijstalinea"/>
+        <w:numPr>
+          <w:ilvl w:val="0"/>
+          <w:numId w:val="1"/>
+        </w:numPr>
+        <w:rPr>
+          <w:highlight w:val="green"/>
+        </w:rPr>
+      </w:pPr>
+      <w:proofErr w:type="spellStart"/>
+      <w:r>
+        <w:rPr>
+          <w:highlight w:val="green"/>
+        </w:rPr>
+        <w:t>Jump</w:t>
+      </w:r>
+      <w:proofErr w:type="spellEnd"/>
+      <w:r>
+        <w:rPr>
+          <w:highlight w:val="green"/>
+        </w:rPr>
+        <w:t xml:space="preserve"> doet het af en toe niet</w:t>
+      </w:r>
+    </w:p>
+    <w:p>
+      <w:pPr>
+        <w:pStyle w:val="Lijstalinea"/>
+        <w:numPr>
+          <w:ilvl w:val="0"/>
+          <w:numId w:val="1"/>
+        </w:numPr>
+        <w:rPr>
+          <w:highlight w:val="green"/>
+        </w:rPr>
+      </w:pPr>
+      <w:proofErr w:type="spellStart"/>
+      <w:r>
+        <w:rPr>
+          <w:highlight w:val="green"/>
+        </w:rPr>
+        <w:t>Enemy</w:t>
+      </w:r>
+      <w:proofErr w:type="spellEnd"/>
+      <w:r>
+        <w:rPr>
+          <w:highlight w:val="green"/>
+        </w:rPr>
+        <w:t xml:space="preserve"> kan – </w:t>
+      </w:r>
+      <w:proofErr w:type="spellStart"/>
+      <w:r>
+        <w:rPr>
+          <w:highlight w:val="green"/>
+        </w:rPr>
+        <w:t>hp</w:t>
+      </w:r>
+      <w:proofErr w:type="spellEnd"/>
+      <w:r>
+        <w:rPr>
+          <w:highlight w:val="green"/>
+        </w:rPr>
+        <w:t xml:space="preserve"> worden</w:t>
+      </w:r>
+    </w:p>
+    <w:p>
+      <w:pPr>
+        <w:pStyle w:val="Lijstalinea"/>
+        <w:numPr>
+          <w:ilvl w:val="0"/>
+          <w:numId w:val="1"/>
+        </w:numPr>
+        <w:rPr>
+          <w:highlight w:val="green"/>
+        </w:rPr>
+      </w:pPr>
+      <w:r>
+        <w:rPr>
+          <w:highlight w:val="green"/>
+        </w:rPr>
+        <w:t>Dat je door stuff heen kan forceren</w:t>
+      </w:r>
+    </w:p>
+    <w:p>
+      <w:pPr>
+        <w:pStyle w:val="Lijstalinea"/>
+        <w:numPr>
+          <w:ilvl w:val="0"/>
+          <w:numId w:val="1"/>
+        </w:numPr>
+        <w:rPr>
+          <w:highlight w:val="green"/>
+        </w:rPr>
+      </w:pPr>
+      <w:proofErr w:type="spellStart"/>
+      <w:r>
+        <w:rPr>
+          <w:highlight w:val="green"/>
+        </w:rPr>
+        <w:t>Movement</w:t>
+      </w:r>
+      <w:proofErr w:type="spellEnd"/>
+      <w:r>
+        <w:rPr>
+          <w:highlight w:val="green"/>
+        </w:rPr>
+        <w:t xml:space="preserve"> niet uitgaat wanneer je iets met </w:t>
+      </w:r>
+      <w:proofErr w:type="spellStart"/>
+      <w:r>
+        <w:rPr>
+          <w:highlight w:val="green"/>
+        </w:rPr>
+        <w:t>raycast</w:t>
+      </w:r>
+      <w:proofErr w:type="spellEnd"/>
+      <w:r>
+        <w:rPr>
+          <w:highlight w:val="green"/>
+        </w:rPr>
+        <w:t xml:space="preserve"> </w:t>
+      </w:r>
+      <w:proofErr w:type="spellStart"/>
+      <w:r>
+        <w:rPr>
+          <w:highlight w:val="green"/>
+        </w:rPr>
+        <w:t>detecteerd</w:t>
+      </w:r>
+      <w:proofErr w:type="spellEnd"/>
+    </w:p>
+    <w:p>
+      <w:pPr>
+        <w:pStyle w:val="Lijstalinea"/>
+        <w:numPr>
+          <w:ilvl w:val="0"/>
+          <w:numId w:val="1"/>
+        </w:numPr>
+        <w:rPr>
+          <w:highlight w:val="green"/>
+        </w:rPr>
+      </w:pPr>
+      <w:proofErr w:type="spellStart"/>
+      <w:r>
+        <w:rPr>
+          <w:highlight w:val="green"/>
+        </w:rPr>
+        <w:t>Ladybug</w:t>
+      </w:r>
+      <w:proofErr w:type="spellEnd"/>
+      <w:r>
+        <w:rPr>
+          <w:highlight w:val="green"/>
+        </w:rPr>
+        <w:t xml:space="preserve"> gaat onder de </w:t>
+      </w:r>
+      <w:proofErr w:type="spellStart"/>
+      <w:r>
+        <w:rPr>
+          <w:highlight w:val="green"/>
+        </w:rPr>
+        <w:t>romijnse</w:t>
+      </w:r>
+      <w:proofErr w:type="spellEnd"/>
+      <w:r>
+        <w:rPr>
+          <w:highlight w:val="green"/>
+        </w:rPr>
+        <w:t xml:space="preserve"> cijfers</w:t>
+      </w:r>
+    </w:p>
+    <w:p>
+      <w:pPr>
+        <w:pStyle w:val="Lijstalinea"/>
+        <w:numPr>
+          <w:ilvl w:val="0"/>
+          <w:numId w:val="1"/>
+        </w:numPr>
+        <w:rPr>
+          <w:highlight w:val="green"/>
+        </w:rPr>
+      </w:pPr>
+      <w:proofErr w:type="spellStart"/>
+      <w:r>
+        <w:rPr>
+          <w:highlight w:val="green"/>
+        </w:rPr>
+        <w:t>Ragebar</w:t>
+      </w:r>
+      <w:proofErr w:type="spellEnd"/>
+      <w:r>
+        <w:rPr>
+          <w:highlight w:val="green"/>
+        </w:rPr>
+        <w:t xml:space="preserve"> omhoog gaar </w:t>
+      </w:r>
+      <w:proofErr w:type="spellStart"/>
+      <w:r>
+        <w:rPr>
+          <w:highlight w:val="green"/>
+        </w:rPr>
+        <w:t>waneer</w:t>
+      </w:r>
+      <w:proofErr w:type="spellEnd"/>
+      <w:r>
+        <w:rPr>
+          <w:highlight w:val="green"/>
+        </w:rPr>
+        <w:t xml:space="preserve"> je </w:t>
+      </w:r>
+      <w:proofErr w:type="spellStart"/>
+      <w:r>
+        <w:rPr>
+          <w:highlight w:val="green"/>
+        </w:rPr>
+        <w:t>damage</w:t>
+      </w:r>
+      <w:proofErr w:type="spellEnd"/>
+      <w:r>
+        <w:rPr>
+          <w:highlight w:val="green"/>
+        </w:rPr>
+        <w:t xml:space="preserve"> krijgt</w:t>
+      </w:r>
+    </w:p>
+    <w:p>
+      <w:pPr>
+        <w:pStyle w:val="Lijstalinea"/>
+        <w:numPr>
+          <w:ilvl w:val="0"/>
+          <w:numId w:val="1"/>
+        </w:numPr>
+        <w:rPr>
+          <w:highlight w:val="green"/>
+        </w:rPr>
+      </w:pPr>
+      <w:r>
+        <w:rPr>
+          <w:highlight w:val="green"/>
+        </w:rPr>
+        <w:t xml:space="preserve">Wanneer je </w:t>
+      </w:r>
+      <w:proofErr w:type="spellStart"/>
+      <w:r>
+        <w:rPr>
+          <w:highlight w:val="green"/>
+        </w:rPr>
+        <w:t>skill</w:t>
+      </w:r>
+      <w:proofErr w:type="spellEnd"/>
+      <w:r>
+        <w:rPr>
+          <w:highlight w:val="green"/>
+        </w:rPr>
+        <w:t xml:space="preserve"> gebruikt dat het rage kost</w:t>
+      </w:r>
+      <w:r>
+        <w:rPr>
+          <w:highlight w:val="green"/>
+        </w:rPr>
+        <w:tab/>
+      </w:r>
+    </w:p>
+    <w:p>
+      <w:pPr>
+        <w:pStyle w:val="Lijstalinea"/>
+        <w:numPr>
+          <w:ilvl w:val="0"/>
+          <w:numId w:val="1"/>
+        </w:numPr>
+        <w:rPr>
+          <w:highlight w:val="green"/>
+        </w:rPr>
+      </w:pPr>
+      <w:r>
+        <w:rPr>
+          <w:highlight w:val="green"/>
+        </w:rPr>
+        <w:t xml:space="preserve">Je niet </w:t>
+      </w:r>
+      <w:proofErr w:type="spellStart"/>
+      <w:r>
+        <w:rPr>
+          <w:highlight w:val="green"/>
+        </w:rPr>
+        <w:t>spells</w:t>
+      </w:r>
+      <w:proofErr w:type="spellEnd"/>
+      <w:r>
+        <w:rPr>
+          <w:highlight w:val="green"/>
+        </w:rPr>
+        <w:t xml:space="preserve"> kan </w:t>
+      </w:r>
+      <w:proofErr w:type="spellStart"/>
+      <w:r>
+        <w:rPr>
+          <w:highlight w:val="green"/>
+        </w:rPr>
+        <w:t>spammen</w:t>
+      </w:r>
+      <w:proofErr w:type="spellEnd"/>
+      <w:r>
+        <w:rPr>
+          <w:highlight w:val="green"/>
+        </w:rPr>
+        <w:t xml:space="preserve"> maar </w:t>
+      </w:r>
+      <w:proofErr w:type="spellStart"/>
+      <w:r>
+        <w:rPr>
+          <w:highlight w:val="green"/>
+        </w:rPr>
+        <w:t>cooldown</w:t>
+      </w:r>
+      <w:proofErr w:type="spellEnd"/>
+      <w:r>
+        <w:rPr>
+          <w:highlight w:val="green"/>
+        </w:rPr>
+        <w:t xml:space="preserve"> nodig heeft</w:t>
+      </w:r>
+    </w:p>
+    <w:p>
+      <w:pPr>
+        <w:pStyle w:val="Lijstalinea"/>
+        <w:numPr>
+          <w:ilvl w:val="0"/>
+          <w:numId w:val="1"/>
+        </w:numPr>
+      </w:pPr>
+      <w:r>
+        <w:t>Dat je niet door het gras heen kan lopen</w:t>
+      </w:r>
+    </w:p>
+    <w:p>
+      <w:pPr>
+        <w:pStyle w:val="Lijstalinea"/>
+        <w:numPr>
+          <w:ilvl w:val="0"/>
+          <w:numId w:val="1"/>
+        </w:numPr>
+      </w:pPr>
+      <w:r>
+        <w:t xml:space="preserve">Camera </w:t>
+      </w:r>
+      <w:proofErr w:type="spellStart"/>
+      <w:r>
+        <w:t>noclip</w:t>
+      </w:r>
+      <w:proofErr w:type="spellEnd"/>
+    </w:p>
+    <w:p>
+      <w:pPr>
+        <w:pStyle w:val="Lijstalinea"/>
+        <w:numPr>
+          <w:ilvl w:val="0"/>
+          <w:numId w:val="1"/>
+        </w:numPr>
+        <w:rPr>
+          <w:highlight w:val="green"/>
+        </w:rPr>
+      </w:pPr>
+      <w:proofErr w:type="spellStart"/>
+      <w:r>
+        <w:rPr>
+          <w:highlight w:val="green"/>
+        </w:rPr>
+        <w:t>Trow</w:t>
+      </w:r>
+      <w:proofErr w:type="spellEnd"/>
+      <w:r>
+        <w:rPr>
+          <w:highlight w:val="green"/>
+        </w:rPr>
+        <w:t xml:space="preserve"> info moet komen</w:t>
+      </w:r>
       <w:bookmarkStart w:id="0" w:name="_GoBack"/>
       <w:bookmarkEnd w:id="0"/>
     </w:p>
     <w:p>
-      <w:r>
-        <w:t>Level 0:</w:t>
-      </w:r>
-    </w:p>
-    <w:p>
-      <w:pPr>
-        <w:pStyle w:val="Lijstalinea"/>
-        <w:numPr>
-          <w:ilvl w:val="0"/>
-          <w:numId w:val="1"/>
-        </w:numPr>
-      </w:pPr>
-      <w:proofErr w:type="spellStart"/>
-      <w:r>
-        <w:t>Jump</w:t>
-      </w:r>
-      <w:proofErr w:type="spellEnd"/>
-      <w:r>
-        <w:t xml:space="preserve"> doet het af en toe niet</w:t>
-      </w:r>
-    </w:p>
-    <w:p>
-      <w:pPr>
-        <w:pStyle w:val="Lijstalinea"/>
-        <w:numPr>
-          <w:ilvl w:val="0"/>
-          <w:numId w:val="1"/>
-        </w:numPr>
-      </w:pPr>
-      <w:proofErr w:type="spellStart"/>
-      <w:r>
-        <w:t>Enemy</w:t>
-      </w:r>
-      <w:proofErr w:type="spellEnd"/>
-      <w:r>
-        <w:t xml:space="preserve"> kan – </w:t>
-      </w:r>
-      <w:proofErr w:type="spellStart"/>
-      <w:r>
-        <w:t>hp</w:t>
-      </w:r>
-      <w:proofErr w:type="spellEnd"/>
-      <w:r>
-        <w:t xml:space="preserve"> worden</w:t>
-      </w:r>
-    </w:p>
-    <w:p>
-      <w:pPr>
-        <w:pStyle w:val="Lijstalinea"/>
-        <w:numPr>
-          <w:ilvl w:val="0"/>
-          <w:numId w:val="1"/>
-        </w:numPr>
-      </w:pPr>
-      <w:r>
-        <w:t>Dat je door stuff heen kan forceren</w:t>
-      </w:r>
-    </w:p>
-    <w:p>
-      <w:pPr>
-        <w:pStyle w:val="Lijstalinea"/>
-        <w:numPr>
-          <w:ilvl w:val="0"/>
-          <w:numId w:val="1"/>
-        </w:numPr>
-      </w:pPr>
-      <w:proofErr w:type="spellStart"/>
-      <w:r>
-        <w:t>Movement</w:t>
-      </w:r>
-      <w:proofErr w:type="spellEnd"/>
-      <w:r>
-        <w:t xml:space="preserve"> niet uitgaat wanneer je iets met </w:t>
-      </w:r>
-      <w:proofErr w:type="spellStart"/>
-      <w:r>
-        <w:t>raycast</w:t>
-      </w:r>
-      <w:proofErr w:type="spellEnd"/>
-      <w:r>
-        <w:t xml:space="preserve"> </w:t>
-      </w:r>
-      <w:proofErr w:type="spellStart"/>
-      <w:r>
-        <w:t>detecteerd</w:t>
-      </w:r>
-      <w:proofErr w:type="spellEnd"/>
-    </w:p>
-    <w:p>
-      <w:pPr>
-        <w:pStyle w:val="Lijstalinea"/>
-        <w:numPr>
-          <w:ilvl w:val="0"/>
-          <w:numId w:val="1"/>
-        </w:numPr>
-        <w:rPr>
-          <w:highlight w:val="green"/>
-        </w:rPr>
-      </w:pPr>
-      <w:proofErr w:type="spellStart"/>
-      <w:r>
-        <w:rPr>
-          <w:highlight w:val="green"/>
-        </w:rPr>
-        <w:t>Ladybug</w:t>
-      </w:r>
-      <w:proofErr w:type="spellEnd"/>
-      <w:r>
-        <w:rPr>
-          <w:highlight w:val="green"/>
-        </w:rPr>
-        <w:t xml:space="preserve"> gaat onder de </w:t>
-      </w:r>
-      <w:proofErr w:type="spellStart"/>
-      <w:r>
-        <w:rPr>
-          <w:highlight w:val="green"/>
-        </w:rPr>
-        <w:t>romijnse</w:t>
-      </w:r>
-      <w:proofErr w:type="spellEnd"/>
-      <w:r>
-        <w:rPr>
-          <w:highlight w:val="green"/>
-        </w:rPr>
-        <w:t xml:space="preserve"> cijfers</w:t>
-      </w:r>
-    </w:p>
-    <w:p>
-      <w:pPr>
-        <w:pStyle w:val="Lijstalinea"/>
-        <w:numPr>
-          <w:ilvl w:val="0"/>
-          <w:numId w:val="1"/>
-        </w:numPr>
-      </w:pPr>
-      <w:proofErr w:type="spellStart"/>
-      <w:r>
-        <w:t>Ragebar</w:t>
-      </w:r>
-      <w:proofErr w:type="spellEnd"/>
-      <w:r>
-        <w:t xml:space="preserve"> omhoog gaar </w:t>
-      </w:r>
-      <w:proofErr w:type="spellStart"/>
-      <w:r>
-        <w:t>waneer</w:t>
-      </w:r>
-      <w:proofErr w:type="spellEnd"/>
-      <w:r>
-        <w:t xml:space="preserve"> je </w:t>
-      </w:r>
-      <w:proofErr w:type="spellStart"/>
-      <w:r>
-        <w:t>damage</w:t>
-      </w:r>
-      <w:proofErr w:type="spellEnd"/>
-      <w:r>
-        <w:t xml:space="preserve"> krijgt</w:t>
-      </w:r>
-    </w:p>
-    <w:p>
-      <w:pPr>
-        <w:pStyle w:val="Lijstalinea"/>
-        <w:numPr>
-          <w:ilvl w:val="0"/>
-          <w:numId w:val="1"/>
-        </w:numPr>
-      </w:pPr>
-      <w:r>
-        <w:t xml:space="preserve">Wanneer je </w:t>
-      </w:r>
-      <w:proofErr w:type="spellStart"/>
-      <w:r>
-        <w:t>skill</w:t>
-      </w:r>
-      <w:proofErr w:type="spellEnd"/>
-      <w:r>
-        <w:t xml:space="preserve"> gebruikt dat het rage kost</w:t>
-      </w:r>
-    </w:p>
-    <w:p>
-      <w:pPr>
-        <w:pStyle w:val="Lijstalinea"/>
-        <w:numPr>
-          <w:ilvl w:val="0"/>
-          <w:numId w:val="1"/>
-        </w:numPr>
-      </w:pPr>
-      <w:r>
-        <w:t xml:space="preserve">Je niet </w:t>
-      </w:r>
-      <w:proofErr w:type="spellStart"/>
-      <w:r>
-        <w:t>spells</w:t>
-      </w:r>
-      <w:proofErr w:type="spellEnd"/>
-      <w:r>
-        <w:t xml:space="preserve"> kan </w:t>
-      </w:r>
-      <w:proofErr w:type="spellStart"/>
-      <w:r>
-        <w:t>spammen</w:t>
-      </w:r>
-      <w:proofErr w:type="spellEnd"/>
-      <w:r>
-        <w:t xml:space="preserve"> maar </w:t>
-      </w:r>
-      <w:proofErr w:type="spellStart"/>
-      <w:r>
-        <w:t>cooldown</w:t>
-      </w:r>
-      <w:proofErr w:type="spellEnd"/>
-      <w:r>
-        <w:t xml:space="preserve"> nodig heeft</w:t>
+      <w:pPr>
+        <w:pStyle w:val="Lijstalinea"/>
+        <w:numPr>
+          <w:ilvl w:val="0"/>
+          <w:numId w:val="1"/>
+        </w:numPr>
+        <w:rPr>
+          <w:highlight w:val="green"/>
+        </w:rPr>
+      </w:pPr>
+      <w:r>
+        <w:rPr>
+          <w:highlight w:val="green"/>
+        </w:rPr>
+        <w:t>Onder 10 energy niet kan aanvallen</w:t>
       </w:r>
     </w:p>
     <w:p>

</xml_diff>

<commit_message>
Bugreport level 1 voor nu
</commit_message>
<xml_diff>
--- a/Developing/Bugs.docx
+++ b/Developing/Bugs.docx
@@ -311,30 +311,45 @@
       <w:r>
         <w:t>Boomstronk staat niet goed in het level (hangt er een beetje boven)</w:t>
       </w:r>
+    </w:p>
+    <w:p>
+      <w:pPr>
+        <w:pStyle w:val="Lijstalinea"/>
+        <w:rPr>
+          <w:highlight w:val="green"/>
+        </w:rPr>
+      </w:pPr>
+    </w:p>
+    <w:p>
+      <w:r>
+        <w:t>Level 1:</w:t>
+      </w:r>
+    </w:p>
+    <w:p>
+      <w:pPr>
+        <w:pStyle w:val="Lijstalinea"/>
+        <w:numPr>
+          <w:ilvl w:val="0"/>
+          <w:numId w:val="1"/>
+        </w:numPr>
+      </w:pPr>
+      <w:r>
+        <w:t>Termieten gaan niet dood</w:t>
+      </w:r>
+    </w:p>
+    <w:p>
+      <w:pPr>
+        <w:pStyle w:val="Lijstalinea"/>
+        <w:numPr>
+          <w:ilvl w:val="0"/>
+          <w:numId w:val="1"/>
+        </w:numPr>
+      </w:pPr>
+      <w:r>
+        <w:t>Je kan niet naar achter</w:t>
+      </w:r>
       <w:bookmarkStart w:id="0" w:name="_GoBack"/>
       <w:bookmarkEnd w:id="0"/>
-    </w:p>
-    <w:p>
-      <w:pPr>
-        <w:pStyle w:val="Lijstalinea"/>
-        <w:rPr>
-          <w:highlight w:val="green"/>
-        </w:rPr>
-      </w:pPr>
-    </w:p>
-    <w:p>
-      <w:r>
-        <w:t>Level 1:</w:t>
-      </w:r>
-    </w:p>
-    <w:p>
-      <w:pPr>
-        <w:pStyle w:val="Lijstalinea"/>
-        <w:numPr>
-          <w:ilvl w:val="0"/>
-          <w:numId w:val="1"/>
-        </w:numPr>
-      </w:pPr>
     </w:p>
     <w:p>
       <w:r>

</xml_diff>

<commit_message>
Laatste bugs voor nu, meer kan ik op het moment niet vinden
</commit_message>
<xml_diff>
--- a/Developing/Bugs.docx
+++ b/Developing/Bugs.docx
@@ -315,6 +315,33 @@
     <w:p>
       <w:pPr>
         <w:pStyle w:val="Lijstalinea"/>
+        <w:numPr>
+          <w:ilvl w:val="0"/>
+          <w:numId w:val="1"/>
+        </w:numPr>
+      </w:pPr>
+      <w:r>
+        <w:t>Item tooltip moet op een andere plek, het kan buggen als je erop wilt klikken</w:t>
+      </w:r>
+    </w:p>
+    <w:p>
+      <w:pPr>
+        <w:pStyle w:val="Lijstalinea"/>
+        <w:numPr>
+          <w:ilvl w:val="0"/>
+          <w:numId w:val="1"/>
+        </w:numPr>
+      </w:pPr>
+      <w:r>
+        <w:t>Rennen + springen, als je valt kan je doormiddel van rennen ergens snel wee</w:t>
+      </w:r>
+      <w:r>
+        <w:t>r opkomen, wat onrealistisch is.</w:t>
+      </w:r>
+    </w:p>
+    <w:p>
+      <w:pPr>
+        <w:pStyle w:val="Lijstalinea"/>
         <w:rPr>
           <w:highlight w:val="green"/>
         </w:rPr>
@@ -347,6 +374,30 @@
       </w:pPr>
       <w:r>
         <w:t>Je kan niet naar achter</w:t>
+      </w:r>
+    </w:p>
+    <w:p>
+      <w:pPr>
+        <w:pStyle w:val="Lijstalinea"/>
+        <w:numPr>
+          <w:ilvl w:val="0"/>
+          <w:numId w:val="1"/>
+        </w:numPr>
+      </w:pPr>
+      <w:r>
+        <w:t>Item tooltip moet op een andere plek, het kan buggen als je erop wilt klikken</w:t>
+      </w:r>
+    </w:p>
+    <w:p>
+      <w:pPr>
+        <w:pStyle w:val="Lijstalinea"/>
+        <w:numPr>
+          <w:ilvl w:val="0"/>
+          <w:numId w:val="1"/>
+        </w:numPr>
+      </w:pPr>
+      <w:r>
+        <w:t>Rennen + springen, als je valt kan je doormiddel van rennen ergens snel weer opkomen, wat onrealistisch is.</w:t>
       </w:r>
       <w:bookmarkStart w:id="0" w:name="_GoBack"/>
       <w:bookmarkEnd w:id="0"/>

</xml_diff>

<commit_message>
Uren Registratie 03-12-2015 & Bug Fixes
</commit_message>
<xml_diff>
--- a/Developing/Bugs.docx
+++ b/Developing/Bugs.docx
@@ -351,6 +351,316 @@
           <w:ilvl w:val="0"/>
           <w:numId w:val="1"/>
         </w:numPr>
+        <w:rPr>
+          <w:highlight w:val="green"/>
+        </w:rPr>
+      </w:pPr>
+      <w:proofErr w:type="spellStart"/>
+      <w:r>
+        <w:rPr>
+          <w:highlight w:val="green"/>
+        </w:rPr>
+        <w:t>Trow</w:t>
+      </w:r>
+      <w:proofErr w:type="spellEnd"/>
+      <w:r>
+        <w:rPr>
+          <w:highlight w:val="green"/>
+        </w:rPr>
+        <w:t xml:space="preserve"> info moet komen</w:t>
+      </w:r>
+    </w:p>
+    <w:p>
+      <w:pPr>
+        <w:pStyle w:val="Lijstalinea"/>
+        <w:numPr>
+          <w:ilvl w:val="0"/>
+          <w:numId w:val="1"/>
+        </w:numPr>
+        <w:rPr>
+          <w:highlight w:val="green"/>
+        </w:rPr>
+      </w:pPr>
+      <w:r>
+        <w:rPr>
+          <w:highlight w:val="green"/>
+        </w:rPr>
+        <w:t>Onder 10 energy niet kan aanvallen</w:t>
+      </w:r>
+    </w:p>
+    <w:p>
+      <w:pPr>
+        <w:pStyle w:val="Lijstalinea"/>
+        <w:numPr>
+          <w:ilvl w:val="0"/>
+          <w:numId w:val="1"/>
+        </w:numPr>
+        <w:rPr>
+          <w:highlight w:val="green"/>
+        </w:rPr>
+      </w:pPr>
+      <w:r>
+        <w:rPr>
+          <w:highlight w:val="green"/>
+        </w:rPr>
+        <w:t>Je kan niet meer naar achter lopen</w:t>
+      </w:r>
+    </w:p>
+    <w:p>
+      <w:pPr>
+        <w:pStyle w:val="Lijstalinea"/>
+        <w:numPr>
+          <w:ilvl w:val="0"/>
+          <w:numId w:val="1"/>
+        </w:numPr>
+        <w:rPr>
+          <w:highlight w:val="green"/>
+        </w:rPr>
+      </w:pPr>
+      <w:proofErr w:type="spellStart"/>
+      <w:r>
+        <w:rPr>
+          <w:highlight w:val="green"/>
+        </w:rPr>
+        <w:t>Ragepotion</w:t>
+      </w:r>
+      <w:proofErr w:type="spellEnd"/>
+      <w:r>
+        <w:rPr>
+          <w:highlight w:val="green"/>
+        </w:rPr>
+        <w:t xml:space="preserve"> werkt niet, misschien andere </w:t>
+      </w:r>
+      <w:proofErr w:type="spellStart"/>
+      <w:r>
+        <w:rPr>
+          <w:highlight w:val="green"/>
+        </w:rPr>
+        <w:t>potions</w:t>
+      </w:r>
+      <w:proofErr w:type="spellEnd"/>
+      <w:r>
+        <w:rPr>
+          <w:highlight w:val="green"/>
+        </w:rPr>
+        <w:t xml:space="preserve"> ook niet(nog niet getest)</w:t>
+      </w:r>
+    </w:p>
+    <w:p>
+      <w:pPr>
+        <w:pStyle w:val="Lijstalinea"/>
+        <w:numPr>
+          <w:ilvl w:val="0"/>
+          <w:numId w:val="1"/>
+        </w:numPr>
+        <w:rPr>
+          <w:highlight w:val="green"/>
+        </w:rPr>
+      </w:pPr>
+      <w:r>
+        <w:rPr>
+          <w:highlight w:val="green"/>
+        </w:rPr>
+        <w:t xml:space="preserve">Loop/ren animatie blijven doorgaan als je W + alt </w:t>
+      </w:r>
+      <w:proofErr w:type="spellStart"/>
+      <w:r>
+        <w:rPr>
+          <w:highlight w:val="green"/>
+        </w:rPr>
+        <w:t>tabbed</w:t>
+      </w:r>
+      <w:proofErr w:type="spellEnd"/>
+      <w:r>
+        <w:rPr>
+          <w:highlight w:val="green"/>
+        </w:rPr>
+        <w:t>.</w:t>
+      </w:r>
+    </w:p>
+    <w:p>
+      <w:pPr>
+        <w:pStyle w:val="Lijstalinea"/>
+        <w:numPr>
+          <w:ilvl w:val="0"/>
+          <w:numId w:val="1"/>
+        </w:numPr>
+        <w:rPr>
+          <w:highlight w:val="green"/>
+        </w:rPr>
+      </w:pPr>
+      <w:r>
+        <w:rPr>
+          <w:highlight w:val="green"/>
+        </w:rPr>
+        <w:t xml:space="preserve">Meest linker </w:t>
+      </w:r>
+      <w:proofErr w:type="spellStart"/>
+      <w:r>
+        <w:rPr>
+          <w:highlight w:val="green"/>
+        </w:rPr>
+        <w:t>sprite</w:t>
+      </w:r>
+      <w:proofErr w:type="spellEnd"/>
+      <w:r>
+        <w:rPr>
+          <w:highlight w:val="green"/>
+        </w:rPr>
+        <w:t xml:space="preserve"> in </w:t>
+      </w:r>
+      <w:proofErr w:type="spellStart"/>
+      <w:r>
+        <w:rPr>
+          <w:highlight w:val="green"/>
+        </w:rPr>
+        <w:t>puzzle</w:t>
+      </w:r>
+      <w:proofErr w:type="spellEnd"/>
+      <w:r>
+        <w:rPr>
+          <w:highlight w:val="green"/>
+        </w:rPr>
+        <w:t xml:space="preserve"> werkt niet</w:t>
+      </w:r>
+    </w:p>
+    <w:p>
+      <w:pPr>
+        <w:pStyle w:val="Lijstalinea"/>
+        <w:numPr>
+          <w:ilvl w:val="0"/>
+          <w:numId w:val="1"/>
+        </w:numPr>
+        <w:rPr>
+          <w:highlight w:val="green"/>
+        </w:rPr>
+      </w:pPr>
+      <w:proofErr w:type="spellStart"/>
+      <w:r>
+        <w:rPr>
+          <w:highlight w:val="green"/>
+        </w:rPr>
+        <w:t>Pickup</w:t>
+      </w:r>
+      <w:proofErr w:type="spellEnd"/>
+      <w:r>
+        <w:rPr>
+          <w:highlight w:val="green"/>
+        </w:rPr>
+        <w:t xml:space="preserve"> tekst gaat niet weg wanneer je het oppakt</w:t>
+      </w:r>
+    </w:p>
+    <w:p>
+      <w:pPr>
+        <w:pStyle w:val="Lijstalinea"/>
+        <w:numPr>
+          <w:ilvl w:val="0"/>
+          <w:numId w:val="1"/>
+        </w:numPr>
+        <w:rPr>
+          <w:highlight w:val="green"/>
+        </w:rPr>
+      </w:pPr>
+      <w:r>
+        <w:rPr>
+          <w:highlight w:val="green"/>
+        </w:rPr>
+        <w:t>Boomstronk staat niet goed in het level (hangt er een beetje boven)</w:t>
+      </w:r>
+    </w:p>
+    <w:p>
+      <w:pPr>
+        <w:pStyle w:val="Lijstalinea"/>
+        <w:numPr>
+          <w:ilvl w:val="0"/>
+          <w:numId w:val="1"/>
+        </w:numPr>
+        <w:rPr>
+          <w:highlight w:val="green"/>
+        </w:rPr>
+      </w:pPr>
+      <w:r>
+        <w:rPr>
+          <w:highlight w:val="green"/>
+        </w:rPr>
+        <w:t xml:space="preserve">Item </w:t>
+      </w:r>
+      <w:proofErr w:type="spellStart"/>
+      <w:r>
+        <w:rPr>
+          <w:highlight w:val="green"/>
+        </w:rPr>
+        <w:t>tooltip</w:t>
+      </w:r>
+      <w:proofErr w:type="spellEnd"/>
+      <w:r>
+        <w:rPr>
+          <w:highlight w:val="green"/>
+        </w:rPr>
+        <w:t xml:space="preserve"> moet op een andere plek, het kan </w:t>
+      </w:r>
+      <w:proofErr w:type="spellStart"/>
+      <w:r>
+        <w:rPr>
+          <w:highlight w:val="green"/>
+        </w:rPr>
+        <w:t>buggen</w:t>
+      </w:r>
+      <w:proofErr w:type="spellEnd"/>
+      <w:r>
+        <w:rPr>
+          <w:highlight w:val="green"/>
+        </w:rPr>
+        <w:t xml:space="preserve"> als je erop wilt klikken</w:t>
+      </w:r>
+    </w:p>
+    <w:p>
+      <w:pPr>
+        <w:pStyle w:val="Lijstalinea"/>
+        <w:numPr>
+          <w:ilvl w:val="0"/>
+          <w:numId w:val="1"/>
+        </w:numPr>
+      </w:pPr>
+      <w:proofErr w:type="spellStart"/>
+      <w:r>
+        <w:t>Itemslots</w:t>
+      </w:r>
+      <w:proofErr w:type="spellEnd"/>
+      <w:r>
+        <w:t xml:space="preserve"> kan je nie</w:t>
+      </w:r>
+      <w:r>
+        <w:t xml:space="preserve">t </w:t>
+      </w:r>
+      <w:proofErr w:type="spellStart"/>
+      <w:r>
+        <w:t>unequipen</w:t>
+      </w:r>
+      <w:proofErr w:type="spellEnd"/>
+      <w:r>
+        <w:t xml:space="preserve"> met rechtermuisknop.</w:t>
+      </w:r>
+    </w:p>
+    <w:p>
+      <w:pPr>
+        <w:pStyle w:val="Lijstalinea"/>
+        <w:numPr>
+          <w:ilvl w:val="0"/>
+          <w:numId w:val="1"/>
+        </w:numPr>
+      </w:pPr>
+      <w:r>
+        <w:t>Rennen + springen, als je valt kan je doormiddel van rennen ergens snel weer opkomen, wat onrealistisch is.</w:t>
+      </w:r>
+    </w:p>
+    <w:p>
+      <w:pPr>
+        <w:pStyle w:val="Lijstalinea"/>
+        <w:numPr>
+          <w:ilvl w:val="0"/>
+          <w:numId w:val="1"/>
+        </w:numPr>
       </w:pPr>
       <w:r>
         <w:t>Dat je niet door het gras heen kan lopen</w:t>
@@ -380,299 +690,20 @@
           <w:ilvl w:val="0"/>
           <w:numId w:val="1"/>
         </w:numPr>
-        <w:rPr>
-          <w:highlight w:val="green"/>
-        </w:rPr>
-      </w:pPr>
-      <w:proofErr w:type="spellStart"/>
-      <w:r>
-        <w:rPr>
-          <w:highlight w:val="green"/>
-        </w:rPr>
-        <w:t>Trow</w:t>
-      </w:r>
-      <w:proofErr w:type="spellEnd"/>
-      <w:r>
-        <w:rPr>
-          <w:highlight w:val="green"/>
-        </w:rPr>
-        <w:t xml:space="preserve"> info moet komen</w:t>
-      </w:r>
-    </w:p>
-    <w:p>
-      <w:pPr>
-        <w:pStyle w:val="Lijstalinea"/>
-        <w:numPr>
-          <w:ilvl w:val="0"/>
-          <w:numId w:val="1"/>
-        </w:numPr>
-        <w:rPr>
-          <w:highlight w:val="green"/>
-        </w:rPr>
-      </w:pPr>
-      <w:r>
-        <w:rPr>
-          <w:highlight w:val="green"/>
-        </w:rPr>
-        <w:t>Onder 10 energy niet kan aanvallen</w:t>
-      </w:r>
-    </w:p>
-    <w:p>
-      <w:pPr>
-        <w:pStyle w:val="Lijstalinea"/>
-        <w:numPr>
-          <w:ilvl w:val="0"/>
-          <w:numId w:val="1"/>
-        </w:numPr>
-        <w:rPr>
-          <w:highlight w:val="green"/>
-        </w:rPr>
-      </w:pPr>
-      <w:r>
-        <w:rPr>
-          <w:highlight w:val="green"/>
-        </w:rPr>
-        <w:t>Je kan niet meer naar achter lopen</w:t>
-      </w:r>
-    </w:p>
-    <w:p>
-      <w:pPr>
-        <w:pStyle w:val="Lijstalinea"/>
-        <w:numPr>
-          <w:ilvl w:val="0"/>
-          <w:numId w:val="1"/>
-        </w:numPr>
-      </w:pPr>
-      <w:r>
-        <w:t xml:space="preserve">Camera staat niet achter </w:t>
+      </w:pPr>
+      <w:r>
+        <w:t>Camera staat</w:t>
+      </w:r>
+      <w:r>
+        <w:t xml:space="preserve"> niet achter </w:t>
       </w:r>
       <w:proofErr w:type="spellStart"/>
       <w:r>
         <w:t>player</w:t>
-      </w:r>
-      <w:proofErr w:type="spellEnd"/>
-    </w:p>
-    <w:p>
-      <w:pPr>
-        <w:pStyle w:val="Lijstalinea"/>
-        <w:numPr>
-          <w:ilvl w:val="0"/>
-          <w:numId w:val="1"/>
-        </w:numPr>
-      </w:pPr>
-      <w:proofErr w:type="spellStart"/>
-      <w:r>
-        <w:t>Ragepotion</w:t>
-      </w:r>
-      <w:proofErr w:type="spellEnd"/>
-      <w:r>
-        <w:t xml:space="preserve"> werkt niet, misschien andere </w:t>
-      </w:r>
-      <w:proofErr w:type="spellStart"/>
-      <w:r>
-        <w:t>potions</w:t>
-      </w:r>
-      <w:proofErr w:type="spellEnd"/>
-      <w:r>
-        <w:t xml:space="preserve"> ook niet(nog niet getest)</w:t>
-      </w:r>
-    </w:p>
-    <w:p>
-      <w:pPr>
-        <w:pStyle w:val="Lijstalinea"/>
-        <w:numPr>
-          <w:ilvl w:val="0"/>
-          <w:numId w:val="1"/>
-        </w:numPr>
-        <w:rPr>
-          <w:highlight w:val="green"/>
-        </w:rPr>
-      </w:pPr>
-      <w:r>
-        <w:rPr>
-          <w:highlight w:val="green"/>
-        </w:rPr>
-        <w:t xml:space="preserve">Loop/ren animatie blijven doorgaan als je W + alt </w:t>
-      </w:r>
-      <w:proofErr w:type="spellStart"/>
-      <w:r>
-        <w:rPr>
-          <w:highlight w:val="green"/>
-        </w:rPr>
-        <w:t>tabbed</w:t>
-      </w:r>
-      <w:proofErr w:type="spellEnd"/>
-      <w:r>
-        <w:rPr>
-          <w:highlight w:val="green"/>
-        </w:rPr>
-        <w:t>.</w:t>
-      </w:r>
-    </w:p>
-    <w:p>
-      <w:pPr>
-        <w:pStyle w:val="Lijstalinea"/>
-        <w:numPr>
-          <w:ilvl w:val="0"/>
-          <w:numId w:val="1"/>
-        </w:numPr>
-      </w:pPr>
-      <w:proofErr w:type="spellStart"/>
-      <w:r>
-        <w:t>Itemslots</w:t>
-      </w:r>
-      <w:proofErr w:type="spellEnd"/>
-      <w:r>
-        <w:t xml:space="preserve"> kan je niet </w:t>
-      </w:r>
-      <w:proofErr w:type="spellStart"/>
-      <w:r>
-        <w:t>unequipen</w:t>
-      </w:r>
-      <w:proofErr w:type="spellEnd"/>
-      <w:r>
-        <w:t xml:space="preserve"> met rechtermuisknop.</w:t>
-      </w:r>
-    </w:p>
-    <w:p>
-      <w:pPr>
-        <w:pStyle w:val="Lijstalinea"/>
-        <w:numPr>
-          <w:ilvl w:val="0"/>
-          <w:numId w:val="1"/>
-        </w:numPr>
-        <w:rPr>
-          <w:highlight w:val="green"/>
-        </w:rPr>
-      </w:pPr>
-      <w:r>
-        <w:rPr>
-          <w:highlight w:val="green"/>
-        </w:rPr>
-        <w:t xml:space="preserve">Meest linker </w:t>
-      </w:r>
-      <w:proofErr w:type="spellStart"/>
-      <w:r>
-        <w:rPr>
-          <w:highlight w:val="green"/>
-        </w:rPr>
-        <w:t>sprite</w:t>
-      </w:r>
-      <w:proofErr w:type="spellEnd"/>
-      <w:r>
-        <w:rPr>
-          <w:highlight w:val="green"/>
-        </w:rPr>
-        <w:t xml:space="preserve"> in </w:t>
-      </w:r>
-      <w:proofErr w:type="spellStart"/>
-      <w:r>
-        <w:rPr>
-          <w:highlight w:val="green"/>
-        </w:rPr>
-        <w:t>puzzle</w:t>
-      </w:r>
-      <w:proofErr w:type="spellEnd"/>
-      <w:r>
-        <w:rPr>
-          <w:highlight w:val="green"/>
-        </w:rPr>
-        <w:t xml:space="preserve"> werkt niet</w:t>
-      </w:r>
-    </w:p>
-    <w:p>
-      <w:pPr>
-        <w:pStyle w:val="Lijstalinea"/>
-        <w:numPr>
-          <w:ilvl w:val="0"/>
-          <w:numId w:val="1"/>
-        </w:numPr>
-        <w:rPr>
-          <w:highlight w:val="green"/>
-        </w:rPr>
-      </w:pPr>
-      <w:proofErr w:type="spellStart"/>
-      <w:r>
-        <w:rPr>
-          <w:highlight w:val="green"/>
-        </w:rPr>
-        <w:t>Pickup</w:t>
-      </w:r>
-      <w:proofErr w:type="spellEnd"/>
-      <w:r>
-        <w:rPr>
-          <w:highlight w:val="green"/>
-        </w:rPr>
-        <w:t xml:space="preserve"> tekst gaat niet weg wanneer je het oppakt</w:t>
-      </w:r>
-    </w:p>
-    <w:p>
-      <w:pPr>
-        <w:pStyle w:val="Lijstalinea"/>
-        <w:numPr>
-          <w:ilvl w:val="0"/>
-          <w:numId w:val="1"/>
-        </w:numPr>
-        <w:rPr>
-          <w:highlight w:val="green"/>
-        </w:rPr>
-      </w:pPr>
-      <w:r>
-        <w:rPr>
-          <w:highlight w:val="green"/>
-        </w:rPr>
-        <w:t>Boomstronk staat niet goed in het level (hangt er een beetje boven)</w:t>
-      </w:r>
-    </w:p>
-    <w:p>
-      <w:pPr>
-        <w:pStyle w:val="Lijstalinea"/>
-        <w:numPr>
-          <w:ilvl w:val="0"/>
-          <w:numId w:val="1"/>
-        </w:numPr>
-      </w:pPr>
-      <w:r>
-        <w:t xml:space="preserve">Item </w:t>
-      </w:r>
-      <w:proofErr w:type="spellStart"/>
-      <w:r>
-        <w:t>tooltip</w:t>
-      </w:r>
-      <w:proofErr w:type="spellEnd"/>
-      <w:r>
-        <w:t xml:space="preserve"> moet op een andere plek, het kan </w:t>
-      </w:r>
-      <w:proofErr w:type="spellStart"/>
-      <w:r>
-        <w:t>buggen</w:t>
-      </w:r>
-      <w:proofErr w:type="spellEnd"/>
-      <w:r>
-        <w:t xml:space="preserve"> als je erop wilt klikken</w:t>
-      </w:r>
-    </w:p>
-    <w:p>
-      <w:pPr>
-        <w:pStyle w:val="Lijstalinea"/>
-        <w:numPr>
-          <w:ilvl w:val="0"/>
-          <w:numId w:val="1"/>
-        </w:numPr>
-      </w:pPr>
-      <w:r>
-        <w:t>Rennen + springen, als je valt kan je doormiddel van rennen ergens snel weer opkomen, wat onrealistisch is.</w:t>
       </w:r>
       <w:bookmarkStart w:id="0" w:name="_GoBack"/>
       <w:bookmarkEnd w:id="0"/>
-    </w:p>
-    <w:p>
-      <w:pPr>
-        <w:pStyle w:val="Lijstalinea"/>
-        <w:rPr>
-          <w:highlight w:val="green"/>
-        </w:rPr>
-      </w:pPr>
+      <w:proofErr w:type="spellEnd"/>
     </w:p>
     <w:p>
       <w:r>

</xml_diff>

<commit_message>
Weer Bug fixes het houd niet op xD
</commit_message>
<xml_diff>
--- a/Developing/Bugs.docx
+++ b/Developing/Bugs.docx
@@ -621,6 +621,50 @@
           <w:ilvl w:val="0"/>
           <w:numId w:val="1"/>
         </w:numPr>
+        <w:rPr>
+          <w:highlight w:val="green"/>
+        </w:rPr>
+      </w:pPr>
+      <w:r>
+        <w:rPr>
+          <w:highlight w:val="green"/>
+        </w:rPr>
+        <w:t xml:space="preserve">Camera staat niet achter </w:t>
+      </w:r>
+      <w:proofErr w:type="spellStart"/>
+      <w:r>
+        <w:rPr>
+          <w:highlight w:val="green"/>
+        </w:rPr>
+        <w:t>player</w:t>
+      </w:r>
+      <w:proofErr w:type="spellEnd"/>
+    </w:p>
+    <w:p>
+      <w:pPr>
+        <w:pStyle w:val="Lijstalinea"/>
+        <w:numPr>
+          <w:ilvl w:val="0"/>
+          <w:numId w:val="1"/>
+        </w:numPr>
+        <w:rPr>
+          <w:highlight w:val="green"/>
+        </w:rPr>
+      </w:pPr>
+      <w:r>
+        <w:rPr>
+          <w:highlight w:val="green"/>
+        </w:rPr>
+        <w:t>Rennen + springen, als je valt kan je doormiddel van rennen ergens snel weer opkomen, wat onrealistisch is.</w:t>
+      </w:r>
+    </w:p>
+    <w:p>
+      <w:pPr>
+        <w:pStyle w:val="Lijstalinea"/>
+        <w:numPr>
+          <w:ilvl w:val="0"/>
+          <w:numId w:val="1"/>
+        </w:numPr>
       </w:pPr>
       <w:proofErr w:type="spellStart"/>
       <w:r>
@@ -628,10 +672,7 @@
       </w:r>
       <w:proofErr w:type="spellEnd"/>
       <w:r>
-        <w:t xml:space="preserve"> kan je nie</w:t>
-      </w:r>
-      <w:r>
-        <w:t xml:space="preserve">t </w:t>
+        <w:t xml:space="preserve"> kan je niet </w:t>
       </w:r>
       <w:proofErr w:type="spellStart"/>
       <w:r>
@@ -651,18 +692,6 @@
         </w:numPr>
       </w:pPr>
       <w:r>
-        <w:t>Rennen + springen, als je valt kan je doormiddel van rennen ergens snel weer opkomen, wat onrealistisch is.</w:t>
-      </w:r>
-    </w:p>
-    <w:p>
-      <w:pPr>
-        <w:pStyle w:val="Lijstalinea"/>
-        <w:numPr>
-          <w:ilvl w:val="0"/>
-          <w:numId w:val="1"/>
-        </w:numPr>
-      </w:pPr>
-      <w:r>
         <w:t>Dat je niet door het gras heen kan lopen</w:t>
       </w:r>
     </w:p>
@@ -680,26 +709,6 @@
       <w:proofErr w:type="spellStart"/>
       <w:r>
         <w:t>noclip</w:t>
-      </w:r>
-      <w:proofErr w:type="spellEnd"/>
-    </w:p>
-    <w:p>
-      <w:pPr>
-        <w:pStyle w:val="Lijstalinea"/>
-        <w:numPr>
-          <w:ilvl w:val="0"/>
-          <w:numId w:val="1"/>
-        </w:numPr>
-      </w:pPr>
-      <w:r>
-        <w:t>Camera staat</w:t>
-      </w:r>
-      <w:r>
-        <w:t xml:space="preserve"> niet achter </w:t>
-      </w:r>
-      <w:proofErr w:type="spellStart"/>
-      <w:r>
-        <w:t>player</w:t>
       </w:r>
       <w:bookmarkStart w:id="0" w:name="_GoBack"/>
       <w:bookmarkEnd w:id="0"/>

</xml_diff>

<commit_message>
some new bugs and changes
</commit_message>
<xml_diff>
--- a/Developing/Bugs.docx
+++ b/Developing/Bugs.docx
@@ -453,28 +453,16 @@
           <w:ilvl w:val="0"/>
           <w:numId w:val="1"/>
         </w:numPr>
-        <w:rPr>
-          <w:highlight w:val="green"/>
-        </w:rPr>
-      </w:pPr>
-      <w:r>
-        <w:rPr>
-          <w:highlight w:val="green"/>
-        </w:rPr>
+      </w:pPr>
+      <w:r>
         <w:t xml:space="preserve">Loop/ren animatie blijven doorgaan als je W + alt </w:t>
       </w:r>
       <w:proofErr w:type="spellStart"/>
       <w:r>
-        <w:rPr>
-          <w:highlight w:val="green"/>
-        </w:rPr>
         <w:t>tabbed</w:t>
       </w:r>
       <w:proofErr w:type="spellEnd"/>
       <w:r>
-        <w:rPr>
-          <w:highlight w:val="green"/>
-        </w:rPr>
         <w:t>.</w:t>
       </w:r>
     </w:p>
@@ -485,42 +473,24 @@
           <w:ilvl w:val="0"/>
           <w:numId w:val="1"/>
         </w:numPr>
-        <w:rPr>
-          <w:highlight w:val="green"/>
-        </w:rPr>
-      </w:pPr>
-      <w:r>
-        <w:rPr>
-          <w:highlight w:val="green"/>
-        </w:rPr>
+      </w:pPr>
+      <w:r>
         <w:t xml:space="preserve">Meest linker </w:t>
       </w:r>
       <w:proofErr w:type="spellStart"/>
       <w:r>
-        <w:rPr>
-          <w:highlight w:val="green"/>
-        </w:rPr>
         <w:t>sprite</w:t>
       </w:r>
       <w:proofErr w:type="spellEnd"/>
       <w:r>
-        <w:rPr>
-          <w:highlight w:val="green"/>
-        </w:rPr>
         <w:t xml:space="preserve"> in </w:t>
       </w:r>
       <w:proofErr w:type="spellStart"/>
       <w:r>
-        <w:rPr>
-          <w:highlight w:val="green"/>
-        </w:rPr>
         <w:t>puzzle</w:t>
       </w:r>
       <w:proofErr w:type="spellEnd"/>
       <w:r>
-        <w:rPr>
-          <w:highlight w:val="green"/>
-        </w:rPr>
         <w:t xml:space="preserve"> werkt niet</w:t>
       </w:r>
     </w:p>
@@ -709,78 +679,154 @@
       <w:proofErr w:type="spellStart"/>
       <w:r>
         <w:t>noclip</w:t>
+      </w:r>
+      <w:proofErr w:type="spellEnd"/>
+    </w:p>
+    <w:p>
+      <w:pPr>
+        <w:pStyle w:val="Lijstalinea"/>
+        <w:numPr>
+          <w:ilvl w:val="0"/>
+          <w:numId w:val="1"/>
+        </w:numPr>
+      </w:pPr>
+      <w:r>
+        <w:t xml:space="preserve">Ren en spring tegen een bult aan, je zult dit zien: </w:t>
+      </w:r>
+      <w:hyperlink r:id="rId5" w:history="1">
+        <w:r>
+          <w:rPr>
+            <w:rStyle w:val="Hyperlink"/>
+          </w:rPr>
+          <w:t>http://prntscr.com/99usnb</w:t>
+        </w:r>
+      </w:hyperlink>
+    </w:p>
+    <w:p>
+      <w:r>
+        <w:t>Level 1:</w:t>
+      </w:r>
+    </w:p>
+    <w:p>
+      <w:pPr>
+        <w:pStyle w:val="Lijstalinea"/>
+        <w:numPr>
+          <w:ilvl w:val="0"/>
+          <w:numId w:val="1"/>
+        </w:numPr>
+        <w:rPr>
+          <w:highlight w:val="green"/>
+        </w:rPr>
+      </w:pPr>
+      <w:r>
+        <w:rPr>
+          <w:highlight w:val="green"/>
+        </w:rPr>
+        <w:t>Termieten gaan niet dood</w:t>
+      </w:r>
+    </w:p>
+    <w:p>
+      <w:pPr>
+        <w:pStyle w:val="Lijstalinea"/>
+        <w:numPr>
+          <w:ilvl w:val="0"/>
+          <w:numId w:val="1"/>
+        </w:numPr>
+        <w:rPr>
+          <w:highlight w:val="green"/>
+        </w:rPr>
+      </w:pPr>
+      <w:r>
+        <w:rPr>
+          <w:highlight w:val="green"/>
+        </w:rPr>
+        <w:t>Je kan niet naar achter</w:t>
+      </w:r>
+    </w:p>
+    <w:p>
+      <w:pPr>
+        <w:pStyle w:val="Lijstalinea"/>
+        <w:numPr>
+          <w:ilvl w:val="0"/>
+          <w:numId w:val="1"/>
+        </w:numPr>
+        <w:rPr>
+          <w:highlight w:val="green"/>
+        </w:rPr>
+      </w:pPr>
+      <w:r>
+        <w:rPr>
+          <w:highlight w:val="green"/>
+        </w:rPr>
+        <w:t xml:space="preserve">Item </w:t>
+      </w:r>
+      <w:proofErr w:type="spellStart"/>
+      <w:r>
+        <w:rPr>
+          <w:highlight w:val="green"/>
+        </w:rPr>
+        <w:t>tooltip</w:t>
+      </w:r>
+      <w:proofErr w:type="spellEnd"/>
+      <w:r>
+        <w:rPr>
+          <w:highlight w:val="green"/>
+        </w:rPr>
+        <w:t xml:space="preserve"> moet op een andere plek, het kan </w:t>
+      </w:r>
+      <w:proofErr w:type="spellStart"/>
+      <w:r>
+        <w:rPr>
+          <w:highlight w:val="green"/>
+        </w:rPr>
+        <w:t>buggen</w:t>
+      </w:r>
+      <w:proofErr w:type="spellEnd"/>
+      <w:r>
+        <w:rPr>
+          <w:highlight w:val="green"/>
+        </w:rPr>
+        <w:t xml:space="preserve"> als je erop wilt klikken</w:t>
+      </w:r>
+    </w:p>
+    <w:p>
+      <w:pPr>
+        <w:pStyle w:val="Lijstalinea"/>
+        <w:numPr>
+          <w:ilvl w:val="0"/>
+          <w:numId w:val="1"/>
+        </w:numPr>
+      </w:pPr>
+      <w:r>
+        <w:t>Rennen + springen, als je valt kan je doormiddel van rennen er</w:t>
       </w:r>
       <w:bookmarkStart w:id="0" w:name="_GoBack"/>
       <w:bookmarkEnd w:id="0"/>
-      <w:proofErr w:type="spellEnd"/>
-    </w:p>
-    <w:p>
-      <w:r>
-        <w:t>Level 1:</w:t>
-      </w:r>
-    </w:p>
-    <w:p>
-      <w:pPr>
-        <w:pStyle w:val="Lijstalinea"/>
-        <w:numPr>
-          <w:ilvl w:val="0"/>
-          <w:numId w:val="1"/>
-        </w:numPr>
-      </w:pPr>
-      <w:r>
-        <w:t>Termieten gaan niet dood</w:t>
-      </w:r>
-    </w:p>
-    <w:p>
-      <w:pPr>
-        <w:pStyle w:val="Lijstalinea"/>
-        <w:numPr>
-          <w:ilvl w:val="0"/>
-          <w:numId w:val="1"/>
-        </w:numPr>
-      </w:pPr>
-      <w:r>
-        <w:t>Je kan niet naar achter</w:t>
-      </w:r>
-    </w:p>
-    <w:p>
-      <w:pPr>
-        <w:pStyle w:val="Lijstalinea"/>
-        <w:numPr>
-          <w:ilvl w:val="0"/>
-          <w:numId w:val="1"/>
-        </w:numPr>
-      </w:pPr>
-      <w:r>
-        <w:t xml:space="preserve">Item </w:t>
-      </w:r>
-      <w:proofErr w:type="spellStart"/>
-      <w:r>
-        <w:t>tooltip</w:t>
-      </w:r>
-      <w:proofErr w:type="spellEnd"/>
-      <w:r>
-        <w:t xml:space="preserve"> moet op een andere plek, het kan </w:t>
-      </w:r>
-      <w:proofErr w:type="spellStart"/>
-      <w:r>
-        <w:t>buggen</w:t>
-      </w:r>
-      <w:proofErr w:type="spellEnd"/>
-      <w:r>
-        <w:t xml:space="preserve"> als je erop wilt klikken</w:t>
-      </w:r>
-    </w:p>
-    <w:p>
-      <w:pPr>
-        <w:pStyle w:val="Lijstalinea"/>
-        <w:numPr>
-          <w:ilvl w:val="0"/>
-          <w:numId w:val="1"/>
-        </w:numPr>
-      </w:pPr>
-      <w:r>
-        <w:t>Rennen + springen, als je valt kan je doormiddel van rennen ergens snel weer opkomen, wat onrealistisch is.</w:t>
+      <w:r>
+        <w:t>gens snel weer opkomen, wat onrealistisch is.</w:t>
+      </w:r>
+    </w:p>
+    <w:p>
+      <w:pPr>
+        <w:pStyle w:val="Lijstalinea"/>
+        <w:numPr>
+          <w:ilvl w:val="0"/>
+          <w:numId w:val="1"/>
+        </w:numPr>
+      </w:pPr>
+      <w:r>
+        <w:t xml:space="preserve">Je hangt soms vast aan bepaalde dingen waar je bij omhoog loopt: </w:t>
+      </w:r>
+      <w:hyperlink r:id="rId6" w:history="1">
+        <w:r>
+          <w:rPr>
+            <w:rStyle w:val="Hyperlink"/>
+          </w:rPr>
+          <w:t>http://prntscr.com/99ur4a</w:t>
+        </w:r>
+      </w:hyperlink>
+      <w:r>
+        <w:t xml:space="preserve"> &lt; voorbeeld</w:t>
       </w:r>
     </w:p>
     <w:p>
@@ -1373,6 +1419,17 @@
       <w:contextualSpacing/>
     </w:pPr>
   </w:style>
+  <w:style w:type="character" w:styleId="Hyperlink">
+    <w:name w:val="Hyperlink"/>
+    <w:basedOn w:val="Standaardalinea-lettertype"/>
+    <w:uiPriority w:val="99"/>
+    <w:unhideWhenUsed/>
+    <w:rsid w:val="00E84C0E"/>
+    <w:rPr>
+      <w:color w:val="0563C1" w:themeColor="hyperlink"/>
+      <w:u w:val="single"/>
+    </w:rPr>
+  </w:style>
 </w:styles>
 </file>
 

</xml_diff>

<commit_message>
Uren Registratie 04-12-2015 & Bug Fix met raycastblock
</commit_message>
<xml_diff>
--- a/Developing/Bugs.docx
+++ b/Developing/Bugs.docx
@@ -4,15 +4,7 @@
   <w:body>
     <w:p>
       <w:r>
-        <w:t xml:space="preserve">Bug </w:t>
-      </w:r>
-      <w:proofErr w:type="spellStart"/>
-      <w:r>
-        <w:t>Reports</w:t>
-      </w:r>
-      <w:proofErr w:type="spellEnd"/>
-      <w:r>
-        <w:t>:</w:t>
+        <w:t>Bug Reports:</w:t>
       </w:r>
     </w:p>
     <w:p>
@@ -31,59 +23,29 @@
           <w:highlight w:val="green"/>
         </w:rPr>
       </w:pPr>
-      <w:proofErr w:type="spellStart"/>
-      <w:r>
-        <w:rPr>
-          <w:highlight w:val="green"/>
-        </w:rPr>
-        <w:t>Jump</w:t>
-      </w:r>
-      <w:proofErr w:type="spellEnd"/>
-      <w:r>
-        <w:rPr>
-          <w:highlight w:val="green"/>
-        </w:rPr>
-        <w:t xml:space="preserve"> doet het af en toe niet</w:t>
-      </w:r>
-    </w:p>
-    <w:p>
-      <w:pPr>
-        <w:pStyle w:val="Lijstalinea"/>
-        <w:numPr>
-          <w:ilvl w:val="0"/>
-          <w:numId w:val="1"/>
-        </w:numPr>
-        <w:rPr>
-          <w:highlight w:val="green"/>
-        </w:rPr>
-      </w:pPr>
-      <w:proofErr w:type="spellStart"/>
-      <w:r>
-        <w:rPr>
-          <w:highlight w:val="green"/>
-        </w:rPr>
-        <w:t>Enemy</w:t>
-      </w:r>
-      <w:proofErr w:type="spellEnd"/>
-      <w:r>
-        <w:rPr>
-          <w:highlight w:val="green"/>
-        </w:rPr>
-        <w:t xml:space="preserve"> kan – </w:t>
-      </w:r>
-      <w:proofErr w:type="spellStart"/>
-      <w:r>
-        <w:rPr>
-          <w:highlight w:val="green"/>
-        </w:rPr>
-        <w:t>hp</w:t>
-      </w:r>
-      <w:proofErr w:type="spellEnd"/>
-      <w:r>
-        <w:rPr>
-          <w:highlight w:val="green"/>
-        </w:rPr>
-        <w:t xml:space="preserve"> worden</w:t>
+      <w:r>
+        <w:rPr>
+          <w:highlight w:val="green"/>
+        </w:rPr>
+        <w:t>Jump doet het af en toe niet</w:t>
+      </w:r>
+    </w:p>
+    <w:p>
+      <w:pPr>
+        <w:pStyle w:val="Lijstalinea"/>
+        <w:numPr>
+          <w:ilvl w:val="0"/>
+          <w:numId w:val="1"/>
+        </w:numPr>
+        <w:rPr>
+          <w:highlight w:val="green"/>
+        </w:rPr>
+      </w:pPr>
+      <w:r>
+        <w:rPr>
+          <w:highlight w:val="green"/>
+        </w:rPr>
+        <w:t>Enemy kan – hp worden</w:t>
       </w:r>
     </w:p>
     <w:p>
@@ -115,167 +77,65 @@
           <w:highlight w:val="green"/>
         </w:rPr>
       </w:pPr>
-      <w:proofErr w:type="spellStart"/>
-      <w:r>
-        <w:rPr>
-          <w:highlight w:val="green"/>
-        </w:rPr>
-        <w:t>Movement</w:t>
-      </w:r>
-      <w:proofErr w:type="spellEnd"/>
-      <w:r>
-        <w:rPr>
-          <w:highlight w:val="green"/>
-        </w:rPr>
-        <w:t xml:space="preserve"> niet uitgaat wanneer je iets met </w:t>
-      </w:r>
-      <w:proofErr w:type="spellStart"/>
-      <w:r>
-        <w:rPr>
-          <w:highlight w:val="green"/>
-        </w:rPr>
-        <w:t>raycast</w:t>
-      </w:r>
-      <w:proofErr w:type="spellEnd"/>
-      <w:r>
-        <w:rPr>
-          <w:highlight w:val="green"/>
-        </w:rPr>
-        <w:t xml:space="preserve"> </w:t>
-      </w:r>
-      <w:proofErr w:type="spellStart"/>
-      <w:r>
-        <w:rPr>
-          <w:highlight w:val="green"/>
-        </w:rPr>
-        <w:t>detecteerd</w:t>
-      </w:r>
-      <w:proofErr w:type="spellEnd"/>
-    </w:p>
-    <w:p>
-      <w:pPr>
-        <w:pStyle w:val="Lijstalinea"/>
-        <w:numPr>
-          <w:ilvl w:val="0"/>
-          <w:numId w:val="1"/>
-        </w:numPr>
-        <w:rPr>
-          <w:highlight w:val="green"/>
-        </w:rPr>
-      </w:pPr>
-      <w:proofErr w:type="spellStart"/>
-      <w:r>
-        <w:rPr>
-          <w:highlight w:val="green"/>
-        </w:rPr>
-        <w:t>Ladybug</w:t>
-      </w:r>
-      <w:proofErr w:type="spellEnd"/>
-      <w:r>
-        <w:rPr>
-          <w:highlight w:val="green"/>
-        </w:rPr>
-        <w:t xml:space="preserve"> gaat onder de </w:t>
-      </w:r>
-      <w:proofErr w:type="spellStart"/>
-      <w:r>
-        <w:rPr>
-          <w:highlight w:val="green"/>
-        </w:rPr>
-        <w:t>romijnse</w:t>
-      </w:r>
-      <w:proofErr w:type="spellEnd"/>
-      <w:r>
-        <w:rPr>
-          <w:highlight w:val="green"/>
-        </w:rPr>
-        <w:t xml:space="preserve"> cijfers</w:t>
-      </w:r>
-    </w:p>
-    <w:p>
-      <w:pPr>
-        <w:pStyle w:val="Lijstalinea"/>
-        <w:numPr>
-          <w:ilvl w:val="0"/>
-          <w:numId w:val="1"/>
-        </w:numPr>
-        <w:rPr>
-          <w:highlight w:val="green"/>
-        </w:rPr>
-      </w:pPr>
-      <w:proofErr w:type="spellStart"/>
-      <w:r>
-        <w:rPr>
-          <w:highlight w:val="green"/>
-        </w:rPr>
-        <w:t>Ragebar</w:t>
-      </w:r>
-      <w:proofErr w:type="spellEnd"/>
-      <w:r>
-        <w:rPr>
-          <w:highlight w:val="green"/>
-        </w:rPr>
-        <w:t xml:space="preserve"> omhoog gaar </w:t>
-      </w:r>
-      <w:proofErr w:type="spellStart"/>
-      <w:r>
-        <w:rPr>
-          <w:highlight w:val="green"/>
-        </w:rPr>
-        <w:t>waneer</w:t>
-      </w:r>
-      <w:proofErr w:type="spellEnd"/>
-      <w:r>
-        <w:rPr>
-          <w:highlight w:val="green"/>
-        </w:rPr>
-        <w:t xml:space="preserve"> je </w:t>
-      </w:r>
-      <w:proofErr w:type="spellStart"/>
-      <w:r>
-        <w:rPr>
-          <w:highlight w:val="green"/>
-        </w:rPr>
-        <w:t>damage</w:t>
-      </w:r>
-      <w:proofErr w:type="spellEnd"/>
-      <w:r>
-        <w:rPr>
-          <w:highlight w:val="green"/>
-        </w:rPr>
-        <w:t xml:space="preserve"> krijgt</w:t>
-      </w:r>
-    </w:p>
-    <w:p>
-      <w:pPr>
-        <w:pStyle w:val="Lijstalinea"/>
-        <w:numPr>
-          <w:ilvl w:val="0"/>
-          <w:numId w:val="1"/>
-        </w:numPr>
-        <w:rPr>
-          <w:highlight w:val="green"/>
-        </w:rPr>
-      </w:pPr>
-      <w:r>
-        <w:rPr>
-          <w:highlight w:val="green"/>
-        </w:rPr>
-        <w:t xml:space="preserve">Wanneer je </w:t>
-      </w:r>
-      <w:proofErr w:type="spellStart"/>
-      <w:r>
-        <w:rPr>
-          <w:highlight w:val="green"/>
-        </w:rPr>
-        <w:t>skill</w:t>
-      </w:r>
-      <w:proofErr w:type="spellEnd"/>
-      <w:r>
-        <w:rPr>
-          <w:highlight w:val="green"/>
-        </w:rPr>
-        <w:t xml:space="preserve"> gebruikt dat het rage kost</w:t>
+      <w:r>
+        <w:rPr>
+          <w:highlight w:val="green"/>
+        </w:rPr>
+        <w:t>Movement niet uitgaat wanneer je iets met raycast detecteerd</w:t>
+      </w:r>
+    </w:p>
+    <w:p>
+      <w:pPr>
+        <w:pStyle w:val="Lijstalinea"/>
+        <w:numPr>
+          <w:ilvl w:val="0"/>
+          <w:numId w:val="1"/>
+        </w:numPr>
+        <w:rPr>
+          <w:highlight w:val="green"/>
+        </w:rPr>
+      </w:pPr>
+      <w:r>
+        <w:rPr>
+          <w:highlight w:val="green"/>
+        </w:rPr>
+        <w:t>Ladybug gaat onder de romijnse cijfers</w:t>
+      </w:r>
+    </w:p>
+    <w:p>
+      <w:pPr>
+        <w:pStyle w:val="Lijstalinea"/>
+        <w:numPr>
+          <w:ilvl w:val="0"/>
+          <w:numId w:val="1"/>
+        </w:numPr>
+        <w:rPr>
+          <w:highlight w:val="green"/>
+        </w:rPr>
+      </w:pPr>
+      <w:r>
+        <w:rPr>
+          <w:highlight w:val="green"/>
+        </w:rPr>
+        <w:t>Ragebar omhoog gaar waneer je damage krijgt</w:t>
+      </w:r>
+    </w:p>
+    <w:p>
+      <w:pPr>
+        <w:pStyle w:val="Lijstalinea"/>
+        <w:numPr>
+          <w:ilvl w:val="0"/>
+          <w:numId w:val="1"/>
+        </w:numPr>
+        <w:rPr>
+          <w:highlight w:val="green"/>
+        </w:rPr>
+      </w:pPr>
+      <w:r>
+        <w:rPr>
+          <w:highlight w:val="green"/>
+        </w:rPr>
+        <w:t>Wanneer je skill gebruikt dat het rage kost</w:t>
       </w:r>
       <w:r>
         <w:rPr>
@@ -299,75 +159,25 @@
         <w:rPr>
           <w:highlight w:val="green"/>
         </w:rPr>
-        <w:t xml:space="preserve">Je niet </w:t>
-      </w:r>
-      <w:proofErr w:type="spellStart"/>
-      <w:r>
-        <w:rPr>
-          <w:highlight w:val="green"/>
-        </w:rPr>
-        <w:t>spells</w:t>
-      </w:r>
-      <w:proofErr w:type="spellEnd"/>
-      <w:r>
-        <w:rPr>
-          <w:highlight w:val="green"/>
-        </w:rPr>
-        <w:t xml:space="preserve"> kan </w:t>
-      </w:r>
-      <w:proofErr w:type="spellStart"/>
-      <w:r>
-        <w:rPr>
-          <w:highlight w:val="green"/>
-        </w:rPr>
-        <w:t>spammen</w:t>
-      </w:r>
-      <w:proofErr w:type="spellEnd"/>
-      <w:r>
-        <w:rPr>
-          <w:highlight w:val="green"/>
-        </w:rPr>
-        <w:t xml:space="preserve"> maar </w:t>
-      </w:r>
-      <w:proofErr w:type="spellStart"/>
-      <w:r>
-        <w:rPr>
-          <w:highlight w:val="green"/>
-        </w:rPr>
-        <w:t>cooldown</w:t>
-      </w:r>
-      <w:proofErr w:type="spellEnd"/>
-      <w:r>
-        <w:rPr>
-          <w:highlight w:val="green"/>
-        </w:rPr>
-        <w:t xml:space="preserve"> nodig heeft</w:t>
-      </w:r>
-    </w:p>
-    <w:p>
-      <w:pPr>
-        <w:pStyle w:val="Lijstalinea"/>
-        <w:numPr>
-          <w:ilvl w:val="0"/>
-          <w:numId w:val="1"/>
-        </w:numPr>
-        <w:rPr>
-          <w:highlight w:val="green"/>
-        </w:rPr>
-      </w:pPr>
-      <w:proofErr w:type="spellStart"/>
-      <w:r>
-        <w:rPr>
-          <w:highlight w:val="green"/>
-        </w:rPr>
-        <w:t>Trow</w:t>
-      </w:r>
-      <w:proofErr w:type="spellEnd"/>
-      <w:r>
-        <w:rPr>
-          <w:highlight w:val="green"/>
-        </w:rPr>
-        <w:t xml:space="preserve"> info moet komen</w:t>
+        <w:t>Je niet spells kan spammen maar cooldown nodig heeft</w:t>
+      </w:r>
+    </w:p>
+    <w:p>
+      <w:pPr>
+        <w:pStyle w:val="Lijstalinea"/>
+        <w:numPr>
+          <w:ilvl w:val="0"/>
+          <w:numId w:val="1"/>
+        </w:numPr>
+        <w:rPr>
+          <w:highlight w:val="green"/>
+        </w:rPr>
+      </w:pPr>
+      <w:r>
+        <w:rPr>
+          <w:highlight w:val="green"/>
+        </w:rPr>
+        <w:t>Trow info moet komen</w:t>
       </w:r>
     </w:p>
     <w:p>
@@ -417,107 +227,59 @@
           <w:highlight w:val="green"/>
         </w:rPr>
       </w:pPr>
-      <w:proofErr w:type="spellStart"/>
-      <w:r>
-        <w:rPr>
-          <w:highlight w:val="green"/>
-        </w:rPr>
-        <w:t>Ragepotion</w:t>
-      </w:r>
-      <w:proofErr w:type="spellEnd"/>
-      <w:r>
-        <w:rPr>
-          <w:highlight w:val="green"/>
-        </w:rPr>
-        <w:t xml:space="preserve"> werkt niet, misschien andere </w:t>
-      </w:r>
-      <w:proofErr w:type="spellStart"/>
-      <w:r>
-        <w:rPr>
-          <w:highlight w:val="green"/>
-        </w:rPr>
-        <w:t>potions</w:t>
-      </w:r>
-      <w:proofErr w:type="spellEnd"/>
-      <w:r>
-        <w:rPr>
-          <w:highlight w:val="green"/>
-        </w:rPr>
-        <w:t xml:space="preserve"> ook niet(nog niet getest)</w:t>
-      </w:r>
-    </w:p>
-    <w:p>
-      <w:pPr>
-        <w:pStyle w:val="Lijstalinea"/>
-        <w:numPr>
-          <w:ilvl w:val="0"/>
-          <w:numId w:val="1"/>
-        </w:numPr>
-      </w:pPr>
-      <w:r>
-        <w:t xml:space="preserve">Loop/ren animatie blijven doorgaan als je W + alt </w:t>
-      </w:r>
-      <w:proofErr w:type="spellStart"/>
-      <w:r>
-        <w:t>tabbed</w:t>
-      </w:r>
-      <w:proofErr w:type="spellEnd"/>
-      <w:r>
-        <w:t>.</w:t>
-      </w:r>
-    </w:p>
-    <w:p>
-      <w:pPr>
-        <w:pStyle w:val="Lijstalinea"/>
-        <w:numPr>
-          <w:ilvl w:val="0"/>
-          <w:numId w:val="1"/>
-        </w:numPr>
-      </w:pPr>
-      <w:r>
-        <w:t xml:space="preserve">Meest linker </w:t>
-      </w:r>
-      <w:proofErr w:type="spellStart"/>
-      <w:r>
-        <w:t>sprite</w:t>
-      </w:r>
-      <w:proofErr w:type="spellEnd"/>
-      <w:r>
-        <w:t xml:space="preserve"> in </w:t>
-      </w:r>
-      <w:proofErr w:type="spellStart"/>
-      <w:r>
-        <w:t>puzzle</w:t>
-      </w:r>
-      <w:proofErr w:type="spellEnd"/>
-      <w:r>
-        <w:t xml:space="preserve"> werkt niet</w:t>
-      </w:r>
-    </w:p>
-    <w:p>
-      <w:pPr>
-        <w:pStyle w:val="Lijstalinea"/>
-        <w:numPr>
-          <w:ilvl w:val="0"/>
-          <w:numId w:val="1"/>
-        </w:numPr>
-        <w:rPr>
-          <w:highlight w:val="green"/>
-        </w:rPr>
-      </w:pPr>
-      <w:proofErr w:type="spellStart"/>
-      <w:r>
-        <w:rPr>
-          <w:highlight w:val="green"/>
-        </w:rPr>
-        <w:t>Pickup</w:t>
-      </w:r>
-      <w:proofErr w:type="spellEnd"/>
-      <w:r>
-        <w:rPr>
-          <w:highlight w:val="green"/>
-        </w:rPr>
-        <w:t xml:space="preserve"> tekst gaat niet weg wanneer je het oppakt</w:t>
+      <w:r>
+        <w:rPr>
+          <w:highlight w:val="green"/>
+        </w:rPr>
+        <w:t>Ragepotion werkt niet, misschien andere potions ook niet(nog niet getest)</w:t>
+      </w:r>
+    </w:p>
+    <w:p>
+      <w:pPr>
+        <w:pStyle w:val="Lijstalinea"/>
+        <w:numPr>
+          <w:ilvl w:val="0"/>
+          <w:numId w:val="1"/>
+        </w:numPr>
+      </w:pPr>
+      <w:r>
+        <w:t>Loop/ren animatie blijven doorgaan als je W + alt tabbed.</w:t>
+      </w:r>
+    </w:p>
+    <w:p>
+      <w:pPr>
+        <w:pStyle w:val="Lijstalinea"/>
+        <w:numPr>
+          <w:ilvl w:val="0"/>
+          <w:numId w:val="1"/>
+        </w:numPr>
+        <w:rPr>
+          <w:highlight w:val="green"/>
+        </w:rPr>
+      </w:pPr>
+      <w:r>
+        <w:rPr>
+          <w:highlight w:val="green"/>
+        </w:rPr>
+        <w:t>Meest linker sprite in puzzle werkt niet</w:t>
+      </w:r>
+    </w:p>
+    <w:p>
+      <w:pPr>
+        <w:pStyle w:val="Lijstalinea"/>
+        <w:numPr>
+          <w:ilvl w:val="0"/>
+          <w:numId w:val="1"/>
+        </w:numPr>
+        <w:rPr>
+          <w:highlight w:val="green"/>
+        </w:rPr>
+      </w:pPr>
+      <w:r>
+        <w:rPr>
+          <w:highlight w:val="green"/>
+        </w:rPr>
+        <w:t>Pickup tekst gaat niet weg wanneer je het oppakt</w:t>
       </w:r>
     </w:p>
     <w:p>
@@ -553,62 +315,26 @@
         <w:rPr>
           <w:highlight w:val="green"/>
         </w:rPr>
-        <w:t xml:space="preserve">Item </w:t>
-      </w:r>
-      <w:proofErr w:type="spellStart"/>
-      <w:r>
-        <w:rPr>
-          <w:highlight w:val="green"/>
-        </w:rPr>
-        <w:t>tooltip</w:t>
-      </w:r>
-      <w:proofErr w:type="spellEnd"/>
-      <w:r>
-        <w:rPr>
-          <w:highlight w:val="green"/>
-        </w:rPr>
-        <w:t xml:space="preserve"> moet op een andere plek, het kan </w:t>
-      </w:r>
-      <w:proofErr w:type="spellStart"/>
-      <w:r>
-        <w:rPr>
-          <w:highlight w:val="green"/>
-        </w:rPr>
-        <w:t>buggen</w:t>
-      </w:r>
-      <w:proofErr w:type="spellEnd"/>
-      <w:r>
-        <w:rPr>
-          <w:highlight w:val="green"/>
-        </w:rPr>
-        <w:t xml:space="preserve"> als je erop wilt klikken</w:t>
-      </w:r>
-    </w:p>
-    <w:p>
-      <w:pPr>
-        <w:pStyle w:val="Lijstalinea"/>
-        <w:numPr>
-          <w:ilvl w:val="0"/>
-          <w:numId w:val="1"/>
-        </w:numPr>
-        <w:rPr>
-          <w:highlight w:val="green"/>
-        </w:rPr>
-      </w:pPr>
-      <w:r>
-        <w:rPr>
-          <w:highlight w:val="green"/>
-        </w:rPr>
-        <w:t xml:space="preserve">Camera staat niet achter </w:t>
-      </w:r>
-      <w:proofErr w:type="spellStart"/>
-      <w:r>
-        <w:rPr>
-          <w:highlight w:val="green"/>
-        </w:rPr>
-        <w:t>player</w:t>
-      </w:r>
-      <w:proofErr w:type="spellEnd"/>
+        <w:t>Item tooltip moet op een andere plek, het kan buggen als je erop wilt klikken</w:t>
+      </w:r>
+    </w:p>
+    <w:p>
+      <w:pPr>
+        <w:pStyle w:val="Lijstalinea"/>
+        <w:numPr>
+          <w:ilvl w:val="0"/>
+          <w:numId w:val="1"/>
+        </w:numPr>
+        <w:rPr>
+          <w:highlight w:val="green"/>
+        </w:rPr>
+      </w:pPr>
+      <w:r>
+        <w:rPr>
+          <w:highlight w:val="green"/>
+        </w:rPr>
+        <w:t>Camera staat niet achter player</w:t>
+      </w:r>
     </w:p>
     <w:p>
       <w:pPr>
@@ -636,21 +362,8 @@
           <w:numId w:val="1"/>
         </w:numPr>
       </w:pPr>
-      <w:proofErr w:type="spellStart"/>
-      <w:r>
-        <w:t>Itemslots</w:t>
-      </w:r>
-      <w:proofErr w:type="spellEnd"/>
-      <w:r>
-        <w:t xml:space="preserve"> kan je niet </w:t>
-      </w:r>
-      <w:proofErr w:type="spellStart"/>
-      <w:r>
-        <w:t>unequipen</w:t>
-      </w:r>
-      <w:proofErr w:type="spellEnd"/>
-      <w:r>
-        <w:t xml:space="preserve"> met rechtermuisknop.</w:t>
+      <w:r>
+        <w:t>Itemslots kan je niet unequipen met rechtermuisknop.</w:t>
       </w:r>
     </w:p>
     <w:p>
@@ -674,21 +387,21 @@
         </w:numPr>
       </w:pPr>
       <w:r>
-        <w:t xml:space="preserve">Camera </w:t>
-      </w:r>
-      <w:proofErr w:type="spellStart"/>
-      <w:r>
-        <w:t>noclip</w:t>
-      </w:r>
-      <w:proofErr w:type="spellEnd"/>
-    </w:p>
-    <w:p>
-      <w:pPr>
-        <w:pStyle w:val="Lijstalinea"/>
-        <w:numPr>
-          <w:ilvl w:val="0"/>
-          <w:numId w:val="1"/>
-        </w:numPr>
+        <w:t>Camera noclip</w:t>
+      </w:r>
+    </w:p>
+    <w:p>
+      <w:pPr>
+        <w:pStyle w:val="Lijstalinea"/>
+        <w:numPr>
+          <w:ilvl w:val="0"/>
+          <w:numId w:val="1"/>
+        </w:numPr>
+        <w:rPr>
+          <w:rStyle w:val="Hyperlink"/>
+          <w:color w:val="auto"/>
+          <w:u w:val="none"/>
+        </w:rPr>
       </w:pPr>
       <w:r>
         <w:t xml:space="preserve">Ren en spring tegen een bult aan, je zult dit zien: </w:t>
@@ -703,107 +416,108 @@
       </w:hyperlink>
     </w:p>
     <w:p>
-      <w:r>
-        <w:t>Level 1:</w:t>
-      </w:r>
-    </w:p>
-    <w:p>
-      <w:pPr>
-        <w:pStyle w:val="Lijstalinea"/>
-        <w:numPr>
-          <w:ilvl w:val="0"/>
-          <w:numId w:val="1"/>
-        </w:numPr>
-        <w:rPr>
-          <w:highlight w:val="green"/>
-        </w:rPr>
-      </w:pPr>
-      <w:r>
-        <w:rPr>
-          <w:highlight w:val="green"/>
-        </w:rPr>
-        <w:t>Termieten gaan niet dood</w:t>
-      </w:r>
-    </w:p>
-    <w:p>
-      <w:pPr>
-        <w:pStyle w:val="Lijstalinea"/>
-        <w:numPr>
-          <w:ilvl w:val="0"/>
-          <w:numId w:val="1"/>
-        </w:numPr>
-        <w:rPr>
-          <w:highlight w:val="green"/>
-        </w:rPr>
-      </w:pPr>
-      <w:r>
-        <w:rPr>
-          <w:highlight w:val="green"/>
-        </w:rPr>
-        <w:t>Je kan niet naar achter</w:t>
-      </w:r>
-    </w:p>
-    <w:p>
-      <w:pPr>
-        <w:pStyle w:val="Lijstalinea"/>
-        <w:numPr>
-          <w:ilvl w:val="0"/>
-          <w:numId w:val="1"/>
-        </w:numPr>
-        <w:rPr>
-          <w:highlight w:val="green"/>
-        </w:rPr>
-      </w:pPr>
-      <w:r>
-        <w:rPr>
-          <w:highlight w:val="green"/>
-        </w:rPr>
-        <w:t xml:space="preserve">Item </w:t>
-      </w:r>
-      <w:proofErr w:type="spellStart"/>
-      <w:r>
-        <w:rPr>
-          <w:highlight w:val="green"/>
-        </w:rPr>
-        <w:t>tooltip</w:t>
-      </w:r>
-      <w:proofErr w:type="spellEnd"/>
-      <w:r>
-        <w:rPr>
-          <w:highlight w:val="green"/>
-        </w:rPr>
-        <w:t xml:space="preserve"> moet op een andere plek, het kan </w:t>
-      </w:r>
-      <w:proofErr w:type="spellStart"/>
-      <w:r>
-        <w:rPr>
-          <w:highlight w:val="green"/>
-        </w:rPr>
-        <w:t>buggen</w:t>
-      </w:r>
-      <w:proofErr w:type="spellEnd"/>
-      <w:r>
-        <w:rPr>
-          <w:highlight w:val="green"/>
-        </w:rPr>
-        <w:t xml:space="preserve"> als je erop wilt klikken</w:t>
-      </w:r>
-    </w:p>
-    <w:p>
-      <w:pPr>
-        <w:pStyle w:val="Lijstalinea"/>
-        <w:numPr>
-          <w:ilvl w:val="0"/>
-          <w:numId w:val="1"/>
-        </w:numPr>
-      </w:pPr>
-      <w:r>
-        <w:t>Rennen + springen, als je valt kan je doormiddel van rennen er</w:t>
+      <w:pPr>
+        <w:pStyle w:val="Lijstalinea"/>
+        <w:numPr>
+          <w:ilvl w:val="0"/>
+          <w:numId w:val="1"/>
+        </w:numPr>
+        <w:rPr>
+          <w:rStyle w:val="Hyperlink"/>
+          <w:color w:val="auto"/>
+          <w:u w:val="none"/>
+        </w:rPr>
+      </w:pPr>
+      <w:r>
+        <w:rPr>
+          <w:rStyle w:val="Hyperlink"/>
+        </w:rPr>
+        <w:t>Raycastdown om te kunnen springen buggy als er empty space is.</w:t>
+      </w:r>
+    </w:p>
+    <w:p>
+      <w:pPr>
+        <w:pStyle w:val="Lijstalinea"/>
+        <w:numPr>
+          <w:ilvl w:val="0"/>
+          <w:numId w:val="1"/>
+        </w:numPr>
+      </w:pPr>
+      <w:r>
+        <w:t>Je items toch kunt swappen als je het van characterpanel naar inventory gaat</w:t>
       </w:r>
       <w:bookmarkStart w:id="0" w:name="_GoBack"/>
       <w:bookmarkEnd w:id="0"/>
-      <w:r>
-        <w:t>gens snel weer opkomen, wat onrealistisch is.</w:t>
+    </w:p>
+    <w:p>
+      <w:r>
+        <w:t>Level 1:</w:t>
+      </w:r>
+    </w:p>
+    <w:p>
+      <w:pPr>
+        <w:pStyle w:val="Lijstalinea"/>
+        <w:numPr>
+          <w:ilvl w:val="0"/>
+          <w:numId w:val="1"/>
+        </w:numPr>
+        <w:rPr>
+          <w:highlight w:val="green"/>
+        </w:rPr>
+      </w:pPr>
+      <w:r>
+        <w:rPr>
+          <w:highlight w:val="green"/>
+        </w:rPr>
+        <w:t>Termieten gaan niet dood</w:t>
+      </w:r>
+    </w:p>
+    <w:p>
+      <w:pPr>
+        <w:pStyle w:val="Lijstalinea"/>
+        <w:numPr>
+          <w:ilvl w:val="0"/>
+          <w:numId w:val="1"/>
+        </w:numPr>
+        <w:rPr>
+          <w:highlight w:val="green"/>
+        </w:rPr>
+      </w:pPr>
+      <w:r>
+        <w:rPr>
+          <w:highlight w:val="green"/>
+        </w:rPr>
+        <w:t>Je kan niet naar achter</w:t>
+      </w:r>
+    </w:p>
+    <w:p>
+      <w:pPr>
+        <w:pStyle w:val="Lijstalinea"/>
+        <w:numPr>
+          <w:ilvl w:val="0"/>
+          <w:numId w:val="1"/>
+        </w:numPr>
+        <w:rPr>
+          <w:highlight w:val="green"/>
+        </w:rPr>
+      </w:pPr>
+      <w:r>
+        <w:rPr>
+          <w:highlight w:val="green"/>
+        </w:rPr>
+        <w:t>Item tooltip moet op een andere plek, het kan buggen als je erop wilt klikken</w:t>
+      </w:r>
+    </w:p>
+    <w:p>
+      <w:pPr>
+        <w:pStyle w:val="Lijstalinea"/>
+        <w:numPr>
+          <w:ilvl w:val="0"/>
+          <w:numId w:val="1"/>
+        </w:numPr>
+      </w:pPr>
+      <w:r>
+        <w:t>Rennen + springen, als je valt kan je doormiddel van rennen ergens snel weer opkomen, wat onrealistisch is.</w:t>
       </w:r>
     </w:p>
     <w:p>

</xml_diff>

<commit_message>
Uren Registratie bijgewerkt roos en sven en minior bugg fixes
</commit_message>
<xml_diff>
--- a/Developing/Bugs.docx
+++ b/Developing/Bugs.docx
@@ -4,7 +4,15 @@
   <w:body>
     <w:p>
       <w:r>
-        <w:t>Bug Reports:</w:t>
+        <w:t xml:space="preserve">Bug </w:t>
+      </w:r>
+      <w:proofErr w:type="spellStart"/>
+      <w:r>
+        <w:t>Reports</w:t>
+      </w:r>
+      <w:proofErr w:type="spellEnd"/>
+      <w:r>
+        <w:t>:</w:t>
       </w:r>
     </w:p>
     <w:p>
@@ -23,29 +31,59 @@
           <w:highlight w:val="green"/>
         </w:rPr>
       </w:pPr>
-      <w:r>
-        <w:rPr>
-          <w:highlight w:val="green"/>
-        </w:rPr>
-        <w:t>Jump doet het af en toe niet</w:t>
-      </w:r>
-    </w:p>
-    <w:p>
-      <w:pPr>
-        <w:pStyle w:val="Lijstalinea"/>
-        <w:numPr>
-          <w:ilvl w:val="0"/>
-          <w:numId w:val="1"/>
-        </w:numPr>
-        <w:rPr>
-          <w:highlight w:val="green"/>
-        </w:rPr>
-      </w:pPr>
-      <w:r>
-        <w:rPr>
-          <w:highlight w:val="green"/>
-        </w:rPr>
-        <w:t>Enemy kan – hp worden</w:t>
+      <w:proofErr w:type="spellStart"/>
+      <w:r>
+        <w:rPr>
+          <w:highlight w:val="green"/>
+        </w:rPr>
+        <w:t>Jump</w:t>
+      </w:r>
+      <w:proofErr w:type="spellEnd"/>
+      <w:r>
+        <w:rPr>
+          <w:highlight w:val="green"/>
+        </w:rPr>
+        <w:t xml:space="preserve"> doet het af en toe niet</w:t>
+      </w:r>
+    </w:p>
+    <w:p>
+      <w:pPr>
+        <w:pStyle w:val="Lijstalinea"/>
+        <w:numPr>
+          <w:ilvl w:val="0"/>
+          <w:numId w:val="1"/>
+        </w:numPr>
+        <w:rPr>
+          <w:highlight w:val="green"/>
+        </w:rPr>
+      </w:pPr>
+      <w:proofErr w:type="spellStart"/>
+      <w:r>
+        <w:rPr>
+          <w:highlight w:val="green"/>
+        </w:rPr>
+        <w:t>Enemy</w:t>
+      </w:r>
+      <w:proofErr w:type="spellEnd"/>
+      <w:r>
+        <w:rPr>
+          <w:highlight w:val="green"/>
+        </w:rPr>
+        <w:t xml:space="preserve"> kan – </w:t>
+      </w:r>
+      <w:proofErr w:type="spellStart"/>
+      <w:r>
+        <w:rPr>
+          <w:highlight w:val="green"/>
+        </w:rPr>
+        <w:t>hp</w:t>
+      </w:r>
+      <w:proofErr w:type="spellEnd"/>
+      <w:r>
+        <w:rPr>
+          <w:highlight w:val="green"/>
+        </w:rPr>
+        <w:t xml:space="preserve"> worden</w:t>
       </w:r>
     </w:p>
     <w:p>
@@ -65,77 +103,181 @@
         </w:rPr>
         <w:t>Dat je door stuff heen kan forceren</w:t>
       </w:r>
-    </w:p>
-    <w:p>
-      <w:pPr>
-        <w:pStyle w:val="Lijstalinea"/>
-        <w:numPr>
-          <w:ilvl w:val="0"/>
-          <w:numId w:val="1"/>
-        </w:numPr>
-        <w:rPr>
-          <w:highlight w:val="green"/>
-        </w:rPr>
-      </w:pPr>
-      <w:r>
-        <w:rPr>
-          <w:highlight w:val="green"/>
-        </w:rPr>
-        <w:t>Movement niet uitgaat wanneer je iets met raycast detecteerd</w:t>
-      </w:r>
-    </w:p>
-    <w:p>
-      <w:pPr>
-        <w:pStyle w:val="Lijstalinea"/>
-        <w:numPr>
-          <w:ilvl w:val="0"/>
-          <w:numId w:val="1"/>
-        </w:numPr>
-        <w:rPr>
-          <w:highlight w:val="green"/>
-        </w:rPr>
-      </w:pPr>
-      <w:r>
-        <w:rPr>
-          <w:highlight w:val="green"/>
-        </w:rPr>
-        <w:t>Ladybug gaat onder de romijnse cijfers</w:t>
-      </w:r>
-    </w:p>
-    <w:p>
-      <w:pPr>
-        <w:pStyle w:val="Lijstalinea"/>
-        <w:numPr>
-          <w:ilvl w:val="0"/>
-          <w:numId w:val="1"/>
-        </w:numPr>
-        <w:rPr>
-          <w:highlight w:val="green"/>
-        </w:rPr>
-      </w:pPr>
-      <w:r>
-        <w:rPr>
-          <w:highlight w:val="green"/>
-        </w:rPr>
-        <w:t>Ragebar omhoog gaar waneer je damage krijgt</w:t>
-      </w:r>
-    </w:p>
-    <w:p>
-      <w:pPr>
-        <w:pStyle w:val="Lijstalinea"/>
-        <w:numPr>
-          <w:ilvl w:val="0"/>
-          <w:numId w:val="1"/>
-        </w:numPr>
-        <w:rPr>
-          <w:highlight w:val="green"/>
-        </w:rPr>
-      </w:pPr>
-      <w:r>
-        <w:rPr>
-          <w:highlight w:val="green"/>
-        </w:rPr>
-        <w:t>Wanneer je skill gebruikt dat het rage kost</w:t>
+      <w:bookmarkStart w:id="0" w:name="_GoBack"/>
+      <w:bookmarkEnd w:id="0"/>
+    </w:p>
+    <w:p>
+      <w:pPr>
+        <w:pStyle w:val="Lijstalinea"/>
+        <w:numPr>
+          <w:ilvl w:val="0"/>
+          <w:numId w:val="1"/>
+        </w:numPr>
+        <w:rPr>
+          <w:highlight w:val="green"/>
+        </w:rPr>
+      </w:pPr>
+      <w:proofErr w:type="spellStart"/>
+      <w:r>
+        <w:rPr>
+          <w:highlight w:val="green"/>
+        </w:rPr>
+        <w:t>Movement</w:t>
+      </w:r>
+      <w:proofErr w:type="spellEnd"/>
+      <w:r>
+        <w:rPr>
+          <w:highlight w:val="green"/>
+        </w:rPr>
+        <w:t xml:space="preserve"> niet uitgaat wanneer je iets met </w:t>
+      </w:r>
+      <w:proofErr w:type="spellStart"/>
+      <w:r>
+        <w:rPr>
+          <w:highlight w:val="green"/>
+        </w:rPr>
+        <w:t>raycast</w:t>
+      </w:r>
+      <w:proofErr w:type="spellEnd"/>
+      <w:r>
+        <w:rPr>
+          <w:highlight w:val="green"/>
+        </w:rPr>
+        <w:t xml:space="preserve"> </w:t>
+      </w:r>
+      <w:proofErr w:type="spellStart"/>
+      <w:r>
+        <w:rPr>
+          <w:highlight w:val="green"/>
+        </w:rPr>
+        <w:t>detecteerd</w:t>
+      </w:r>
+      <w:proofErr w:type="spellEnd"/>
+    </w:p>
+    <w:p>
+      <w:pPr>
+        <w:pStyle w:val="Lijstalinea"/>
+        <w:numPr>
+          <w:ilvl w:val="0"/>
+          <w:numId w:val="1"/>
+        </w:numPr>
+        <w:rPr>
+          <w:highlight w:val="green"/>
+        </w:rPr>
+      </w:pPr>
+      <w:proofErr w:type="spellStart"/>
+      <w:r>
+        <w:rPr>
+          <w:highlight w:val="green"/>
+        </w:rPr>
+        <w:t>Ladybug</w:t>
+      </w:r>
+      <w:proofErr w:type="spellEnd"/>
+      <w:r>
+        <w:rPr>
+          <w:highlight w:val="green"/>
+        </w:rPr>
+        <w:t xml:space="preserve"> gaat onder de </w:t>
+      </w:r>
+      <w:proofErr w:type="spellStart"/>
+      <w:r>
+        <w:rPr>
+          <w:highlight w:val="green"/>
+        </w:rPr>
+        <w:t>romijnse</w:t>
+      </w:r>
+      <w:proofErr w:type="spellEnd"/>
+      <w:r>
+        <w:rPr>
+          <w:highlight w:val="green"/>
+        </w:rPr>
+        <w:t xml:space="preserve"> cijfers</w:t>
+      </w:r>
+    </w:p>
+    <w:p>
+      <w:pPr>
+        <w:pStyle w:val="Lijstalinea"/>
+        <w:numPr>
+          <w:ilvl w:val="0"/>
+          <w:numId w:val="1"/>
+        </w:numPr>
+        <w:rPr>
+          <w:highlight w:val="green"/>
+        </w:rPr>
+      </w:pPr>
+      <w:proofErr w:type="spellStart"/>
+      <w:r>
+        <w:rPr>
+          <w:highlight w:val="green"/>
+        </w:rPr>
+        <w:t>Ragebar</w:t>
+      </w:r>
+      <w:proofErr w:type="spellEnd"/>
+      <w:r>
+        <w:rPr>
+          <w:highlight w:val="green"/>
+        </w:rPr>
+        <w:t xml:space="preserve"> omhoog gaar </w:t>
+      </w:r>
+      <w:proofErr w:type="spellStart"/>
+      <w:r>
+        <w:rPr>
+          <w:highlight w:val="green"/>
+        </w:rPr>
+        <w:t>waneer</w:t>
+      </w:r>
+      <w:proofErr w:type="spellEnd"/>
+      <w:r>
+        <w:rPr>
+          <w:highlight w:val="green"/>
+        </w:rPr>
+        <w:t xml:space="preserve"> je </w:t>
+      </w:r>
+      <w:proofErr w:type="spellStart"/>
+      <w:r>
+        <w:rPr>
+          <w:highlight w:val="green"/>
+        </w:rPr>
+        <w:t>damage</w:t>
+      </w:r>
+      <w:proofErr w:type="spellEnd"/>
+      <w:r>
+        <w:rPr>
+          <w:highlight w:val="green"/>
+        </w:rPr>
+        <w:t xml:space="preserve"> krijgt</w:t>
+      </w:r>
+    </w:p>
+    <w:p>
+      <w:pPr>
+        <w:pStyle w:val="Lijstalinea"/>
+        <w:numPr>
+          <w:ilvl w:val="0"/>
+          <w:numId w:val="1"/>
+        </w:numPr>
+        <w:rPr>
+          <w:highlight w:val="green"/>
+        </w:rPr>
+      </w:pPr>
+      <w:r>
+        <w:rPr>
+          <w:highlight w:val="green"/>
+        </w:rPr>
+        <w:t xml:space="preserve">Wanneer je </w:t>
+      </w:r>
+      <w:proofErr w:type="spellStart"/>
+      <w:r>
+        <w:rPr>
+          <w:highlight w:val="green"/>
+        </w:rPr>
+        <w:t>skill</w:t>
+      </w:r>
+      <w:proofErr w:type="spellEnd"/>
+      <w:r>
+        <w:rPr>
+          <w:highlight w:val="green"/>
+        </w:rPr>
+        <w:t xml:space="preserve"> gebruikt dat het rage kost</w:t>
       </w:r>
       <w:r>
         <w:rPr>
@@ -159,25 +301,75 @@
         <w:rPr>
           <w:highlight w:val="green"/>
         </w:rPr>
-        <w:t>Je niet spells kan spammen maar cooldown nodig heeft</w:t>
-      </w:r>
-    </w:p>
-    <w:p>
-      <w:pPr>
-        <w:pStyle w:val="Lijstalinea"/>
-        <w:numPr>
-          <w:ilvl w:val="0"/>
-          <w:numId w:val="1"/>
-        </w:numPr>
-        <w:rPr>
-          <w:highlight w:val="green"/>
-        </w:rPr>
-      </w:pPr>
-      <w:r>
-        <w:rPr>
-          <w:highlight w:val="green"/>
-        </w:rPr>
-        <w:t>Trow info moet komen</w:t>
+        <w:t xml:space="preserve">Je niet </w:t>
+      </w:r>
+      <w:proofErr w:type="spellStart"/>
+      <w:r>
+        <w:rPr>
+          <w:highlight w:val="green"/>
+        </w:rPr>
+        <w:t>spells</w:t>
+      </w:r>
+      <w:proofErr w:type="spellEnd"/>
+      <w:r>
+        <w:rPr>
+          <w:highlight w:val="green"/>
+        </w:rPr>
+        <w:t xml:space="preserve"> kan </w:t>
+      </w:r>
+      <w:proofErr w:type="spellStart"/>
+      <w:r>
+        <w:rPr>
+          <w:highlight w:val="green"/>
+        </w:rPr>
+        <w:t>spammen</w:t>
+      </w:r>
+      <w:proofErr w:type="spellEnd"/>
+      <w:r>
+        <w:rPr>
+          <w:highlight w:val="green"/>
+        </w:rPr>
+        <w:t xml:space="preserve"> maar </w:t>
+      </w:r>
+      <w:proofErr w:type="spellStart"/>
+      <w:r>
+        <w:rPr>
+          <w:highlight w:val="green"/>
+        </w:rPr>
+        <w:t>cooldown</w:t>
+      </w:r>
+      <w:proofErr w:type="spellEnd"/>
+      <w:r>
+        <w:rPr>
+          <w:highlight w:val="green"/>
+        </w:rPr>
+        <w:t xml:space="preserve"> nodig heeft</w:t>
+      </w:r>
+    </w:p>
+    <w:p>
+      <w:pPr>
+        <w:pStyle w:val="Lijstalinea"/>
+        <w:numPr>
+          <w:ilvl w:val="0"/>
+          <w:numId w:val="1"/>
+        </w:numPr>
+        <w:rPr>
+          <w:highlight w:val="green"/>
+        </w:rPr>
+      </w:pPr>
+      <w:proofErr w:type="spellStart"/>
+      <w:r>
+        <w:rPr>
+          <w:highlight w:val="green"/>
+        </w:rPr>
+        <w:t>Trow</w:t>
+      </w:r>
+      <w:proofErr w:type="spellEnd"/>
+      <w:r>
+        <w:rPr>
+          <w:highlight w:val="green"/>
+        </w:rPr>
+        <w:t xml:space="preserve"> info moet komen</w:t>
       </w:r>
     </w:p>
     <w:p>
@@ -227,59 +419,137 @@
           <w:highlight w:val="green"/>
         </w:rPr>
       </w:pPr>
-      <w:r>
-        <w:rPr>
-          <w:highlight w:val="green"/>
-        </w:rPr>
-        <w:t>Ragepotion werkt niet, misschien andere potions ook niet(nog niet getest)</w:t>
-      </w:r>
-    </w:p>
-    <w:p>
-      <w:pPr>
-        <w:pStyle w:val="Lijstalinea"/>
-        <w:numPr>
-          <w:ilvl w:val="0"/>
-          <w:numId w:val="1"/>
-        </w:numPr>
-      </w:pPr>
-      <w:r>
-        <w:t>Loop/ren animatie blijven doorgaan als je W + alt tabbed.</w:t>
-      </w:r>
-    </w:p>
-    <w:p>
-      <w:pPr>
-        <w:pStyle w:val="Lijstalinea"/>
-        <w:numPr>
-          <w:ilvl w:val="0"/>
-          <w:numId w:val="1"/>
-        </w:numPr>
-        <w:rPr>
-          <w:highlight w:val="green"/>
-        </w:rPr>
-      </w:pPr>
-      <w:r>
-        <w:rPr>
-          <w:highlight w:val="green"/>
-        </w:rPr>
-        <w:t>Meest linker sprite in puzzle werkt niet</w:t>
-      </w:r>
-    </w:p>
-    <w:p>
-      <w:pPr>
-        <w:pStyle w:val="Lijstalinea"/>
-        <w:numPr>
-          <w:ilvl w:val="0"/>
-          <w:numId w:val="1"/>
-        </w:numPr>
-        <w:rPr>
-          <w:highlight w:val="green"/>
-        </w:rPr>
-      </w:pPr>
-      <w:r>
-        <w:rPr>
-          <w:highlight w:val="green"/>
-        </w:rPr>
-        <w:t>Pickup tekst gaat niet weg wanneer je het oppakt</w:t>
+      <w:proofErr w:type="spellStart"/>
+      <w:r>
+        <w:rPr>
+          <w:highlight w:val="green"/>
+        </w:rPr>
+        <w:t>Ragepotion</w:t>
+      </w:r>
+      <w:proofErr w:type="spellEnd"/>
+      <w:r>
+        <w:rPr>
+          <w:highlight w:val="green"/>
+        </w:rPr>
+        <w:t xml:space="preserve"> werkt niet, misschien andere </w:t>
+      </w:r>
+      <w:proofErr w:type="spellStart"/>
+      <w:r>
+        <w:rPr>
+          <w:highlight w:val="green"/>
+        </w:rPr>
+        <w:t>potions</w:t>
+      </w:r>
+      <w:proofErr w:type="spellEnd"/>
+      <w:r>
+        <w:rPr>
+          <w:highlight w:val="green"/>
+        </w:rPr>
+        <w:t xml:space="preserve"> ook niet(nog niet getest)</w:t>
+      </w:r>
+    </w:p>
+    <w:p>
+      <w:pPr>
+        <w:pStyle w:val="Lijstalinea"/>
+        <w:numPr>
+          <w:ilvl w:val="0"/>
+          <w:numId w:val="1"/>
+        </w:numPr>
+        <w:rPr>
+          <w:highlight w:val="green"/>
+        </w:rPr>
+      </w:pPr>
+      <w:r>
+        <w:rPr>
+          <w:highlight w:val="green"/>
+        </w:rPr>
+        <w:t xml:space="preserve">Loop/ren animatie blijven doorgaan als je W + alt </w:t>
+      </w:r>
+      <w:proofErr w:type="spellStart"/>
+      <w:r>
+        <w:rPr>
+          <w:highlight w:val="green"/>
+        </w:rPr>
+        <w:t>tabbed</w:t>
+      </w:r>
+      <w:proofErr w:type="spellEnd"/>
+      <w:r>
+        <w:rPr>
+          <w:highlight w:val="green"/>
+        </w:rPr>
+        <w:t>.</w:t>
+      </w:r>
+    </w:p>
+    <w:p>
+      <w:pPr>
+        <w:pStyle w:val="Lijstalinea"/>
+        <w:numPr>
+          <w:ilvl w:val="0"/>
+          <w:numId w:val="1"/>
+        </w:numPr>
+        <w:rPr>
+          <w:highlight w:val="green"/>
+        </w:rPr>
+      </w:pPr>
+      <w:r>
+        <w:rPr>
+          <w:highlight w:val="green"/>
+        </w:rPr>
+        <w:t xml:space="preserve">Meest linker </w:t>
+      </w:r>
+      <w:proofErr w:type="spellStart"/>
+      <w:r>
+        <w:rPr>
+          <w:highlight w:val="green"/>
+        </w:rPr>
+        <w:t>sprite</w:t>
+      </w:r>
+      <w:proofErr w:type="spellEnd"/>
+      <w:r>
+        <w:rPr>
+          <w:highlight w:val="green"/>
+        </w:rPr>
+        <w:t xml:space="preserve"> in </w:t>
+      </w:r>
+      <w:proofErr w:type="spellStart"/>
+      <w:r>
+        <w:rPr>
+          <w:highlight w:val="green"/>
+        </w:rPr>
+        <w:t>puzzle</w:t>
+      </w:r>
+      <w:proofErr w:type="spellEnd"/>
+      <w:r>
+        <w:rPr>
+          <w:highlight w:val="green"/>
+        </w:rPr>
+        <w:t xml:space="preserve"> werkt niet</w:t>
+      </w:r>
+    </w:p>
+    <w:p>
+      <w:pPr>
+        <w:pStyle w:val="Lijstalinea"/>
+        <w:numPr>
+          <w:ilvl w:val="0"/>
+          <w:numId w:val="1"/>
+        </w:numPr>
+        <w:rPr>
+          <w:highlight w:val="green"/>
+        </w:rPr>
+      </w:pPr>
+      <w:proofErr w:type="spellStart"/>
+      <w:r>
+        <w:rPr>
+          <w:highlight w:val="green"/>
+        </w:rPr>
+        <w:t>Pickup</w:t>
+      </w:r>
+      <w:proofErr w:type="spellEnd"/>
+      <w:r>
+        <w:rPr>
+          <w:highlight w:val="green"/>
+        </w:rPr>
+        <w:t xml:space="preserve"> tekst gaat niet weg wanneer je het oppakt</w:t>
       </w:r>
     </w:p>
     <w:p>
@@ -315,26 +585,62 @@
         <w:rPr>
           <w:highlight w:val="green"/>
         </w:rPr>
-        <w:t>Item tooltip moet op een andere plek, het kan buggen als je erop wilt klikken</w:t>
-      </w:r>
-    </w:p>
-    <w:p>
-      <w:pPr>
-        <w:pStyle w:val="Lijstalinea"/>
-        <w:numPr>
-          <w:ilvl w:val="0"/>
-          <w:numId w:val="1"/>
-        </w:numPr>
-        <w:rPr>
-          <w:highlight w:val="green"/>
-        </w:rPr>
-      </w:pPr>
-      <w:r>
-        <w:rPr>
-          <w:highlight w:val="green"/>
-        </w:rPr>
-        <w:t>Camera staat niet achter player</w:t>
-      </w:r>
+        <w:t xml:space="preserve">Item </w:t>
+      </w:r>
+      <w:proofErr w:type="spellStart"/>
+      <w:r>
+        <w:rPr>
+          <w:highlight w:val="green"/>
+        </w:rPr>
+        <w:t>tooltip</w:t>
+      </w:r>
+      <w:proofErr w:type="spellEnd"/>
+      <w:r>
+        <w:rPr>
+          <w:highlight w:val="green"/>
+        </w:rPr>
+        <w:t xml:space="preserve"> moet op een andere plek, het kan </w:t>
+      </w:r>
+      <w:proofErr w:type="spellStart"/>
+      <w:r>
+        <w:rPr>
+          <w:highlight w:val="green"/>
+        </w:rPr>
+        <w:t>buggen</w:t>
+      </w:r>
+      <w:proofErr w:type="spellEnd"/>
+      <w:r>
+        <w:rPr>
+          <w:highlight w:val="green"/>
+        </w:rPr>
+        <w:t xml:space="preserve"> als je erop wilt klikken</w:t>
+      </w:r>
+    </w:p>
+    <w:p>
+      <w:pPr>
+        <w:pStyle w:val="Lijstalinea"/>
+        <w:numPr>
+          <w:ilvl w:val="0"/>
+          <w:numId w:val="1"/>
+        </w:numPr>
+        <w:rPr>
+          <w:highlight w:val="green"/>
+        </w:rPr>
+      </w:pPr>
+      <w:r>
+        <w:rPr>
+          <w:highlight w:val="green"/>
+        </w:rPr>
+        <w:t xml:space="preserve">Camera staat niet achter </w:t>
+      </w:r>
+      <w:proofErr w:type="spellStart"/>
+      <w:r>
+        <w:rPr>
+          <w:highlight w:val="green"/>
+        </w:rPr>
+        <w:t>player</w:t>
+      </w:r>
+      <w:proofErr w:type="spellEnd"/>
     </w:p>
     <w:p>
       <w:pPr>
@@ -361,9 +667,135 @@
           <w:ilvl w:val="0"/>
           <w:numId w:val="1"/>
         </w:numPr>
-      </w:pPr>
-      <w:r>
-        <w:t>Itemslots kan je niet unequipen met rechtermuisknop.</w:t>
+        <w:rPr>
+          <w:rStyle w:val="Hyperlink"/>
+          <w:color w:val="auto"/>
+          <w:highlight w:val="green"/>
+          <w:u w:val="none"/>
+        </w:rPr>
+      </w:pPr>
+      <w:proofErr w:type="spellStart"/>
+      <w:r>
+        <w:rPr>
+          <w:rStyle w:val="Hyperlink"/>
+          <w:highlight w:val="green"/>
+        </w:rPr>
+        <w:t>Raycastdown</w:t>
+      </w:r>
+      <w:proofErr w:type="spellEnd"/>
+      <w:r>
+        <w:rPr>
+          <w:rStyle w:val="Hyperlink"/>
+          <w:highlight w:val="green"/>
+        </w:rPr>
+        <w:t xml:space="preserve"> om te kunnen springen buggy als er empty </w:t>
+      </w:r>
+      <w:proofErr w:type="spellStart"/>
+      <w:r>
+        <w:rPr>
+          <w:rStyle w:val="Hyperlink"/>
+          <w:highlight w:val="green"/>
+        </w:rPr>
+        <w:t>space</w:t>
+      </w:r>
+      <w:proofErr w:type="spellEnd"/>
+      <w:r>
+        <w:rPr>
+          <w:rStyle w:val="Hyperlink"/>
+          <w:highlight w:val="green"/>
+        </w:rPr>
+        <w:t xml:space="preserve"> is.</w:t>
+      </w:r>
+    </w:p>
+    <w:p>
+      <w:pPr>
+        <w:pStyle w:val="Lijstalinea"/>
+        <w:numPr>
+          <w:ilvl w:val="0"/>
+          <w:numId w:val="1"/>
+        </w:numPr>
+        <w:rPr>
+          <w:highlight w:val="green"/>
+        </w:rPr>
+      </w:pPr>
+      <w:r>
+        <w:rPr>
+          <w:highlight w:val="green"/>
+        </w:rPr>
+        <w:t xml:space="preserve">Je items toch kunt </w:t>
+      </w:r>
+      <w:proofErr w:type="spellStart"/>
+      <w:r>
+        <w:rPr>
+          <w:highlight w:val="green"/>
+        </w:rPr>
+        <w:t>swappen</w:t>
+      </w:r>
+      <w:proofErr w:type="spellEnd"/>
+      <w:r>
+        <w:rPr>
+          <w:highlight w:val="green"/>
+        </w:rPr>
+        <w:t xml:space="preserve"> als je het van </w:t>
+      </w:r>
+      <w:proofErr w:type="spellStart"/>
+      <w:r>
+        <w:rPr>
+          <w:highlight w:val="green"/>
+        </w:rPr>
+        <w:t>ch</w:t>
+      </w:r>
+      <w:r>
+        <w:rPr>
+          <w:highlight w:val="green"/>
+        </w:rPr>
+        <w:t>aracterpanel</w:t>
+      </w:r>
+      <w:proofErr w:type="spellEnd"/>
+      <w:r>
+        <w:rPr>
+          <w:highlight w:val="green"/>
+        </w:rPr>
+        <w:t xml:space="preserve"> naar </w:t>
+      </w:r>
+      <w:proofErr w:type="spellStart"/>
+      <w:r>
+        <w:rPr>
+          <w:highlight w:val="green"/>
+        </w:rPr>
+        <w:t>inventory</w:t>
+      </w:r>
+      <w:proofErr w:type="spellEnd"/>
+      <w:r>
+        <w:rPr>
+          <w:highlight w:val="green"/>
+        </w:rPr>
+        <w:t xml:space="preserve"> gaat</w:t>
+      </w:r>
+    </w:p>
+    <w:p>
+      <w:pPr>
+        <w:pStyle w:val="Lijstalinea"/>
+        <w:numPr>
+          <w:ilvl w:val="0"/>
+          <w:numId w:val="1"/>
+        </w:numPr>
+      </w:pPr>
+      <w:proofErr w:type="spellStart"/>
+      <w:r>
+        <w:t>Itemslots</w:t>
+      </w:r>
+      <w:proofErr w:type="spellEnd"/>
+      <w:r>
+        <w:t xml:space="preserve"> kan je niet </w:t>
+      </w:r>
+      <w:proofErr w:type="spellStart"/>
+      <w:r>
+        <w:t>unequipen</w:t>
+      </w:r>
+      <w:proofErr w:type="spellEnd"/>
+      <w:r>
+        <w:t xml:space="preserve"> met rechtermuisknop.</w:t>
       </w:r>
     </w:p>
     <w:p>
@@ -387,8 +819,13 @@
         </w:numPr>
       </w:pPr>
       <w:r>
-        <w:t>Camera noclip</w:t>
-      </w:r>
+        <w:t xml:space="preserve">Camera </w:t>
+      </w:r>
+      <w:proofErr w:type="spellStart"/>
+      <w:r>
+        <w:t>noclip</w:t>
+      </w:r>
+      <w:proofErr w:type="spellEnd"/>
     </w:p>
     <w:p>
       <w:pPr>
@@ -416,40 +853,6 @@
       </w:hyperlink>
     </w:p>
     <w:p>
-      <w:pPr>
-        <w:pStyle w:val="Lijstalinea"/>
-        <w:numPr>
-          <w:ilvl w:val="0"/>
-          <w:numId w:val="1"/>
-        </w:numPr>
-        <w:rPr>
-          <w:rStyle w:val="Hyperlink"/>
-          <w:color w:val="auto"/>
-          <w:u w:val="none"/>
-        </w:rPr>
-      </w:pPr>
-      <w:r>
-        <w:rPr>
-          <w:rStyle w:val="Hyperlink"/>
-        </w:rPr>
-        <w:t>Raycastdown om te kunnen springen buggy als er empty space is.</w:t>
-      </w:r>
-    </w:p>
-    <w:p>
-      <w:pPr>
-        <w:pStyle w:val="Lijstalinea"/>
-        <w:numPr>
-          <w:ilvl w:val="0"/>
-          <w:numId w:val="1"/>
-        </w:numPr>
-      </w:pPr>
-      <w:r>
-        <w:t>Je items toch kunt swappen als je het van characterpanel naar inventory gaat</w:t>
-      </w:r>
-      <w:bookmarkStart w:id="0" w:name="_GoBack"/>
-      <w:bookmarkEnd w:id="0"/>
-    </w:p>
-    <w:p>
       <w:r>
         <w:t>Level 1:</w:t>
       </w:r>
@@ -505,7 +908,35 @@
         <w:rPr>
           <w:highlight w:val="green"/>
         </w:rPr>
-        <w:t>Item tooltip moet op een andere plek, het kan buggen als je erop wilt klikken</w:t>
+        <w:t xml:space="preserve">Item </w:t>
+      </w:r>
+      <w:proofErr w:type="spellStart"/>
+      <w:r>
+        <w:rPr>
+          <w:highlight w:val="green"/>
+        </w:rPr>
+        <w:t>tooltip</w:t>
+      </w:r>
+      <w:proofErr w:type="spellEnd"/>
+      <w:r>
+        <w:rPr>
+          <w:highlight w:val="green"/>
+        </w:rPr>
+        <w:t xml:space="preserve"> moet op een andere plek, het kan </w:t>
+      </w:r>
+      <w:proofErr w:type="spellStart"/>
+      <w:r>
+        <w:rPr>
+          <w:highlight w:val="green"/>
+        </w:rPr>
+        <w:t>buggen</w:t>
+      </w:r>
+      <w:proofErr w:type="spellEnd"/>
+      <w:r>
+        <w:rPr>
+          <w:highlight w:val="green"/>
+        </w:rPr>
+        <w:t xml:space="preserve"> als je erop wilt klikken</w:t>
       </w:r>
     </w:p>
     <w:p>
@@ -1144,6 +1575,18 @@
       <w:u w:val="single"/>
     </w:rPr>
   </w:style>
+  <w:style w:type="character" w:styleId="GevolgdeHyperlink">
+    <w:name w:val="FollowedHyperlink"/>
+    <w:basedOn w:val="Standaardalinea-lettertype"/>
+    <w:uiPriority w:val="99"/>
+    <w:semiHidden/>
+    <w:unhideWhenUsed/>
+    <w:rsid w:val="00C5716C"/>
+    <w:rPr>
+      <w:color w:val="954F72" w:themeColor="followedHyperlink"/>
+      <w:u w:val="single"/>
+    </w:rPr>
+  </w:style>
 </w:styles>
 </file>
 

</xml_diff>

<commit_message>
Jump fix in level 0 en level 1
</commit_message>
<xml_diff>
--- a/Developing/Bugs.docx
+++ b/Developing/Bugs.docx
@@ -103,6 +103,667 @@
         </w:rPr>
         <w:t>Dat je door stuff heen kan forceren</w:t>
       </w:r>
+    </w:p>
+    <w:p>
+      <w:pPr>
+        <w:pStyle w:val="Lijstalinea"/>
+        <w:numPr>
+          <w:ilvl w:val="0"/>
+          <w:numId w:val="1"/>
+        </w:numPr>
+        <w:rPr>
+          <w:highlight w:val="green"/>
+        </w:rPr>
+      </w:pPr>
+      <w:proofErr w:type="spellStart"/>
+      <w:r>
+        <w:rPr>
+          <w:highlight w:val="green"/>
+        </w:rPr>
+        <w:t>Movement</w:t>
+      </w:r>
+      <w:proofErr w:type="spellEnd"/>
+      <w:r>
+        <w:rPr>
+          <w:highlight w:val="green"/>
+        </w:rPr>
+        <w:t xml:space="preserve"> niet uitgaat wanneer je iets met </w:t>
+      </w:r>
+      <w:proofErr w:type="spellStart"/>
+      <w:r>
+        <w:rPr>
+          <w:highlight w:val="green"/>
+        </w:rPr>
+        <w:t>raycast</w:t>
+      </w:r>
+      <w:proofErr w:type="spellEnd"/>
+      <w:r>
+        <w:rPr>
+          <w:highlight w:val="green"/>
+        </w:rPr>
+        <w:t xml:space="preserve"> </w:t>
+      </w:r>
+      <w:proofErr w:type="spellStart"/>
+      <w:r>
+        <w:rPr>
+          <w:highlight w:val="green"/>
+        </w:rPr>
+        <w:t>detecteerd</w:t>
+      </w:r>
+      <w:proofErr w:type="spellEnd"/>
+    </w:p>
+    <w:p>
+      <w:pPr>
+        <w:pStyle w:val="Lijstalinea"/>
+        <w:numPr>
+          <w:ilvl w:val="0"/>
+          <w:numId w:val="1"/>
+        </w:numPr>
+        <w:rPr>
+          <w:highlight w:val="green"/>
+        </w:rPr>
+      </w:pPr>
+      <w:proofErr w:type="spellStart"/>
+      <w:r>
+        <w:rPr>
+          <w:highlight w:val="green"/>
+        </w:rPr>
+        <w:t>Ladybug</w:t>
+      </w:r>
+      <w:proofErr w:type="spellEnd"/>
+      <w:r>
+        <w:rPr>
+          <w:highlight w:val="green"/>
+        </w:rPr>
+        <w:t xml:space="preserve"> gaat onder de </w:t>
+      </w:r>
+      <w:proofErr w:type="spellStart"/>
+      <w:r>
+        <w:rPr>
+          <w:highlight w:val="green"/>
+        </w:rPr>
+        <w:t>romijnse</w:t>
+      </w:r>
+      <w:proofErr w:type="spellEnd"/>
+      <w:r>
+        <w:rPr>
+          <w:highlight w:val="green"/>
+        </w:rPr>
+        <w:t xml:space="preserve"> cijfers</w:t>
+      </w:r>
+    </w:p>
+    <w:p>
+      <w:pPr>
+        <w:pStyle w:val="Lijstalinea"/>
+        <w:numPr>
+          <w:ilvl w:val="0"/>
+          <w:numId w:val="1"/>
+        </w:numPr>
+        <w:rPr>
+          <w:highlight w:val="green"/>
+        </w:rPr>
+      </w:pPr>
+      <w:proofErr w:type="spellStart"/>
+      <w:r>
+        <w:rPr>
+          <w:highlight w:val="green"/>
+        </w:rPr>
+        <w:t>Ragebar</w:t>
+      </w:r>
+      <w:proofErr w:type="spellEnd"/>
+      <w:r>
+        <w:rPr>
+          <w:highlight w:val="green"/>
+        </w:rPr>
+        <w:t xml:space="preserve"> omhoog gaar </w:t>
+      </w:r>
+      <w:proofErr w:type="spellStart"/>
+      <w:r>
+        <w:rPr>
+          <w:highlight w:val="green"/>
+        </w:rPr>
+        <w:t>waneer</w:t>
+      </w:r>
+      <w:proofErr w:type="spellEnd"/>
+      <w:r>
+        <w:rPr>
+          <w:highlight w:val="green"/>
+        </w:rPr>
+        <w:t xml:space="preserve"> je </w:t>
+      </w:r>
+      <w:proofErr w:type="spellStart"/>
+      <w:r>
+        <w:rPr>
+          <w:highlight w:val="green"/>
+        </w:rPr>
+        <w:t>damage</w:t>
+      </w:r>
+      <w:proofErr w:type="spellEnd"/>
+      <w:r>
+        <w:rPr>
+          <w:highlight w:val="green"/>
+        </w:rPr>
+        <w:t xml:space="preserve"> krijgt</w:t>
+      </w:r>
+    </w:p>
+    <w:p>
+      <w:pPr>
+        <w:pStyle w:val="Lijstalinea"/>
+        <w:numPr>
+          <w:ilvl w:val="0"/>
+          <w:numId w:val="1"/>
+        </w:numPr>
+        <w:rPr>
+          <w:highlight w:val="green"/>
+        </w:rPr>
+      </w:pPr>
+      <w:r>
+        <w:rPr>
+          <w:highlight w:val="green"/>
+        </w:rPr>
+        <w:t xml:space="preserve">Wanneer je </w:t>
+      </w:r>
+      <w:proofErr w:type="spellStart"/>
+      <w:r>
+        <w:rPr>
+          <w:highlight w:val="green"/>
+        </w:rPr>
+        <w:t>skill</w:t>
+      </w:r>
+      <w:proofErr w:type="spellEnd"/>
+      <w:r>
+        <w:rPr>
+          <w:highlight w:val="green"/>
+        </w:rPr>
+        <w:t xml:space="preserve"> gebruikt dat het rage kost</w:t>
+      </w:r>
+      <w:r>
+        <w:rPr>
+          <w:highlight w:val="green"/>
+        </w:rPr>
+        <w:tab/>
+      </w:r>
+    </w:p>
+    <w:p>
+      <w:pPr>
+        <w:pStyle w:val="Lijstalinea"/>
+        <w:numPr>
+          <w:ilvl w:val="0"/>
+          <w:numId w:val="1"/>
+        </w:numPr>
+        <w:rPr>
+          <w:highlight w:val="green"/>
+        </w:rPr>
+      </w:pPr>
+      <w:r>
+        <w:rPr>
+          <w:highlight w:val="green"/>
+        </w:rPr>
+        <w:t xml:space="preserve">Je niet </w:t>
+      </w:r>
+      <w:proofErr w:type="spellStart"/>
+      <w:r>
+        <w:rPr>
+          <w:highlight w:val="green"/>
+        </w:rPr>
+        <w:t>spells</w:t>
+      </w:r>
+      <w:proofErr w:type="spellEnd"/>
+      <w:r>
+        <w:rPr>
+          <w:highlight w:val="green"/>
+        </w:rPr>
+        <w:t xml:space="preserve"> kan </w:t>
+      </w:r>
+      <w:proofErr w:type="spellStart"/>
+      <w:r>
+        <w:rPr>
+          <w:highlight w:val="green"/>
+        </w:rPr>
+        <w:t>spammen</w:t>
+      </w:r>
+      <w:proofErr w:type="spellEnd"/>
+      <w:r>
+        <w:rPr>
+          <w:highlight w:val="green"/>
+        </w:rPr>
+        <w:t xml:space="preserve"> maar </w:t>
+      </w:r>
+      <w:proofErr w:type="spellStart"/>
+      <w:r>
+        <w:rPr>
+          <w:highlight w:val="green"/>
+        </w:rPr>
+        <w:t>cooldown</w:t>
+      </w:r>
+      <w:proofErr w:type="spellEnd"/>
+      <w:r>
+        <w:rPr>
+          <w:highlight w:val="green"/>
+        </w:rPr>
+        <w:t xml:space="preserve"> nodig heeft</w:t>
+      </w:r>
+    </w:p>
+    <w:p>
+      <w:pPr>
+        <w:pStyle w:val="Lijstalinea"/>
+        <w:numPr>
+          <w:ilvl w:val="0"/>
+          <w:numId w:val="1"/>
+        </w:numPr>
+        <w:rPr>
+          <w:highlight w:val="green"/>
+        </w:rPr>
+      </w:pPr>
+      <w:proofErr w:type="spellStart"/>
+      <w:r>
+        <w:rPr>
+          <w:highlight w:val="green"/>
+        </w:rPr>
+        <w:t>Trow</w:t>
+      </w:r>
+      <w:proofErr w:type="spellEnd"/>
+      <w:r>
+        <w:rPr>
+          <w:highlight w:val="green"/>
+        </w:rPr>
+        <w:t xml:space="preserve"> info moet komen</w:t>
+      </w:r>
+    </w:p>
+    <w:p>
+      <w:pPr>
+        <w:pStyle w:val="Lijstalinea"/>
+        <w:numPr>
+          <w:ilvl w:val="0"/>
+          <w:numId w:val="1"/>
+        </w:numPr>
+        <w:rPr>
+          <w:highlight w:val="green"/>
+        </w:rPr>
+      </w:pPr>
+      <w:r>
+        <w:rPr>
+          <w:highlight w:val="green"/>
+        </w:rPr>
+        <w:t>Onder 10 energy niet kan aanvallen</w:t>
+      </w:r>
+    </w:p>
+    <w:p>
+      <w:pPr>
+        <w:pStyle w:val="Lijstalinea"/>
+        <w:numPr>
+          <w:ilvl w:val="0"/>
+          <w:numId w:val="1"/>
+        </w:numPr>
+        <w:rPr>
+          <w:highlight w:val="green"/>
+        </w:rPr>
+      </w:pPr>
+      <w:r>
+        <w:rPr>
+          <w:highlight w:val="green"/>
+        </w:rPr>
+        <w:t>Je kan niet meer naar achter lopen</w:t>
+      </w:r>
+    </w:p>
+    <w:p>
+      <w:pPr>
+        <w:pStyle w:val="Lijstalinea"/>
+        <w:numPr>
+          <w:ilvl w:val="0"/>
+          <w:numId w:val="1"/>
+        </w:numPr>
+        <w:rPr>
+          <w:highlight w:val="green"/>
+        </w:rPr>
+      </w:pPr>
+      <w:proofErr w:type="spellStart"/>
+      <w:r>
+        <w:rPr>
+          <w:highlight w:val="green"/>
+        </w:rPr>
+        <w:t>Ragepotion</w:t>
+      </w:r>
+      <w:proofErr w:type="spellEnd"/>
+      <w:r>
+        <w:rPr>
+          <w:highlight w:val="green"/>
+        </w:rPr>
+        <w:t xml:space="preserve"> werkt niet, misschien andere </w:t>
+      </w:r>
+      <w:proofErr w:type="spellStart"/>
+      <w:r>
+        <w:rPr>
+          <w:highlight w:val="green"/>
+        </w:rPr>
+        <w:t>potions</w:t>
+      </w:r>
+      <w:proofErr w:type="spellEnd"/>
+      <w:r>
+        <w:rPr>
+          <w:highlight w:val="green"/>
+        </w:rPr>
+        <w:t xml:space="preserve"> ook niet(nog niet getest)</w:t>
+      </w:r>
+    </w:p>
+    <w:p>
+      <w:pPr>
+        <w:pStyle w:val="Lijstalinea"/>
+        <w:numPr>
+          <w:ilvl w:val="0"/>
+          <w:numId w:val="1"/>
+        </w:numPr>
+        <w:rPr>
+          <w:highlight w:val="green"/>
+        </w:rPr>
+      </w:pPr>
+      <w:r>
+        <w:rPr>
+          <w:highlight w:val="green"/>
+        </w:rPr>
+        <w:t xml:space="preserve">Loop/ren animatie blijven doorgaan als je W + alt </w:t>
+      </w:r>
+      <w:proofErr w:type="spellStart"/>
+      <w:r>
+        <w:rPr>
+          <w:highlight w:val="green"/>
+        </w:rPr>
+        <w:t>tabbed</w:t>
+      </w:r>
+      <w:proofErr w:type="spellEnd"/>
+      <w:r>
+        <w:rPr>
+          <w:highlight w:val="green"/>
+        </w:rPr>
+        <w:t>.</w:t>
+      </w:r>
+    </w:p>
+    <w:p>
+      <w:pPr>
+        <w:pStyle w:val="Lijstalinea"/>
+        <w:numPr>
+          <w:ilvl w:val="0"/>
+          <w:numId w:val="1"/>
+        </w:numPr>
+        <w:rPr>
+          <w:highlight w:val="green"/>
+        </w:rPr>
+      </w:pPr>
+      <w:r>
+        <w:rPr>
+          <w:highlight w:val="green"/>
+        </w:rPr>
+        <w:t xml:space="preserve">Meest linker </w:t>
+      </w:r>
+      <w:proofErr w:type="spellStart"/>
+      <w:r>
+        <w:rPr>
+          <w:highlight w:val="green"/>
+        </w:rPr>
+        <w:t>sprite</w:t>
+      </w:r>
+      <w:proofErr w:type="spellEnd"/>
+      <w:r>
+        <w:rPr>
+          <w:highlight w:val="green"/>
+        </w:rPr>
+        <w:t xml:space="preserve"> in </w:t>
+      </w:r>
+      <w:proofErr w:type="spellStart"/>
+      <w:r>
+        <w:rPr>
+          <w:highlight w:val="green"/>
+        </w:rPr>
+        <w:t>puzzle</w:t>
+      </w:r>
+      <w:proofErr w:type="spellEnd"/>
+      <w:r>
+        <w:rPr>
+          <w:highlight w:val="green"/>
+        </w:rPr>
+        <w:t xml:space="preserve"> werkt niet</w:t>
+      </w:r>
+    </w:p>
+    <w:p>
+      <w:pPr>
+        <w:pStyle w:val="Lijstalinea"/>
+        <w:numPr>
+          <w:ilvl w:val="0"/>
+          <w:numId w:val="1"/>
+        </w:numPr>
+        <w:rPr>
+          <w:highlight w:val="green"/>
+        </w:rPr>
+      </w:pPr>
+      <w:proofErr w:type="spellStart"/>
+      <w:r>
+        <w:rPr>
+          <w:highlight w:val="green"/>
+        </w:rPr>
+        <w:t>Pickup</w:t>
+      </w:r>
+      <w:proofErr w:type="spellEnd"/>
+      <w:r>
+        <w:rPr>
+          <w:highlight w:val="green"/>
+        </w:rPr>
+        <w:t xml:space="preserve"> tekst gaat niet weg wanneer je het oppakt</w:t>
+      </w:r>
+    </w:p>
+    <w:p>
+      <w:pPr>
+        <w:pStyle w:val="Lijstalinea"/>
+        <w:numPr>
+          <w:ilvl w:val="0"/>
+          <w:numId w:val="1"/>
+        </w:numPr>
+        <w:rPr>
+          <w:highlight w:val="green"/>
+        </w:rPr>
+      </w:pPr>
+      <w:r>
+        <w:rPr>
+          <w:highlight w:val="green"/>
+        </w:rPr>
+        <w:t>Boomstronk staat niet goed in het level (hangt er een beetje boven)</w:t>
+      </w:r>
+    </w:p>
+    <w:p>
+      <w:pPr>
+        <w:pStyle w:val="Lijstalinea"/>
+        <w:numPr>
+          <w:ilvl w:val="0"/>
+          <w:numId w:val="1"/>
+        </w:numPr>
+        <w:rPr>
+          <w:highlight w:val="green"/>
+        </w:rPr>
+      </w:pPr>
+      <w:r>
+        <w:rPr>
+          <w:highlight w:val="green"/>
+        </w:rPr>
+        <w:t xml:space="preserve">Item </w:t>
+      </w:r>
+      <w:proofErr w:type="spellStart"/>
+      <w:r>
+        <w:rPr>
+          <w:highlight w:val="green"/>
+        </w:rPr>
+        <w:t>tooltip</w:t>
+      </w:r>
+      <w:proofErr w:type="spellEnd"/>
+      <w:r>
+        <w:rPr>
+          <w:highlight w:val="green"/>
+        </w:rPr>
+        <w:t xml:space="preserve"> moet op een andere plek, het kan </w:t>
+      </w:r>
+      <w:proofErr w:type="spellStart"/>
+      <w:r>
+        <w:rPr>
+          <w:highlight w:val="green"/>
+        </w:rPr>
+        <w:t>buggen</w:t>
+      </w:r>
+      <w:proofErr w:type="spellEnd"/>
+      <w:r>
+        <w:rPr>
+          <w:highlight w:val="green"/>
+        </w:rPr>
+        <w:t xml:space="preserve"> als je erop wilt klikken</w:t>
+      </w:r>
+    </w:p>
+    <w:p>
+      <w:pPr>
+        <w:pStyle w:val="Lijstalinea"/>
+        <w:numPr>
+          <w:ilvl w:val="0"/>
+          <w:numId w:val="1"/>
+        </w:numPr>
+        <w:rPr>
+          <w:highlight w:val="green"/>
+        </w:rPr>
+      </w:pPr>
+      <w:r>
+        <w:rPr>
+          <w:highlight w:val="green"/>
+        </w:rPr>
+        <w:t xml:space="preserve">Camera staat niet achter </w:t>
+      </w:r>
+      <w:proofErr w:type="spellStart"/>
+      <w:r>
+        <w:rPr>
+          <w:highlight w:val="green"/>
+        </w:rPr>
+        <w:t>player</w:t>
+      </w:r>
+      <w:proofErr w:type="spellEnd"/>
+    </w:p>
+    <w:p>
+      <w:pPr>
+        <w:pStyle w:val="Lijstalinea"/>
+        <w:numPr>
+          <w:ilvl w:val="0"/>
+          <w:numId w:val="1"/>
+        </w:numPr>
+        <w:rPr>
+          <w:highlight w:val="green"/>
+        </w:rPr>
+      </w:pPr>
+      <w:r>
+        <w:rPr>
+          <w:highlight w:val="green"/>
+        </w:rPr>
+        <w:t>Rennen + springen, als je valt kan je doormiddel van rennen ergens snel weer opkomen, wat onrealistisch is.</w:t>
+      </w:r>
+    </w:p>
+    <w:p>
+      <w:pPr>
+        <w:pStyle w:val="Lijstalinea"/>
+        <w:numPr>
+          <w:ilvl w:val="0"/>
+          <w:numId w:val="1"/>
+        </w:numPr>
+        <w:rPr>
+          <w:rStyle w:val="Hyperlink"/>
+          <w:color w:val="auto"/>
+          <w:highlight w:val="green"/>
+          <w:u w:val="none"/>
+        </w:rPr>
+      </w:pPr>
+      <w:proofErr w:type="spellStart"/>
+      <w:r>
+        <w:rPr>
+          <w:rStyle w:val="Hyperlink"/>
+          <w:highlight w:val="green"/>
+        </w:rPr>
+        <w:t>Raycastdown</w:t>
+      </w:r>
+      <w:proofErr w:type="spellEnd"/>
+      <w:r>
+        <w:rPr>
+          <w:rStyle w:val="Hyperlink"/>
+          <w:highlight w:val="green"/>
+        </w:rPr>
+        <w:t xml:space="preserve"> om te kunnen springen buggy als er empty </w:t>
+      </w:r>
+      <w:proofErr w:type="spellStart"/>
+      <w:r>
+        <w:rPr>
+          <w:rStyle w:val="Hyperlink"/>
+          <w:highlight w:val="green"/>
+        </w:rPr>
+        <w:t>space</w:t>
+      </w:r>
+      <w:proofErr w:type="spellEnd"/>
+      <w:r>
+        <w:rPr>
+          <w:rStyle w:val="Hyperlink"/>
+          <w:highlight w:val="green"/>
+        </w:rPr>
+        <w:t xml:space="preserve"> is.</w:t>
+      </w:r>
+    </w:p>
+    <w:p>
+      <w:pPr>
+        <w:pStyle w:val="Lijstalinea"/>
+        <w:numPr>
+          <w:ilvl w:val="0"/>
+          <w:numId w:val="1"/>
+        </w:numPr>
+        <w:rPr>
+          <w:highlight w:val="green"/>
+        </w:rPr>
+      </w:pPr>
+      <w:r>
+        <w:rPr>
+          <w:highlight w:val="green"/>
+        </w:rPr>
+        <w:t xml:space="preserve">Je items toch kunt </w:t>
+      </w:r>
+      <w:proofErr w:type="spellStart"/>
+      <w:r>
+        <w:rPr>
+          <w:highlight w:val="green"/>
+        </w:rPr>
+        <w:t>swappen</w:t>
+      </w:r>
+      <w:proofErr w:type="spellEnd"/>
+      <w:r>
+        <w:rPr>
+          <w:highlight w:val="green"/>
+        </w:rPr>
+        <w:t xml:space="preserve"> als je het van </w:t>
+      </w:r>
+      <w:proofErr w:type="spellStart"/>
+      <w:r>
+        <w:rPr>
+          <w:highlight w:val="green"/>
+        </w:rPr>
+        <w:t>characterpanel</w:t>
+      </w:r>
+      <w:proofErr w:type="spellEnd"/>
+      <w:r>
+        <w:rPr>
+          <w:highlight w:val="green"/>
+        </w:rPr>
+        <w:t xml:space="preserve"> naar </w:t>
+      </w:r>
+      <w:proofErr w:type="spellStart"/>
+      <w:r>
+        <w:rPr>
+          <w:highlight w:val="green"/>
+        </w:rPr>
+        <w:t>inventory</w:t>
+      </w:r>
+      <w:proofErr w:type="spellEnd"/>
+      <w:r>
+        <w:rPr>
+          <w:highlight w:val="green"/>
+        </w:rPr>
+        <w:t xml:space="preserve"> gaat</w:t>
+      </w:r>
       <w:bookmarkStart w:id="0" w:name="_GoBack"/>
       <w:bookmarkEnd w:id="0"/>
     </w:p>
@@ -117,740 +778,75 @@
           <w:highlight w:val="green"/>
         </w:rPr>
       </w:pPr>
-      <w:proofErr w:type="spellStart"/>
-      <w:r>
-        <w:rPr>
-          <w:highlight w:val="green"/>
-        </w:rPr>
-        <w:t>Movement</w:t>
-      </w:r>
-      <w:proofErr w:type="spellEnd"/>
-      <w:r>
-        <w:rPr>
-          <w:highlight w:val="green"/>
-        </w:rPr>
-        <w:t xml:space="preserve"> niet uitgaat wanneer je iets met </w:t>
-      </w:r>
-      <w:proofErr w:type="spellStart"/>
-      <w:r>
-        <w:rPr>
-          <w:highlight w:val="green"/>
-        </w:rPr>
-        <w:t>raycast</w:t>
-      </w:r>
-      <w:proofErr w:type="spellEnd"/>
-      <w:r>
-        <w:rPr>
-          <w:highlight w:val="green"/>
-        </w:rPr>
-        <w:t xml:space="preserve"> </w:t>
-      </w:r>
-      <w:proofErr w:type="spellStart"/>
-      <w:r>
-        <w:rPr>
-          <w:highlight w:val="green"/>
-        </w:rPr>
-        <w:t>detecteerd</w:t>
-      </w:r>
-      <w:proofErr w:type="spellEnd"/>
-    </w:p>
-    <w:p>
-      <w:pPr>
-        <w:pStyle w:val="Lijstalinea"/>
-        <w:numPr>
-          <w:ilvl w:val="0"/>
-          <w:numId w:val="1"/>
-        </w:numPr>
-        <w:rPr>
-          <w:highlight w:val="green"/>
-        </w:rPr>
-      </w:pPr>
-      <w:proofErr w:type="spellStart"/>
-      <w:r>
-        <w:rPr>
-          <w:highlight w:val="green"/>
-        </w:rPr>
-        <w:t>Ladybug</w:t>
-      </w:r>
-      <w:proofErr w:type="spellEnd"/>
-      <w:r>
-        <w:rPr>
-          <w:highlight w:val="green"/>
-        </w:rPr>
-        <w:t xml:space="preserve"> gaat onder de </w:t>
-      </w:r>
-      <w:proofErr w:type="spellStart"/>
-      <w:r>
-        <w:rPr>
-          <w:highlight w:val="green"/>
-        </w:rPr>
-        <w:t>romijnse</w:t>
-      </w:r>
-      <w:proofErr w:type="spellEnd"/>
-      <w:r>
-        <w:rPr>
-          <w:highlight w:val="green"/>
-        </w:rPr>
-        <w:t xml:space="preserve"> cijfers</w:t>
-      </w:r>
-    </w:p>
-    <w:p>
-      <w:pPr>
-        <w:pStyle w:val="Lijstalinea"/>
-        <w:numPr>
-          <w:ilvl w:val="0"/>
-          <w:numId w:val="1"/>
-        </w:numPr>
-        <w:rPr>
-          <w:highlight w:val="green"/>
-        </w:rPr>
-      </w:pPr>
-      <w:proofErr w:type="spellStart"/>
-      <w:r>
-        <w:rPr>
-          <w:highlight w:val="green"/>
-        </w:rPr>
-        <w:t>Ragebar</w:t>
-      </w:r>
-      <w:proofErr w:type="spellEnd"/>
-      <w:r>
-        <w:rPr>
-          <w:highlight w:val="green"/>
-        </w:rPr>
-        <w:t xml:space="preserve"> omhoog gaar </w:t>
-      </w:r>
-      <w:proofErr w:type="spellStart"/>
-      <w:r>
-        <w:rPr>
-          <w:highlight w:val="green"/>
-        </w:rPr>
-        <w:t>waneer</w:t>
-      </w:r>
-      <w:proofErr w:type="spellEnd"/>
-      <w:r>
-        <w:rPr>
-          <w:highlight w:val="green"/>
-        </w:rPr>
-        <w:t xml:space="preserve"> je </w:t>
-      </w:r>
-      <w:proofErr w:type="spellStart"/>
-      <w:r>
-        <w:rPr>
-          <w:highlight w:val="green"/>
-        </w:rPr>
-        <w:t>damage</w:t>
-      </w:r>
-      <w:proofErr w:type="spellEnd"/>
-      <w:r>
-        <w:rPr>
-          <w:highlight w:val="green"/>
-        </w:rPr>
-        <w:t xml:space="preserve"> krijgt</w:t>
-      </w:r>
-    </w:p>
-    <w:p>
-      <w:pPr>
-        <w:pStyle w:val="Lijstalinea"/>
-        <w:numPr>
-          <w:ilvl w:val="0"/>
-          <w:numId w:val="1"/>
-        </w:numPr>
-        <w:rPr>
-          <w:highlight w:val="green"/>
-        </w:rPr>
-      </w:pPr>
-      <w:r>
-        <w:rPr>
-          <w:highlight w:val="green"/>
-        </w:rPr>
-        <w:t xml:space="preserve">Wanneer je </w:t>
-      </w:r>
-      <w:proofErr w:type="spellStart"/>
-      <w:r>
-        <w:rPr>
-          <w:highlight w:val="green"/>
-        </w:rPr>
-        <w:t>skill</w:t>
-      </w:r>
-      <w:proofErr w:type="spellEnd"/>
-      <w:r>
-        <w:rPr>
-          <w:highlight w:val="green"/>
-        </w:rPr>
-        <w:t xml:space="preserve"> gebruikt dat het rage kost</w:t>
-      </w:r>
-      <w:r>
-        <w:rPr>
-          <w:highlight w:val="green"/>
-        </w:rPr>
-        <w:tab/>
-      </w:r>
-    </w:p>
-    <w:p>
-      <w:pPr>
-        <w:pStyle w:val="Lijstalinea"/>
-        <w:numPr>
-          <w:ilvl w:val="0"/>
-          <w:numId w:val="1"/>
-        </w:numPr>
-        <w:rPr>
-          <w:highlight w:val="green"/>
-        </w:rPr>
-      </w:pPr>
-      <w:r>
-        <w:rPr>
-          <w:highlight w:val="green"/>
-        </w:rPr>
-        <w:t xml:space="preserve">Je niet </w:t>
-      </w:r>
-      <w:proofErr w:type="spellStart"/>
-      <w:r>
-        <w:rPr>
-          <w:highlight w:val="green"/>
-        </w:rPr>
-        <w:t>spells</w:t>
-      </w:r>
-      <w:proofErr w:type="spellEnd"/>
-      <w:r>
-        <w:rPr>
-          <w:highlight w:val="green"/>
-        </w:rPr>
-        <w:t xml:space="preserve"> kan </w:t>
-      </w:r>
-      <w:proofErr w:type="spellStart"/>
-      <w:r>
-        <w:rPr>
-          <w:highlight w:val="green"/>
-        </w:rPr>
-        <w:t>spammen</w:t>
-      </w:r>
-      <w:proofErr w:type="spellEnd"/>
-      <w:r>
-        <w:rPr>
-          <w:highlight w:val="green"/>
-        </w:rPr>
-        <w:t xml:space="preserve"> maar </w:t>
-      </w:r>
-      <w:proofErr w:type="spellStart"/>
-      <w:r>
-        <w:rPr>
-          <w:highlight w:val="green"/>
-        </w:rPr>
-        <w:t>cooldown</w:t>
-      </w:r>
-      <w:proofErr w:type="spellEnd"/>
-      <w:r>
-        <w:rPr>
-          <w:highlight w:val="green"/>
-        </w:rPr>
-        <w:t xml:space="preserve"> nodig heeft</w:t>
-      </w:r>
-    </w:p>
-    <w:p>
-      <w:pPr>
-        <w:pStyle w:val="Lijstalinea"/>
-        <w:numPr>
-          <w:ilvl w:val="0"/>
-          <w:numId w:val="1"/>
-        </w:numPr>
-        <w:rPr>
-          <w:highlight w:val="green"/>
-        </w:rPr>
-      </w:pPr>
-      <w:proofErr w:type="spellStart"/>
-      <w:r>
-        <w:rPr>
-          <w:highlight w:val="green"/>
-        </w:rPr>
-        <w:t>Trow</w:t>
-      </w:r>
-      <w:proofErr w:type="spellEnd"/>
-      <w:r>
-        <w:rPr>
-          <w:highlight w:val="green"/>
-        </w:rPr>
-        <w:t xml:space="preserve"> info moet komen</w:t>
-      </w:r>
-    </w:p>
-    <w:p>
-      <w:pPr>
-        <w:pStyle w:val="Lijstalinea"/>
-        <w:numPr>
-          <w:ilvl w:val="0"/>
-          <w:numId w:val="1"/>
-        </w:numPr>
-        <w:rPr>
-          <w:highlight w:val="green"/>
-        </w:rPr>
-      </w:pPr>
-      <w:r>
-        <w:rPr>
-          <w:highlight w:val="green"/>
-        </w:rPr>
-        <w:t>Onder 10 energy niet kan aanvallen</w:t>
-      </w:r>
-    </w:p>
-    <w:p>
-      <w:pPr>
-        <w:pStyle w:val="Lijstalinea"/>
-        <w:numPr>
-          <w:ilvl w:val="0"/>
-          <w:numId w:val="1"/>
-        </w:numPr>
-        <w:rPr>
-          <w:highlight w:val="green"/>
-        </w:rPr>
-      </w:pPr>
-      <w:r>
-        <w:rPr>
-          <w:highlight w:val="green"/>
-        </w:rPr>
-        <w:t>Je kan niet meer naar achter lopen</w:t>
-      </w:r>
-    </w:p>
-    <w:p>
-      <w:pPr>
-        <w:pStyle w:val="Lijstalinea"/>
-        <w:numPr>
-          <w:ilvl w:val="0"/>
-          <w:numId w:val="1"/>
-        </w:numPr>
-        <w:rPr>
-          <w:highlight w:val="green"/>
-        </w:rPr>
-      </w:pPr>
-      <w:proofErr w:type="spellStart"/>
-      <w:r>
-        <w:rPr>
-          <w:highlight w:val="green"/>
-        </w:rPr>
-        <w:t>Ragepotion</w:t>
-      </w:r>
-      <w:proofErr w:type="spellEnd"/>
-      <w:r>
-        <w:rPr>
-          <w:highlight w:val="green"/>
-        </w:rPr>
-        <w:t xml:space="preserve"> werkt niet, misschien andere </w:t>
-      </w:r>
-      <w:proofErr w:type="spellStart"/>
-      <w:r>
-        <w:rPr>
-          <w:highlight w:val="green"/>
-        </w:rPr>
-        <w:t>potions</w:t>
-      </w:r>
-      <w:proofErr w:type="spellEnd"/>
-      <w:r>
-        <w:rPr>
-          <w:highlight w:val="green"/>
-        </w:rPr>
-        <w:t xml:space="preserve"> ook niet(nog niet getest)</w:t>
-      </w:r>
-    </w:p>
-    <w:p>
-      <w:pPr>
-        <w:pStyle w:val="Lijstalinea"/>
-        <w:numPr>
-          <w:ilvl w:val="0"/>
-          <w:numId w:val="1"/>
-        </w:numPr>
-        <w:rPr>
-          <w:highlight w:val="green"/>
-        </w:rPr>
-      </w:pPr>
-      <w:r>
-        <w:rPr>
-          <w:highlight w:val="green"/>
-        </w:rPr>
-        <w:t xml:space="preserve">Loop/ren animatie blijven doorgaan als je W + alt </w:t>
-      </w:r>
-      <w:proofErr w:type="spellStart"/>
-      <w:r>
-        <w:rPr>
-          <w:highlight w:val="green"/>
-        </w:rPr>
-        <w:t>tabbed</w:t>
-      </w:r>
-      <w:proofErr w:type="spellEnd"/>
-      <w:r>
-        <w:rPr>
-          <w:highlight w:val="green"/>
-        </w:rPr>
-        <w:t>.</w:t>
-      </w:r>
-    </w:p>
-    <w:p>
-      <w:pPr>
-        <w:pStyle w:val="Lijstalinea"/>
-        <w:numPr>
-          <w:ilvl w:val="0"/>
-          <w:numId w:val="1"/>
-        </w:numPr>
-        <w:rPr>
-          <w:highlight w:val="green"/>
-        </w:rPr>
-      </w:pPr>
-      <w:r>
-        <w:rPr>
-          <w:highlight w:val="green"/>
-        </w:rPr>
-        <w:t xml:space="preserve">Meest linker </w:t>
-      </w:r>
-      <w:proofErr w:type="spellStart"/>
-      <w:r>
-        <w:rPr>
-          <w:highlight w:val="green"/>
-        </w:rPr>
-        <w:t>sprite</w:t>
-      </w:r>
-      <w:proofErr w:type="spellEnd"/>
-      <w:r>
-        <w:rPr>
-          <w:highlight w:val="green"/>
-        </w:rPr>
-        <w:t xml:space="preserve"> in </w:t>
-      </w:r>
-      <w:proofErr w:type="spellStart"/>
-      <w:r>
-        <w:rPr>
-          <w:highlight w:val="green"/>
-        </w:rPr>
-        <w:t>puzzle</w:t>
-      </w:r>
-      <w:proofErr w:type="spellEnd"/>
-      <w:r>
-        <w:rPr>
-          <w:highlight w:val="green"/>
-        </w:rPr>
-        <w:t xml:space="preserve"> werkt niet</w:t>
-      </w:r>
-    </w:p>
-    <w:p>
-      <w:pPr>
-        <w:pStyle w:val="Lijstalinea"/>
-        <w:numPr>
-          <w:ilvl w:val="0"/>
-          <w:numId w:val="1"/>
-        </w:numPr>
-        <w:rPr>
-          <w:highlight w:val="green"/>
-        </w:rPr>
-      </w:pPr>
-      <w:proofErr w:type="spellStart"/>
-      <w:r>
-        <w:rPr>
-          <w:highlight w:val="green"/>
-        </w:rPr>
-        <w:t>Pickup</w:t>
-      </w:r>
-      <w:proofErr w:type="spellEnd"/>
-      <w:r>
-        <w:rPr>
-          <w:highlight w:val="green"/>
-        </w:rPr>
-        <w:t xml:space="preserve"> tekst gaat niet weg wanneer je het oppakt</w:t>
-      </w:r>
-    </w:p>
-    <w:p>
-      <w:pPr>
-        <w:pStyle w:val="Lijstalinea"/>
-        <w:numPr>
-          <w:ilvl w:val="0"/>
-          <w:numId w:val="1"/>
-        </w:numPr>
-        <w:rPr>
-          <w:highlight w:val="green"/>
-        </w:rPr>
-      </w:pPr>
-      <w:r>
-        <w:rPr>
-          <w:highlight w:val="green"/>
-        </w:rPr>
-        <w:t>Boomstronk staat niet goed in het level (hangt er een beetje boven)</w:t>
-      </w:r>
-    </w:p>
-    <w:p>
-      <w:pPr>
-        <w:pStyle w:val="Lijstalinea"/>
-        <w:numPr>
-          <w:ilvl w:val="0"/>
-          <w:numId w:val="1"/>
-        </w:numPr>
-        <w:rPr>
-          <w:highlight w:val="green"/>
-        </w:rPr>
-      </w:pPr>
-      <w:r>
-        <w:rPr>
-          <w:highlight w:val="green"/>
-        </w:rPr>
-        <w:t xml:space="preserve">Item </w:t>
-      </w:r>
-      <w:proofErr w:type="spellStart"/>
-      <w:r>
-        <w:rPr>
-          <w:highlight w:val="green"/>
-        </w:rPr>
-        <w:t>tooltip</w:t>
-      </w:r>
-      <w:proofErr w:type="spellEnd"/>
-      <w:r>
-        <w:rPr>
-          <w:highlight w:val="green"/>
-        </w:rPr>
-        <w:t xml:space="preserve"> moet op een andere plek, het kan </w:t>
-      </w:r>
-      <w:proofErr w:type="spellStart"/>
-      <w:r>
-        <w:rPr>
-          <w:highlight w:val="green"/>
-        </w:rPr>
-        <w:t>buggen</w:t>
-      </w:r>
-      <w:proofErr w:type="spellEnd"/>
-      <w:r>
-        <w:rPr>
-          <w:highlight w:val="green"/>
-        </w:rPr>
-        <w:t xml:space="preserve"> als je erop wilt klikken</w:t>
-      </w:r>
-    </w:p>
-    <w:p>
-      <w:pPr>
-        <w:pStyle w:val="Lijstalinea"/>
-        <w:numPr>
-          <w:ilvl w:val="0"/>
-          <w:numId w:val="1"/>
-        </w:numPr>
-        <w:rPr>
-          <w:highlight w:val="green"/>
-        </w:rPr>
-      </w:pPr>
-      <w:r>
-        <w:rPr>
-          <w:highlight w:val="green"/>
-        </w:rPr>
-        <w:t xml:space="preserve">Camera staat niet achter </w:t>
-      </w:r>
-      <w:proofErr w:type="spellStart"/>
-      <w:r>
-        <w:rPr>
-          <w:highlight w:val="green"/>
-        </w:rPr>
-        <w:t>player</w:t>
-      </w:r>
-      <w:proofErr w:type="spellEnd"/>
-    </w:p>
-    <w:p>
-      <w:pPr>
-        <w:pStyle w:val="Lijstalinea"/>
-        <w:numPr>
-          <w:ilvl w:val="0"/>
-          <w:numId w:val="1"/>
-        </w:numPr>
-        <w:rPr>
-          <w:highlight w:val="green"/>
-        </w:rPr>
-      </w:pPr>
-      <w:r>
-        <w:rPr>
-          <w:highlight w:val="green"/>
-        </w:rPr>
-        <w:t>Rennen + springen, als je valt kan je doormiddel van rennen ergens snel weer opkomen, wat onrealistisch is.</w:t>
-      </w:r>
-    </w:p>
-    <w:p>
-      <w:pPr>
-        <w:pStyle w:val="Lijstalinea"/>
-        <w:numPr>
-          <w:ilvl w:val="0"/>
-          <w:numId w:val="1"/>
-        </w:numPr>
-        <w:rPr>
-          <w:rStyle w:val="Hyperlink"/>
-          <w:color w:val="auto"/>
-          <w:highlight w:val="green"/>
-          <w:u w:val="none"/>
-        </w:rPr>
-      </w:pPr>
-      <w:proofErr w:type="spellStart"/>
-      <w:r>
-        <w:rPr>
-          <w:rStyle w:val="Hyperlink"/>
-          <w:highlight w:val="green"/>
-        </w:rPr>
-        <w:t>Raycastdown</w:t>
-      </w:r>
-      <w:proofErr w:type="spellEnd"/>
-      <w:r>
-        <w:rPr>
-          <w:rStyle w:val="Hyperlink"/>
-          <w:highlight w:val="green"/>
-        </w:rPr>
-        <w:t xml:space="preserve"> om te kunnen springen buggy als er empty </w:t>
-      </w:r>
-      <w:proofErr w:type="spellStart"/>
-      <w:r>
-        <w:rPr>
-          <w:rStyle w:val="Hyperlink"/>
-          <w:highlight w:val="green"/>
-        </w:rPr>
-        <w:t>space</w:t>
-      </w:r>
-      <w:proofErr w:type="spellEnd"/>
-      <w:r>
-        <w:rPr>
-          <w:rStyle w:val="Hyperlink"/>
-          <w:highlight w:val="green"/>
-        </w:rPr>
-        <w:t xml:space="preserve"> is.</w:t>
-      </w:r>
-    </w:p>
-    <w:p>
-      <w:pPr>
-        <w:pStyle w:val="Lijstalinea"/>
-        <w:numPr>
-          <w:ilvl w:val="0"/>
-          <w:numId w:val="1"/>
-        </w:numPr>
-        <w:rPr>
-          <w:highlight w:val="green"/>
-        </w:rPr>
-      </w:pPr>
-      <w:r>
-        <w:rPr>
-          <w:highlight w:val="green"/>
-        </w:rPr>
-        <w:t xml:space="preserve">Je items toch kunt </w:t>
-      </w:r>
-      <w:proofErr w:type="spellStart"/>
-      <w:r>
-        <w:rPr>
-          <w:highlight w:val="green"/>
-        </w:rPr>
-        <w:t>swappen</w:t>
-      </w:r>
-      <w:proofErr w:type="spellEnd"/>
-      <w:r>
-        <w:rPr>
-          <w:highlight w:val="green"/>
-        </w:rPr>
-        <w:t xml:space="preserve"> als je het van </w:t>
-      </w:r>
-      <w:proofErr w:type="spellStart"/>
-      <w:r>
-        <w:rPr>
-          <w:highlight w:val="green"/>
-        </w:rPr>
-        <w:t>ch</w:t>
-      </w:r>
-      <w:r>
-        <w:rPr>
-          <w:highlight w:val="green"/>
-        </w:rPr>
-        <w:t>aracterpanel</w:t>
-      </w:r>
-      <w:proofErr w:type="spellEnd"/>
-      <w:r>
-        <w:rPr>
-          <w:highlight w:val="green"/>
-        </w:rPr>
-        <w:t xml:space="preserve"> naar </w:t>
-      </w:r>
-      <w:proofErr w:type="spellStart"/>
-      <w:r>
-        <w:rPr>
-          <w:highlight w:val="green"/>
-        </w:rPr>
-        <w:t>inventory</w:t>
-      </w:r>
-      <w:proofErr w:type="spellEnd"/>
-      <w:r>
-        <w:rPr>
-          <w:highlight w:val="green"/>
-        </w:rPr>
-        <w:t xml:space="preserve"> gaat</w:t>
-      </w:r>
-    </w:p>
-    <w:p>
-      <w:pPr>
-        <w:pStyle w:val="Lijstalinea"/>
-        <w:numPr>
-          <w:ilvl w:val="0"/>
-          <w:numId w:val="1"/>
-        </w:numPr>
-      </w:pPr>
-      <w:proofErr w:type="spellStart"/>
-      <w:r>
-        <w:t>Itemslots</w:t>
-      </w:r>
-      <w:proofErr w:type="spellEnd"/>
-      <w:r>
-        <w:t xml:space="preserve"> kan je niet </w:t>
-      </w:r>
-      <w:proofErr w:type="spellStart"/>
-      <w:r>
-        <w:t>unequipen</w:t>
-      </w:r>
-      <w:proofErr w:type="spellEnd"/>
-      <w:r>
-        <w:t xml:space="preserve"> met rechtermuisknop.</w:t>
-      </w:r>
-    </w:p>
-    <w:p>
-      <w:pPr>
-        <w:pStyle w:val="Lijstalinea"/>
-        <w:numPr>
-          <w:ilvl w:val="0"/>
-          <w:numId w:val="1"/>
-        </w:numPr>
-      </w:pPr>
-      <w:r>
-        <w:t>Dat je niet door het gras heen kan lopen</w:t>
-      </w:r>
-    </w:p>
-    <w:p>
-      <w:pPr>
-        <w:pStyle w:val="Lijstalinea"/>
-        <w:numPr>
-          <w:ilvl w:val="0"/>
-          <w:numId w:val="1"/>
-        </w:numPr>
-      </w:pPr>
-      <w:r>
-        <w:t xml:space="preserve">Camera </w:t>
-      </w:r>
-      <w:proofErr w:type="spellStart"/>
-      <w:r>
-        <w:t>noclip</w:t>
-      </w:r>
-      <w:proofErr w:type="spellEnd"/>
-    </w:p>
-    <w:p>
-      <w:pPr>
-        <w:pStyle w:val="Lijstalinea"/>
-        <w:numPr>
-          <w:ilvl w:val="0"/>
-          <w:numId w:val="1"/>
-        </w:numPr>
-        <w:rPr>
-          <w:rStyle w:val="Hyperlink"/>
-          <w:color w:val="auto"/>
-          <w:u w:val="none"/>
-        </w:rPr>
-      </w:pPr>
-      <w:r>
+      <w:r>
+        <w:rPr>
+          <w:highlight w:val="green"/>
+        </w:rPr>
         <w:t xml:space="preserve">Ren en spring tegen een bult aan, je zult dit zien: </w:t>
       </w:r>
       <w:hyperlink r:id="rId5" w:history="1">
         <w:r>
           <w:rPr>
             <w:rStyle w:val="Hyperlink"/>
+            <w:highlight w:val="green"/>
           </w:rPr>
           <w:t>http://prntscr.com/99usnb</w:t>
         </w:r>
       </w:hyperlink>
+    </w:p>
+    <w:p>
+      <w:pPr>
+        <w:pStyle w:val="Lijstalinea"/>
+        <w:numPr>
+          <w:ilvl w:val="0"/>
+          <w:numId w:val="1"/>
+        </w:numPr>
+      </w:pPr>
+      <w:proofErr w:type="spellStart"/>
+      <w:r>
+        <w:t>Itemslots</w:t>
+      </w:r>
+      <w:proofErr w:type="spellEnd"/>
+      <w:r>
+        <w:t xml:space="preserve"> kan je niet </w:t>
+      </w:r>
+      <w:proofErr w:type="spellStart"/>
+      <w:r>
+        <w:t>unequipen</w:t>
+      </w:r>
+      <w:proofErr w:type="spellEnd"/>
+      <w:r>
+        <w:t xml:space="preserve"> met rechtermuisknop.</w:t>
+      </w:r>
+    </w:p>
+    <w:p>
+      <w:pPr>
+        <w:pStyle w:val="Lijstalinea"/>
+        <w:numPr>
+          <w:ilvl w:val="0"/>
+          <w:numId w:val="1"/>
+        </w:numPr>
+      </w:pPr>
+      <w:r>
+        <w:t>Dat je niet door het gras heen kan lopen</w:t>
+      </w:r>
+    </w:p>
+    <w:p>
+      <w:pPr>
+        <w:pStyle w:val="Lijstalinea"/>
+        <w:numPr>
+          <w:ilvl w:val="0"/>
+          <w:numId w:val="1"/>
+        </w:numPr>
+      </w:pPr>
+      <w:r>
+        <w:t xml:space="preserve">Camera </w:t>
+      </w:r>
+      <w:proofErr w:type="spellStart"/>
+      <w:r>
+        <w:t>noclip</w:t>
+      </w:r>
+      <w:proofErr w:type="spellEnd"/>
     </w:p>
     <w:p>
       <w:r>

</xml_diff>

<commit_message>
Bugreports voor vandaag in Level 0.
</commit_message>
<xml_diff>
--- a/Developing/Bugs.docx
+++ b/Developing/Bugs.docx
@@ -4,15 +4,12 @@
   <w:body>
     <w:p>
       <w:r>
-        <w:t xml:space="preserve">Bug </w:t>
-      </w:r>
-      <w:proofErr w:type="spellStart"/>
-      <w:r>
-        <w:t>Reports</w:t>
-      </w:r>
-      <w:proofErr w:type="spellEnd"/>
-      <w:r>
-        <w:t>:</w:t>
+        <w:t>Bug Reports:</w:t>
+      </w:r>
+    </w:p>
+    <w:p>
+      <w:r>
+        <w:t>Zou het niet echt een bug noemen, maar als je dood gaat bij level 0 en level 1, wanneer je op ‘’Restart?’’ klikt, moet ie het level laden waar je als laatst was, maar je word naar de main menu gestuurd.</w:t>
       </w:r>
     </w:p>
     <w:p>
@@ -31,59 +28,29 @@
           <w:highlight w:val="green"/>
         </w:rPr>
       </w:pPr>
-      <w:proofErr w:type="spellStart"/>
-      <w:r>
-        <w:rPr>
-          <w:highlight w:val="green"/>
-        </w:rPr>
-        <w:t>Jump</w:t>
-      </w:r>
-      <w:proofErr w:type="spellEnd"/>
-      <w:r>
-        <w:rPr>
-          <w:highlight w:val="green"/>
-        </w:rPr>
-        <w:t xml:space="preserve"> doet het af en toe niet</w:t>
-      </w:r>
-    </w:p>
-    <w:p>
-      <w:pPr>
-        <w:pStyle w:val="Lijstalinea"/>
-        <w:numPr>
-          <w:ilvl w:val="0"/>
-          <w:numId w:val="1"/>
-        </w:numPr>
-        <w:rPr>
-          <w:highlight w:val="green"/>
-        </w:rPr>
-      </w:pPr>
-      <w:proofErr w:type="spellStart"/>
-      <w:r>
-        <w:rPr>
-          <w:highlight w:val="green"/>
-        </w:rPr>
-        <w:t>Enemy</w:t>
-      </w:r>
-      <w:proofErr w:type="spellEnd"/>
-      <w:r>
-        <w:rPr>
-          <w:highlight w:val="green"/>
-        </w:rPr>
-        <w:t xml:space="preserve"> kan – </w:t>
-      </w:r>
-      <w:proofErr w:type="spellStart"/>
-      <w:r>
-        <w:rPr>
-          <w:highlight w:val="green"/>
-        </w:rPr>
-        <w:t>hp</w:t>
-      </w:r>
-      <w:proofErr w:type="spellEnd"/>
-      <w:r>
-        <w:rPr>
-          <w:highlight w:val="green"/>
-        </w:rPr>
-        <w:t xml:space="preserve"> worden</w:t>
+      <w:r>
+        <w:rPr>
+          <w:highlight w:val="green"/>
+        </w:rPr>
+        <w:t>Jump doet het af en toe niet</w:t>
+      </w:r>
+    </w:p>
+    <w:p>
+      <w:pPr>
+        <w:pStyle w:val="Lijstalinea"/>
+        <w:numPr>
+          <w:ilvl w:val="0"/>
+          <w:numId w:val="1"/>
+        </w:numPr>
+        <w:rPr>
+          <w:highlight w:val="green"/>
+        </w:rPr>
+      </w:pPr>
+      <w:r>
+        <w:rPr>
+          <w:highlight w:val="green"/>
+        </w:rPr>
+        <w:t>Enemy kan – hp worden</w:t>
       </w:r>
     </w:p>
     <w:p>
@@ -115,167 +82,65 @@
           <w:highlight w:val="green"/>
         </w:rPr>
       </w:pPr>
-      <w:proofErr w:type="spellStart"/>
-      <w:r>
-        <w:rPr>
-          <w:highlight w:val="green"/>
-        </w:rPr>
-        <w:t>Movement</w:t>
-      </w:r>
-      <w:proofErr w:type="spellEnd"/>
-      <w:r>
-        <w:rPr>
-          <w:highlight w:val="green"/>
-        </w:rPr>
-        <w:t xml:space="preserve"> niet uitgaat wanneer je iets met </w:t>
-      </w:r>
-      <w:proofErr w:type="spellStart"/>
-      <w:r>
-        <w:rPr>
-          <w:highlight w:val="green"/>
-        </w:rPr>
-        <w:t>raycast</w:t>
-      </w:r>
-      <w:proofErr w:type="spellEnd"/>
-      <w:r>
-        <w:rPr>
-          <w:highlight w:val="green"/>
-        </w:rPr>
-        <w:t xml:space="preserve"> </w:t>
-      </w:r>
-      <w:proofErr w:type="spellStart"/>
-      <w:r>
-        <w:rPr>
-          <w:highlight w:val="green"/>
-        </w:rPr>
-        <w:t>detecteerd</w:t>
-      </w:r>
-      <w:proofErr w:type="spellEnd"/>
-    </w:p>
-    <w:p>
-      <w:pPr>
-        <w:pStyle w:val="Lijstalinea"/>
-        <w:numPr>
-          <w:ilvl w:val="0"/>
-          <w:numId w:val="1"/>
-        </w:numPr>
-        <w:rPr>
-          <w:highlight w:val="green"/>
-        </w:rPr>
-      </w:pPr>
-      <w:proofErr w:type="spellStart"/>
-      <w:r>
-        <w:rPr>
-          <w:highlight w:val="green"/>
-        </w:rPr>
-        <w:t>Ladybug</w:t>
-      </w:r>
-      <w:proofErr w:type="spellEnd"/>
-      <w:r>
-        <w:rPr>
-          <w:highlight w:val="green"/>
-        </w:rPr>
-        <w:t xml:space="preserve"> gaat onder de </w:t>
-      </w:r>
-      <w:proofErr w:type="spellStart"/>
-      <w:r>
-        <w:rPr>
-          <w:highlight w:val="green"/>
-        </w:rPr>
-        <w:t>romijnse</w:t>
-      </w:r>
-      <w:proofErr w:type="spellEnd"/>
-      <w:r>
-        <w:rPr>
-          <w:highlight w:val="green"/>
-        </w:rPr>
-        <w:t xml:space="preserve"> cijfers</w:t>
-      </w:r>
-    </w:p>
-    <w:p>
-      <w:pPr>
-        <w:pStyle w:val="Lijstalinea"/>
-        <w:numPr>
-          <w:ilvl w:val="0"/>
-          <w:numId w:val="1"/>
-        </w:numPr>
-        <w:rPr>
-          <w:highlight w:val="green"/>
-        </w:rPr>
-      </w:pPr>
-      <w:proofErr w:type="spellStart"/>
-      <w:r>
-        <w:rPr>
-          <w:highlight w:val="green"/>
-        </w:rPr>
-        <w:t>Ragebar</w:t>
-      </w:r>
-      <w:proofErr w:type="spellEnd"/>
-      <w:r>
-        <w:rPr>
-          <w:highlight w:val="green"/>
-        </w:rPr>
-        <w:t xml:space="preserve"> omhoog gaar </w:t>
-      </w:r>
-      <w:proofErr w:type="spellStart"/>
-      <w:r>
-        <w:rPr>
-          <w:highlight w:val="green"/>
-        </w:rPr>
-        <w:t>waneer</w:t>
-      </w:r>
-      <w:proofErr w:type="spellEnd"/>
-      <w:r>
-        <w:rPr>
-          <w:highlight w:val="green"/>
-        </w:rPr>
-        <w:t xml:space="preserve"> je </w:t>
-      </w:r>
-      <w:proofErr w:type="spellStart"/>
-      <w:r>
-        <w:rPr>
-          <w:highlight w:val="green"/>
-        </w:rPr>
-        <w:t>damage</w:t>
-      </w:r>
-      <w:proofErr w:type="spellEnd"/>
-      <w:r>
-        <w:rPr>
-          <w:highlight w:val="green"/>
-        </w:rPr>
-        <w:t xml:space="preserve"> krijgt</w:t>
-      </w:r>
-    </w:p>
-    <w:p>
-      <w:pPr>
-        <w:pStyle w:val="Lijstalinea"/>
-        <w:numPr>
-          <w:ilvl w:val="0"/>
-          <w:numId w:val="1"/>
-        </w:numPr>
-        <w:rPr>
-          <w:highlight w:val="green"/>
-        </w:rPr>
-      </w:pPr>
-      <w:r>
-        <w:rPr>
-          <w:highlight w:val="green"/>
-        </w:rPr>
-        <w:t xml:space="preserve">Wanneer je </w:t>
-      </w:r>
-      <w:proofErr w:type="spellStart"/>
-      <w:r>
-        <w:rPr>
-          <w:highlight w:val="green"/>
-        </w:rPr>
-        <w:t>skill</w:t>
-      </w:r>
-      <w:proofErr w:type="spellEnd"/>
-      <w:r>
-        <w:rPr>
-          <w:highlight w:val="green"/>
-        </w:rPr>
-        <w:t xml:space="preserve"> gebruikt dat het rage kost</w:t>
+      <w:r>
+        <w:rPr>
+          <w:highlight w:val="green"/>
+        </w:rPr>
+        <w:t>Movement niet uitgaat wanneer je iets met raycast detecteerd</w:t>
+      </w:r>
+    </w:p>
+    <w:p>
+      <w:pPr>
+        <w:pStyle w:val="Lijstalinea"/>
+        <w:numPr>
+          <w:ilvl w:val="0"/>
+          <w:numId w:val="1"/>
+        </w:numPr>
+        <w:rPr>
+          <w:highlight w:val="green"/>
+        </w:rPr>
+      </w:pPr>
+      <w:r>
+        <w:rPr>
+          <w:highlight w:val="green"/>
+        </w:rPr>
+        <w:t>Ladybug gaat onder de romijnse cijfers</w:t>
+      </w:r>
+    </w:p>
+    <w:p>
+      <w:pPr>
+        <w:pStyle w:val="Lijstalinea"/>
+        <w:numPr>
+          <w:ilvl w:val="0"/>
+          <w:numId w:val="1"/>
+        </w:numPr>
+        <w:rPr>
+          <w:highlight w:val="green"/>
+        </w:rPr>
+      </w:pPr>
+      <w:r>
+        <w:rPr>
+          <w:highlight w:val="green"/>
+        </w:rPr>
+        <w:t>Ragebar omhoog gaar waneer je damage krijgt</w:t>
+      </w:r>
+    </w:p>
+    <w:p>
+      <w:pPr>
+        <w:pStyle w:val="Lijstalinea"/>
+        <w:numPr>
+          <w:ilvl w:val="0"/>
+          <w:numId w:val="1"/>
+        </w:numPr>
+        <w:rPr>
+          <w:highlight w:val="green"/>
+        </w:rPr>
+      </w:pPr>
+      <w:r>
+        <w:rPr>
+          <w:highlight w:val="green"/>
+        </w:rPr>
+        <w:t>Wanneer je skill gebruikt dat het rage kost</w:t>
       </w:r>
       <w:r>
         <w:rPr>
@@ -299,75 +164,25 @@
         <w:rPr>
           <w:highlight w:val="green"/>
         </w:rPr>
-        <w:t xml:space="preserve">Je niet </w:t>
-      </w:r>
-      <w:proofErr w:type="spellStart"/>
-      <w:r>
-        <w:rPr>
-          <w:highlight w:val="green"/>
-        </w:rPr>
-        <w:t>spells</w:t>
-      </w:r>
-      <w:proofErr w:type="spellEnd"/>
-      <w:r>
-        <w:rPr>
-          <w:highlight w:val="green"/>
-        </w:rPr>
-        <w:t xml:space="preserve"> kan </w:t>
-      </w:r>
-      <w:proofErr w:type="spellStart"/>
-      <w:r>
-        <w:rPr>
-          <w:highlight w:val="green"/>
-        </w:rPr>
-        <w:t>spammen</w:t>
-      </w:r>
-      <w:proofErr w:type="spellEnd"/>
-      <w:r>
-        <w:rPr>
-          <w:highlight w:val="green"/>
-        </w:rPr>
-        <w:t xml:space="preserve"> maar </w:t>
-      </w:r>
-      <w:proofErr w:type="spellStart"/>
-      <w:r>
-        <w:rPr>
-          <w:highlight w:val="green"/>
-        </w:rPr>
-        <w:t>cooldown</w:t>
-      </w:r>
-      <w:proofErr w:type="spellEnd"/>
-      <w:r>
-        <w:rPr>
-          <w:highlight w:val="green"/>
-        </w:rPr>
-        <w:t xml:space="preserve"> nodig heeft</w:t>
-      </w:r>
-    </w:p>
-    <w:p>
-      <w:pPr>
-        <w:pStyle w:val="Lijstalinea"/>
-        <w:numPr>
-          <w:ilvl w:val="0"/>
-          <w:numId w:val="1"/>
-        </w:numPr>
-        <w:rPr>
-          <w:highlight w:val="green"/>
-        </w:rPr>
-      </w:pPr>
-      <w:proofErr w:type="spellStart"/>
-      <w:r>
-        <w:rPr>
-          <w:highlight w:val="green"/>
-        </w:rPr>
-        <w:t>Trow</w:t>
-      </w:r>
-      <w:proofErr w:type="spellEnd"/>
-      <w:r>
-        <w:rPr>
-          <w:highlight w:val="green"/>
-        </w:rPr>
-        <w:t xml:space="preserve"> info moet komen</w:t>
+        <w:t>Je niet spells kan spammen maar cooldown nodig heeft</w:t>
+      </w:r>
+    </w:p>
+    <w:p>
+      <w:pPr>
+        <w:pStyle w:val="Lijstalinea"/>
+        <w:numPr>
+          <w:ilvl w:val="0"/>
+          <w:numId w:val="1"/>
+        </w:numPr>
+        <w:rPr>
+          <w:highlight w:val="green"/>
+        </w:rPr>
+      </w:pPr>
+      <w:r>
+        <w:rPr>
+          <w:highlight w:val="green"/>
+        </w:rPr>
+        <w:t>Trow info moet komen</w:t>
       </w:r>
     </w:p>
     <w:p>
@@ -417,137 +232,65 @@
           <w:highlight w:val="green"/>
         </w:rPr>
       </w:pPr>
-      <w:proofErr w:type="spellStart"/>
-      <w:r>
-        <w:rPr>
-          <w:highlight w:val="green"/>
-        </w:rPr>
-        <w:t>Ragepotion</w:t>
-      </w:r>
-      <w:proofErr w:type="spellEnd"/>
-      <w:r>
-        <w:rPr>
-          <w:highlight w:val="green"/>
-        </w:rPr>
-        <w:t xml:space="preserve"> werkt niet, misschien andere </w:t>
-      </w:r>
-      <w:proofErr w:type="spellStart"/>
-      <w:r>
-        <w:rPr>
-          <w:highlight w:val="green"/>
-        </w:rPr>
-        <w:t>potions</w:t>
-      </w:r>
-      <w:proofErr w:type="spellEnd"/>
-      <w:r>
-        <w:rPr>
-          <w:highlight w:val="green"/>
-        </w:rPr>
-        <w:t xml:space="preserve"> ook niet(nog niet getest)</w:t>
-      </w:r>
-    </w:p>
-    <w:p>
-      <w:pPr>
-        <w:pStyle w:val="Lijstalinea"/>
-        <w:numPr>
-          <w:ilvl w:val="0"/>
-          <w:numId w:val="1"/>
-        </w:numPr>
-        <w:rPr>
-          <w:highlight w:val="green"/>
-        </w:rPr>
-      </w:pPr>
-      <w:r>
-        <w:rPr>
-          <w:highlight w:val="green"/>
-        </w:rPr>
-        <w:t xml:space="preserve">Loop/ren animatie blijven doorgaan als je W + alt </w:t>
-      </w:r>
-      <w:proofErr w:type="spellStart"/>
-      <w:r>
-        <w:rPr>
-          <w:highlight w:val="green"/>
-        </w:rPr>
-        <w:t>tabbed</w:t>
-      </w:r>
-      <w:proofErr w:type="spellEnd"/>
-      <w:r>
-        <w:rPr>
-          <w:highlight w:val="green"/>
-        </w:rPr>
-        <w:t>.</w:t>
-      </w:r>
-    </w:p>
-    <w:p>
-      <w:pPr>
-        <w:pStyle w:val="Lijstalinea"/>
-        <w:numPr>
-          <w:ilvl w:val="0"/>
-          <w:numId w:val="1"/>
-        </w:numPr>
-        <w:rPr>
-          <w:highlight w:val="green"/>
-        </w:rPr>
-      </w:pPr>
-      <w:r>
-        <w:rPr>
-          <w:highlight w:val="green"/>
-        </w:rPr>
-        <w:t xml:space="preserve">Meest linker </w:t>
-      </w:r>
-      <w:proofErr w:type="spellStart"/>
-      <w:r>
-        <w:rPr>
-          <w:highlight w:val="green"/>
-        </w:rPr>
-        <w:t>sprite</w:t>
-      </w:r>
-      <w:proofErr w:type="spellEnd"/>
-      <w:r>
-        <w:rPr>
-          <w:highlight w:val="green"/>
-        </w:rPr>
-        <w:t xml:space="preserve"> in </w:t>
-      </w:r>
-      <w:proofErr w:type="spellStart"/>
-      <w:r>
-        <w:rPr>
-          <w:highlight w:val="green"/>
-        </w:rPr>
-        <w:t>puzzle</w:t>
-      </w:r>
-      <w:proofErr w:type="spellEnd"/>
-      <w:r>
-        <w:rPr>
-          <w:highlight w:val="green"/>
-        </w:rPr>
-        <w:t xml:space="preserve"> werkt niet</w:t>
-      </w:r>
-    </w:p>
-    <w:p>
-      <w:pPr>
-        <w:pStyle w:val="Lijstalinea"/>
-        <w:numPr>
-          <w:ilvl w:val="0"/>
-          <w:numId w:val="1"/>
-        </w:numPr>
-        <w:rPr>
-          <w:highlight w:val="green"/>
-        </w:rPr>
-      </w:pPr>
-      <w:proofErr w:type="spellStart"/>
-      <w:r>
-        <w:rPr>
-          <w:highlight w:val="green"/>
-        </w:rPr>
-        <w:t>Pickup</w:t>
-      </w:r>
-      <w:proofErr w:type="spellEnd"/>
-      <w:r>
-        <w:rPr>
-          <w:highlight w:val="green"/>
-        </w:rPr>
-        <w:t xml:space="preserve"> tekst gaat niet weg wanneer je het oppakt</w:t>
+      <w:r>
+        <w:rPr>
+          <w:highlight w:val="green"/>
+        </w:rPr>
+        <w:t>Ragepotion werkt niet, misschien andere potions ook niet(nog niet getest)</w:t>
+      </w:r>
+    </w:p>
+    <w:p>
+      <w:pPr>
+        <w:pStyle w:val="Lijstalinea"/>
+        <w:numPr>
+          <w:ilvl w:val="0"/>
+          <w:numId w:val="1"/>
+        </w:numPr>
+        <w:rPr>
+          <w:highlight w:val="green"/>
+        </w:rPr>
+      </w:pPr>
+      <w:r>
+        <w:rPr>
+          <w:highlight w:val="green"/>
+        </w:rPr>
+        <w:t>Loop/ren animatie blijven doorgaan als je W + alt tabbed.</w:t>
+      </w:r>
+    </w:p>
+    <w:p>
+      <w:pPr>
+        <w:pStyle w:val="Lijstalinea"/>
+        <w:numPr>
+          <w:ilvl w:val="0"/>
+          <w:numId w:val="1"/>
+        </w:numPr>
+        <w:rPr>
+          <w:highlight w:val="green"/>
+        </w:rPr>
+      </w:pPr>
+      <w:r>
+        <w:rPr>
+          <w:highlight w:val="green"/>
+        </w:rPr>
+        <w:t>Meest linker sprite in puzzle werkt niet</w:t>
+      </w:r>
+    </w:p>
+    <w:p>
+      <w:pPr>
+        <w:pStyle w:val="Lijstalinea"/>
+        <w:numPr>
+          <w:ilvl w:val="0"/>
+          <w:numId w:val="1"/>
+        </w:numPr>
+        <w:rPr>
+          <w:highlight w:val="green"/>
+        </w:rPr>
+      </w:pPr>
+      <w:r>
+        <w:rPr>
+          <w:highlight w:val="green"/>
+        </w:rPr>
+        <w:t>Pickup tekst gaat niet weg wanneer je het oppakt</w:t>
       </w:r>
     </w:p>
     <w:p>
@@ -583,62 +326,26 @@
         <w:rPr>
           <w:highlight w:val="green"/>
         </w:rPr>
-        <w:t xml:space="preserve">Item </w:t>
-      </w:r>
-      <w:proofErr w:type="spellStart"/>
-      <w:r>
-        <w:rPr>
-          <w:highlight w:val="green"/>
-        </w:rPr>
-        <w:t>tooltip</w:t>
-      </w:r>
-      <w:proofErr w:type="spellEnd"/>
-      <w:r>
-        <w:rPr>
-          <w:highlight w:val="green"/>
-        </w:rPr>
-        <w:t xml:space="preserve"> moet op een andere plek, het kan </w:t>
-      </w:r>
-      <w:proofErr w:type="spellStart"/>
-      <w:r>
-        <w:rPr>
-          <w:highlight w:val="green"/>
-        </w:rPr>
-        <w:t>buggen</w:t>
-      </w:r>
-      <w:proofErr w:type="spellEnd"/>
-      <w:r>
-        <w:rPr>
-          <w:highlight w:val="green"/>
-        </w:rPr>
-        <w:t xml:space="preserve"> als je erop wilt klikken</w:t>
-      </w:r>
-    </w:p>
-    <w:p>
-      <w:pPr>
-        <w:pStyle w:val="Lijstalinea"/>
-        <w:numPr>
-          <w:ilvl w:val="0"/>
-          <w:numId w:val="1"/>
-        </w:numPr>
-        <w:rPr>
-          <w:highlight w:val="green"/>
-        </w:rPr>
-      </w:pPr>
-      <w:r>
-        <w:rPr>
-          <w:highlight w:val="green"/>
-        </w:rPr>
-        <w:t xml:space="preserve">Camera staat niet achter </w:t>
-      </w:r>
-      <w:proofErr w:type="spellStart"/>
-      <w:r>
-        <w:rPr>
-          <w:highlight w:val="green"/>
-        </w:rPr>
-        <w:t>player</w:t>
-      </w:r>
-      <w:proofErr w:type="spellEnd"/>
+        <w:t>Item tooltip moet op een andere plek, het kan buggen als je erop wilt klikken</w:t>
+      </w:r>
+    </w:p>
+    <w:p>
+      <w:pPr>
+        <w:pStyle w:val="Lijstalinea"/>
+        <w:numPr>
+          <w:ilvl w:val="0"/>
+          <w:numId w:val="1"/>
+        </w:numPr>
+        <w:rPr>
+          <w:highlight w:val="green"/>
+        </w:rPr>
+      </w:pPr>
+      <w:r>
+        <w:rPr>
+          <w:highlight w:val="green"/>
+        </w:rPr>
+        <w:t>Camera staat niet achter player</w:t>
+      </w:r>
     </w:p>
     <w:p>
       <w:pPr>
@@ -672,100 +379,31 @@
           <w:u w:val="none"/>
         </w:rPr>
       </w:pPr>
-      <w:proofErr w:type="spellStart"/>
       <w:r>
         <w:rPr>
           <w:rStyle w:val="Hyperlink"/>
           <w:highlight w:val="green"/>
         </w:rPr>
-        <w:t>Raycastdown</w:t>
-      </w:r>
-      <w:proofErr w:type="spellEnd"/>
-      <w:r>
-        <w:rPr>
-          <w:rStyle w:val="Hyperlink"/>
-          <w:highlight w:val="green"/>
-        </w:rPr>
-        <w:t xml:space="preserve"> om te kunnen springen buggy als er empty </w:t>
-      </w:r>
-      <w:proofErr w:type="spellStart"/>
-      <w:r>
-        <w:rPr>
-          <w:rStyle w:val="Hyperlink"/>
-          <w:highlight w:val="green"/>
-        </w:rPr>
-        <w:t>space</w:t>
-      </w:r>
-      <w:proofErr w:type="spellEnd"/>
-      <w:r>
-        <w:rPr>
-          <w:rStyle w:val="Hyperlink"/>
-          <w:highlight w:val="green"/>
-        </w:rPr>
-        <w:t xml:space="preserve"> is.</w:t>
-      </w:r>
-    </w:p>
-    <w:p>
-      <w:pPr>
-        <w:pStyle w:val="Lijstalinea"/>
-        <w:numPr>
-          <w:ilvl w:val="0"/>
-          <w:numId w:val="1"/>
-        </w:numPr>
-        <w:rPr>
-          <w:highlight w:val="green"/>
-        </w:rPr>
-      </w:pPr>
-      <w:r>
-        <w:rPr>
-          <w:highlight w:val="green"/>
-        </w:rPr>
-        <w:t xml:space="preserve">Je items toch kunt </w:t>
-      </w:r>
-      <w:proofErr w:type="spellStart"/>
-      <w:r>
-        <w:rPr>
-          <w:highlight w:val="green"/>
-        </w:rPr>
-        <w:t>swappen</w:t>
-      </w:r>
-      <w:proofErr w:type="spellEnd"/>
-      <w:r>
-        <w:rPr>
-          <w:highlight w:val="green"/>
-        </w:rPr>
-        <w:t xml:space="preserve"> als je het van </w:t>
-      </w:r>
-      <w:proofErr w:type="spellStart"/>
-      <w:r>
-        <w:rPr>
-          <w:highlight w:val="green"/>
-        </w:rPr>
-        <w:t>characterpanel</w:t>
-      </w:r>
-      <w:proofErr w:type="spellEnd"/>
-      <w:r>
-        <w:rPr>
-          <w:highlight w:val="green"/>
-        </w:rPr>
-        <w:t xml:space="preserve"> naar </w:t>
-      </w:r>
-      <w:proofErr w:type="spellStart"/>
-      <w:r>
-        <w:rPr>
-          <w:highlight w:val="green"/>
-        </w:rPr>
-        <w:t>inventory</w:t>
-      </w:r>
-      <w:proofErr w:type="spellEnd"/>
-      <w:r>
-        <w:rPr>
-          <w:highlight w:val="green"/>
-        </w:rPr>
-        <w:t xml:space="preserve"> gaat</w:t>
-      </w:r>
-      <w:bookmarkStart w:id="0" w:name="_GoBack"/>
-      <w:bookmarkEnd w:id="0"/>
+        <w:t>Raycastdown om te kunnen springen buggy als er empty space is.</w:t>
+      </w:r>
+    </w:p>
+    <w:p>
+      <w:pPr>
+        <w:pStyle w:val="Lijstalinea"/>
+        <w:numPr>
+          <w:ilvl w:val="0"/>
+          <w:numId w:val="1"/>
+        </w:numPr>
+        <w:rPr>
+          <w:highlight w:val="green"/>
+        </w:rPr>
+      </w:pPr>
+      <w:r>
+        <w:rPr>
+          <w:highlight w:val="green"/>
+        </w:rPr>
+        <w:t>Je items toch kunt swappen als je het van characterpanel naar inventory gaat</w:t>
+      </w:r>
     </w:p>
     <w:p>
       <w:pPr>
@@ -802,21 +440,8 @@
           <w:numId w:val="1"/>
         </w:numPr>
       </w:pPr>
-      <w:proofErr w:type="spellStart"/>
-      <w:r>
-        <w:t>Itemslots</w:t>
-      </w:r>
-      <w:proofErr w:type="spellEnd"/>
-      <w:r>
-        <w:t xml:space="preserve"> kan je niet </w:t>
-      </w:r>
-      <w:proofErr w:type="spellStart"/>
-      <w:r>
-        <w:t>unequipen</w:t>
-      </w:r>
-      <w:proofErr w:type="spellEnd"/>
-      <w:r>
-        <w:t xml:space="preserve"> met rechtermuisknop.</w:t>
+      <w:r>
+        <w:t>Itemslots kan je niet unequipen met rechtermuisknop.</w:t>
       </w:r>
     </w:p>
     <w:p>
@@ -840,13 +465,37 @@
         </w:numPr>
       </w:pPr>
       <w:r>
-        <w:t xml:space="preserve">Camera </w:t>
-      </w:r>
-      <w:proofErr w:type="spellStart"/>
-      <w:r>
-        <w:t>noclip</w:t>
-      </w:r>
-      <w:proofErr w:type="spellEnd"/>
+        <w:t>Camera noclip</w:t>
+      </w:r>
+    </w:p>
+    <w:p>
+      <w:pPr>
+        <w:pStyle w:val="Lijstalinea"/>
+        <w:numPr>
+          <w:ilvl w:val="0"/>
+          <w:numId w:val="1"/>
+        </w:numPr>
+      </w:pPr>
+      <w:r>
+        <w:t>De throw tekst van oppaken en gooien. Zodra je hem gooit zie je de tekst van op</w:t>
+      </w:r>
+      <w:r>
+        <w:t>paken een splitsecond.</w:t>
+      </w:r>
+    </w:p>
+    <w:p>
+      <w:pPr>
+        <w:pStyle w:val="Lijstalinea"/>
+        <w:numPr>
+          <w:ilvl w:val="0"/>
+          <w:numId w:val="1"/>
+        </w:numPr>
+      </w:pPr>
+      <w:r>
+        <w:t>Als de termiet doodgaat en blijft aanvallen spammen, worden er meer items gedropt dan moet tot een maximum van 3.</w:t>
+      </w:r>
+      <w:bookmarkStart w:id="0" w:name="_GoBack"/>
+      <w:bookmarkEnd w:id="0"/>
     </w:p>
     <w:p>
       <w:r>
@@ -904,35 +553,7 @@
         <w:rPr>
           <w:highlight w:val="green"/>
         </w:rPr>
-        <w:t xml:space="preserve">Item </w:t>
-      </w:r>
-      <w:proofErr w:type="spellStart"/>
-      <w:r>
-        <w:rPr>
-          <w:highlight w:val="green"/>
-        </w:rPr>
-        <w:t>tooltip</w:t>
-      </w:r>
-      <w:proofErr w:type="spellEnd"/>
-      <w:r>
-        <w:rPr>
-          <w:highlight w:val="green"/>
-        </w:rPr>
-        <w:t xml:space="preserve"> moet op een andere plek, het kan </w:t>
-      </w:r>
-      <w:proofErr w:type="spellStart"/>
-      <w:r>
-        <w:rPr>
-          <w:highlight w:val="green"/>
-        </w:rPr>
-        <w:t>buggen</w:t>
-      </w:r>
-      <w:proofErr w:type="spellEnd"/>
-      <w:r>
-        <w:rPr>
-          <w:highlight w:val="green"/>
-        </w:rPr>
-        <w:t xml:space="preserve"> als je erop wilt klikken</w:t>
+        <w:t>Item tooltip moet op een andere plek, het kan buggen als je erop wilt klikken</w:t>
       </w:r>
     </w:p>
     <w:p>
@@ -968,6 +589,18 @@
       </w:hyperlink>
       <w:r>
         <w:t xml:space="preserve"> &lt; voorbeeld</w:t>
+      </w:r>
+    </w:p>
+    <w:p>
+      <w:pPr>
+        <w:pStyle w:val="Lijstalinea"/>
+        <w:numPr>
+          <w:ilvl w:val="0"/>
+          <w:numId w:val="1"/>
+        </w:numPr>
+      </w:pPr>
+      <w:r>
+        <w:t>je pakt niet de correct gedropte item op.</w:t>
       </w:r>
     </w:p>
     <w:p>

</xml_diff>

<commit_message>
Bugs gefixed dit x goed bro :D zelfs de trow
</commit_message>
<xml_diff>
--- a/Developing/Bugs.docx
+++ b/Developing/Bugs.docx
@@ -4,12 +4,36 @@
   <w:body>
     <w:p>
       <w:r>
-        <w:t>Bug Reports:</w:t>
-      </w:r>
-    </w:p>
-    <w:p>
-      <w:r>
-        <w:t>Zou het niet echt een bug noemen, maar als je dood gaat bij level 0 en level 1, wanneer je op ‘’Restart?’’ klikt, moet ie het level laden waar je als laatst was, maar je word naar de main menu gestuurd.</w:t>
+        <w:t xml:space="preserve">Bug </w:t>
+      </w:r>
+      <w:proofErr w:type="spellStart"/>
+      <w:r>
+        <w:t>Reports</w:t>
+      </w:r>
+      <w:proofErr w:type="spellEnd"/>
+      <w:r>
+        <w:t>:</w:t>
+      </w:r>
+    </w:p>
+    <w:p>
+      <w:r>
+        <w:t>Zou het niet echt een bug noemen, maar als je dood gaat bij level 0 en level 1, wanneer je op ‘’</w:t>
+      </w:r>
+      <w:proofErr w:type="spellStart"/>
+      <w:r>
+        <w:t>Restart</w:t>
+      </w:r>
+      <w:proofErr w:type="spellEnd"/>
+      <w:r>
+        <w:t xml:space="preserve">?’’ klikt, moet ie het level laden waar je als laatst was, maar je word naar de </w:t>
+      </w:r>
+      <w:proofErr w:type="spellStart"/>
+      <w:r>
+        <w:t>main</w:t>
+      </w:r>
+      <w:proofErr w:type="spellEnd"/>
+      <w:r>
+        <w:t xml:space="preserve"> menu gestuurd.</w:t>
       </w:r>
     </w:p>
     <w:p>
@@ -28,29 +52,59 @@
           <w:highlight w:val="green"/>
         </w:rPr>
       </w:pPr>
-      <w:r>
-        <w:rPr>
-          <w:highlight w:val="green"/>
-        </w:rPr>
-        <w:t>Jump doet het af en toe niet</w:t>
-      </w:r>
-    </w:p>
-    <w:p>
-      <w:pPr>
-        <w:pStyle w:val="Lijstalinea"/>
-        <w:numPr>
-          <w:ilvl w:val="0"/>
-          <w:numId w:val="1"/>
-        </w:numPr>
-        <w:rPr>
-          <w:highlight w:val="green"/>
-        </w:rPr>
-      </w:pPr>
-      <w:r>
-        <w:rPr>
-          <w:highlight w:val="green"/>
-        </w:rPr>
-        <w:t>Enemy kan – hp worden</w:t>
+      <w:proofErr w:type="spellStart"/>
+      <w:r>
+        <w:rPr>
+          <w:highlight w:val="green"/>
+        </w:rPr>
+        <w:t>Jump</w:t>
+      </w:r>
+      <w:proofErr w:type="spellEnd"/>
+      <w:r>
+        <w:rPr>
+          <w:highlight w:val="green"/>
+        </w:rPr>
+        <w:t xml:space="preserve"> doet het af en toe niet</w:t>
+      </w:r>
+    </w:p>
+    <w:p>
+      <w:pPr>
+        <w:pStyle w:val="Lijstalinea"/>
+        <w:numPr>
+          <w:ilvl w:val="0"/>
+          <w:numId w:val="1"/>
+        </w:numPr>
+        <w:rPr>
+          <w:highlight w:val="green"/>
+        </w:rPr>
+      </w:pPr>
+      <w:proofErr w:type="spellStart"/>
+      <w:r>
+        <w:rPr>
+          <w:highlight w:val="green"/>
+        </w:rPr>
+        <w:t>Enemy</w:t>
+      </w:r>
+      <w:proofErr w:type="spellEnd"/>
+      <w:r>
+        <w:rPr>
+          <w:highlight w:val="green"/>
+        </w:rPr>
+        <w:t xml:space="preserve"> kan – </w:t>
+      </w:r>
+      <w:proofErr w:type="spellStart"/>
+      <w:r>
+        <w:rPr>
+          <w:highlight w:val="green"/>
+        </w:rPr>
+        <w:t>hp</w:t>
+      </w:r>
+      <w:proofErr w:type="spellEnd"/>
+      <w:r>
+        <w:rPr>
+          <w:highlight w:val="green"/>
+        </w:rPr>
+        <w:t xml:space="preserve"> worden</w:t>
       </w:r>
     </w:p>
     <w:p>
@@ -82,65 +136,167 @@
           <w:highlight w:val="green"/>
         </w:rPr>
       </w:pPr>
-      <w:r>
-        <w:rPr>
-          <w:highlight w:val="green"/>
-        </w:rPr>
-        <w:t>Movement niet uitgaat wanneer je iets met raycast detecteerd</w:t>
-      </w:r>
-    </w:p>
-    <w:p>
-      <w:pPr>
-        <w:pStyle w:val="Lijstalinea"/>
-        <w:numPr>
-          <w:ilvl w:val="0"/>
-          <w:numId w:val="1"/>
-        </w:numPr>
-        <w:rPr>
-          <w:highlight w:val="green"/>
-        </w:rPr>
-      </w:pPr>
-      <w:r>
-        <w:rPr>
-          <w:highlight w:val="green"/>
-        </w:rPr>
-        <w:t>Ladybug gaat onder de romijnse cijfers</w:t>
-      </w:r>
-    </w:p>
-    <w:p>
-      <w:pPr>
-        <w:pStyle w:val="Lijstalinea"/>
-        <w:numPr>
-          <w:ilvl w:val="0"/>
-          <w:numId w:val="1"/>
-        </w:numPr>
-        <w:rPr>
-          <w:highlight w:val="green"/>
-        </w:rPr>
-      </w:pPr>
-      <w:r>
-        <w:rPr>
-          <w:highlight w:val="green"/>
-        </w:rPr>
-        <w:t>Ragebar omhoog gaar waneer je damage krijgt</w:t>
-      </w:r>
-    </w:p>
-    <w:p>
-      <w:pPr>
-        <w:pStyle w:val="Lijstalinea"/>
-        <w:numPr>
-          <w:ilvl w:val="0"/>
-          <w:numId w:val="1"/>
-        </w:numPr>
-        <w:rPr>
-          <w:highlight w:val="green"/>
-        </w:rPr>
-      </w:pPr>
-      <w:r>
-        <w:rPr>
-          <w:highlight w:val="green"/>
-        </w:rPr>
-        <w:t>Wanneer je skill gebruikt dat het rage kost</w:t>
+      <w:proofErr w:type="spellStart"/>
+      <w:r>
+        <w:rPr>
+          <w:highlight w:val="green"/>
+        </w:rPr>
+        <w:t>Movement</w:t>
+      </w:r>
+      <w:proofErr w:type="spellEnd"/>
+      <w:r>
+        <w:rPr>
+          <w:highlight w:val="green"/>
+        </w:rPr>
+        <w:t xml:space="preserve"> niet uitgaat wanneer je iets met </w:t>
+      </w:r>
+      <w:proofErr w:type="spellStart"/>
+      <w:r>
+        <w:rPr>
+          <w:highlight w:val="green"/>
+        </w:rPr>
+        <w:t>raycast</w:t>
+      </w:r>
+      <w:proofErr w:type="spellEnd"/>
+      <w:r>
+        <w:rPr>
+          <w:highlight w:val="green"/>
+        </w:rPr>
+        <w:t xml:space="preserve"> </w:t>
+      </w:r>
+      <w:proofErr w:type="spellStart"/>
+      <w:r>
+        <w:rPr>
+          <w:highlight w:val="green"/>
+        </w:rPr>
+        <w:t>detecteerd</w:t>
+      </w:r>
+      <w:proofErr w:type="spellEnd"/>
+    </w:p>
+    <w:p>
+      <w:pPr>
+        <w:pStyle w:val="Lijstalinea"/>
+        <w:numPr>
+          <w:ilvl w:val="0"/>
+          <w:numId w:val="1"/>
+        </w:numPr>
+        <w:rPr>
+          <w:highlight w:val="green"/>
+        </w:rPr>
+      </w:pPr>
+      <w:proofErr w:type="spellStart"/>
+      <w:r>
+        <w:rPr>
+          <w:highlight w:val="green"/>
+        </w:rPr>
+        <w:t>Ladybug</w:t>
+      </w:r>
+      <w:proofErr w:type="spellEnd"/>
+      <w:r>
+        <w:rPr>
+          <w:highlight w:val="green"/>
+        </w:rPr>
+        <w:t xml:space="preserve"> gaat onder de </w:t>
+      </w:r>
+      <w:proofErr w:type="spellStart"/>
+      <w:r>
+        <w:rPr>
+          <w:highlight w:val="green"/>
+        </w:rPr>
+        <w:t>romijnse</w:t>
+      </w:r>
+      <w:proofErr w:type="spellEnd"/>
+      <w:r>
+        <w:rPr>
+          <w:highlight w:val="green"/>
+        </w:rPr>
+        <w:t xml:space="preserve"> cijfers</w:t>
+      </w:r>
+    </w:p>
+    <w:p>
+      <w:pPr>
+        <w:pStyle w:val="Lijstalinea"/>
+        <w:numPr>
+          <w:ilvl w:val="0"/>
+          <w:numId w:val="1"/>
+        </w:numPr>
+        <w:rPr>
+          <w:highlight w:val="green"/>
+        </w:rPr>
+      </w:pPr>
+      <w:proofErr w:type="spellStart"/>
+      <w:r>
+        <w:rPr>
+          <w:highlight w:val="green"/>
+        </w:rPr>
+        <w:t>Ragebar</w:t>
+      </w:r>
+      <w:proofErr w:type="spellEnd"/>
+      <w:r>
+        <w:rPr>
+          <w:highlight w:val="green"/>
+        </w:rPr>
+        <w:t xml:space="preserve"> omhoog gaar </w:t>
+      </w:r>
+      <w:proofErr w:type="spellStart"/>
+      <w:r>
+        <w:rPr>
+          <w:highlight w:val="green"/>
+        </w:rPr>
+        <w:t>waneer</w:t>
+      </w:r>
+      <w:proofErr w:type="spellEnd"/>
+      <w:r>
+        <w:rPr>
+          <w:highlight w:val="green"/>
+        </w:rPr>
+        <w:t xml:space="preserve"> je </w:t>
+      </w:r>
+      <w:proofErr w:type="spellStart"/>
+      <w:r>
+        <w:rPr>
+          <w:highlight w:val="green"/>
+        </w:rPr>
+        <w:t>damage</w:t>
+      </w:r>
+      <w:proofErr w:type="spellEnd"/>
+      <w:r>
+        <w:rPr>
+          <w:highlight w:val="green"/>
+        </w:rPr>
+        <w:t xml:space="preserve"> krijgt</w:t>
+      </w:r>
+    </w:p>
+    <w:p>
+      <w:pPr>
+        <w:pStyle w:val="Lijstalinea"/>
+        <w:numPr>
+          <w:ilvl w:val="0"/>
+          <w:numId w:val="1"/>
+        </w:numPr>
+        <w:rPr>
+          <w:highlight w:val="green"/>
+        </w:rPr>
+      </w:pPr>
+      <w:r>
+        <w:rPr>
+          <w:highlight w:val="green"/>
+        </w:rPr>
+        <w:t xml:space="preserve">Wanneer je </w:t>
+      </w:r>
+      <w:proofErr w:type="spellStart"/>
+      <w:r>
+        <w:rPr>
+          <w:highlight w:val="green"/>
+        </w:rPr>
+        <w:t>skill</w:t>
+      </w:r>
+      <w:proofErr w:type="spellEnd"/>
+      <w:r>
+        <w:rPr>
+          <w:highlight w:val="green"/>
+        </w:rPr>
+        <w:t xml:space="preserve"> gebruikt dat het rage kost</w:t>
       </w:r>
       <w:r>
         <w:rPr>
@@ -164,25 +320,75 @@
         <w:rPr>
           <w:highlight w:val="green"/>
         </w:rPr>
-        <w:t>Je niet spells kan spammen maar cooldown nodig heeft</w:t>
-      </w:r>
-    </w:p>
-    <w:p>
-      <w:pPr>
-        <w:pStyle w:val="Lijstalinea"/>
-        <w:numPr>
-          <w:ilvl w:val="0"/>
-          <w:numId w:val="1"/>
-        </w:numPr>
-        <w:rPr>
-          <w:highlight w:val="green"/>
-        </w:rPr>
-      </w:pPr>
-      <w:r>
-        <w:rPr>
-          <w:highlight w:val="green"/>
-        </w:rPr>
-        <w:t>Trow info moet komen</w:t>
+        <w:t xml:space="preserve">Je niet </w:t>
+      </w:r>
+      <w:proofErr w:type="spellStart"/>
+      <w:r>
+        <w:rPr>
+          <w:highlight w:val="green"/>
+        </w:rPr>
+        <w:t>spells</w:t>
+      </w:r>
+      <w:proofErr w:type="spellEnd"/>
+      <w:r>
+        <w:rPr>
+          <w:highlight w:val="green"/>
+        </w:rPr>
+        <w:t xml:space="preserve"> kan </w:t>
+      </w:r>
+      <w:proofErr w:type="spellStart"/>
+      <w:r>
+        <w:rPr>
+          <w:highlight w:val="green"/>
+        </w:rPr>
+        <w:t>spammen</w:t>
+      </w:r>
+      <w:proofErr w:type="spellEnd"/>
+      <w:r>
+        <w:rPr>
+          <w:highlight w:val="green"/>
+        </w:rPr>
+        <w:t xml:space="preserve"> maar </w:t>
+      </w:r>
+      <w:proofErr w:type="spellStart"/>
+      <w:r>
+        <w:rPr>
+          <w:highlight w:val="green"/>
+        </w:rPr>
+        <w:t>cooldown</w:t>
+      </w:r>
+      <w:proofErr w:type="spellEnd"/>
+      <w:r>
+        <w:rPr>
+          <w:highlight w:val="green"/>
+        </w:rPr>
+        <w:t xml:space="preserve"> nodig heeft</w:t>
+      </w:r>
+    </w:p>
+    <w:p>
+      <w:pPr>
+        <w:pStyle w:val="Lijstalinea"/>
+        <w:numPr>
+          <w:ilvl w:val="0"/>
+          <w:numId w:val="1"/>
+        </w:numPr>
+        <w:rPr>
+          <w:highlight w:val="green"/>
+        </w:rPr>
+      </w:pPr>
+      <w:proofErr w:type="spellStart"/>
+      <w:r>
+        <w:rPr>
+          <w:highlight w:val="green"/>
+        </w:rPr>
+        <w:t>Trow</w:t>
+      </w:r>
+      <w:proofErr w:type="spellEnd"/>
+      <w:r>
+        <w:rPr>
+          <w:highlight w:val="green"/>
+        </w:rPr>
+        <w:t xml:space="preserve"> info moet komen</w:t>
       </w:r>
     </w:p>
     <w:p>
@@ -232,65 +438,137 @@
           <w:highlight w:val="green"/>
         </w:rPr>
       </w:pPr>
-      <w:r>
-        <w:rPr>
-          <w:highlight w:val="green"/>
-        </w:rPr>
-        <w:t>Ragepotion werkt niet, misschien andere potions ook niet(nog niet getest)</w:t>
-      </w:r>
-    </w:p>
-    <w:p>
-      <w:pPr>
-        <w:pStyle w:val="Lijstalinea"/>
-        <w:numPr>
-          <w:ilvl w:val="0"/>
-          <w:numId w:val="1"/>
-        </w:numPr>
-        <w:rPr>
-          <w:highlight w:val="green"/>
-        </w:rPr>
-      </w:pPr>
-      <w:r>
-        <w:rPr>
-          <w:highlight w:val="green"/>
-        </w:rPr>
-        <w:t>Loop/ren animatie blijven doorgaan als je W + alt tabbed.</w:t>
-      </w:r>
-    </w:p>
-    <w:p>
-      <w:pPr>
-        <w:pStyle w:val="Lijstalinea"/>
-        <w:numPr>
-          <w:ilvl w:val="0"/>
-          <w:numId w:val="1"/>
-        </w:numPr>
-        <w:rPr>
-          <w:highlight w:val="green"/>
-        </w:rPr>
-      </w:pPr>
-      <w:r>
-        <w:rPr>
-          <w:highlight w:val="green"/>
-        </w:rPr>
-        <w:t>Meest linker sprite in puzzle werkt niet</w:t>
-      </w:r>
-    </w:p>
-    <w:p>
-      <w:pPr>
-        <w:pStyle w:val="Lijstalinea"/>
-        <w:numPr>
-          <w:ilvl w:val="0"/>
-          <w:numId w:val="1"/>
-        </w:numPr>
-        <w:rPr>
-          <w:highlight w:val="green"/>
-        </w:rPr>
-      </w:pPr>
-      <w:r>
-        <w:rPr>
-          <w:highlight w:val="green"/>
-        </w:rPr>
-        <w:t>Pickup tekst gaat niet weg wanneer je het oppakt</w:t>
+      <w:proofErr w:type="spellStart"/>
+      <w:r>
+        <w:rPr>
+          <w:highlight w:val="green"/>
+        </w:rPr>
+        <w:t>Ragepotion</w:t>
+      </w:r>
+      <w:proofErr w:type="spellEnd"/>
+      <w:r>
+        <w:rPr>
+          <w:highlight w:val="green"/>
+        </w:rPr>
+        <w:t xml:space="preserve"> werkt niet, misschien andere </w:t>
+      </w:r>
+      <w:proofErr w:type="spellStart"/>
+      <w:r>
+        <w:rPr>
+          <w:highlight w:val="green"/>
+        </w:rPr>
+        <w:t>potions</w:t>
+      </w:r>
+      <w:proofErr w:type="spellEnd"/>
+      <w:r>
+        <w:rPr>
+          <w:highlight w:val="green"/>
+        </w:rPr>
+        <w:t xml:space="preserve"> ook niet(nog niet getest)</w:t>
+      </w:r>
+    </w:p>
+    <w:p>
+      <w:pPr>
+        <w:pStyle w:val="Lijstalinea"/>
+        <w:numPr>
+          <w:ilvl w:val="0"/>
+          <w:numId w:val="1"/>
+        </w:numPr>
+        <w:rPr>
+          <w:highlight w:val="green"/>
+        </w:rPr>
+      </w:pPr>
+      <w:r>
+        <w:rPr>
+          <w:highlight w:val="green"/>
+        </w:rPr>
+        <w:t xml:space="preserve">Loop/ren animatie blijven doorgaan als je W + alt </w:t>
+      </w:r>
+      <w:proofErr w:type="spellStart"/>
+      <w:r>
+        <w:rPr>
+          <w:highlight w:val="green"/>
+        </w:rPr>
+        <w:t>tabbed</w:t>
+      </w:r>
+      <w:proofErr w:type="spellEnd"/>
+      <w:r>
+        <w:rPr>
+          <w:highlight w:val="green"/>
+        </w:rPr>
+        <w:t>.</w:t>
+      </w:r>
+    </w:p>
+    <w:p>
+      <w:pPr>
+        <w:pStyle w:val="Lijstalinea"/>
+        <w:numPr>
+          <w:ilvl w:val="0"/>
+          <w:numId w:val="1"/>
+        </w:numPr>
+        <w:rPr>
+          <w:highlight w:val="green"/>
+        </w:rPr>
+      </w:pPr>
+      <w:r>
+        <w:rPr>
+          <w:highlight w:val="green"/>
+        </w:rPr>
+        <w:t xml:space="preserve">Meest linker </w:t>
+      </w:r>
+      <w:proofErr w:type="spellStart"/>
+      <w:r>
+        <w:rPr>
+          <w:highlight w:val="green"/>
+        </w:rPr>
+        <w:t>sprite</w:t>
+      </w:r>
+      <w:proofErr w:type="spellEnd"/>
+      <w:r>
+        <w:rPr>
+          <w:highlight w:val="green"/>
+        </w:rPr>
+        <w:t xml:space="preserve"> in </w:t>
+      </w:r>
+      <w:proofErr w:type="spellStart"/>
+      <w:r>
+        <w:rPr>
+          <w:highlight w:val="green"/>
+        </w:rPr>
+        <w:t>puzzle</w:t>
+      </w:r>
+      <w:proofErr w:type="spellEnd"/>
+      <w:r>
+        <w:rPr>
+          <w:highlight w:val="green"/>
+        </w:rPr>
+        <w:t xml:space="preserve"> werkt niet</w:t>
+      </w:r>
+    </w:p>
+    <w:p>
+      <w:pPr>
+        <w:pStyle w:val="Lijstalinea"/>
+        <w:numPr>
+          <w:ilvl w:val="0"/>
+          <w:numId w:val="1"/>
+        </w:numPr>
+        <w:rPr>
+          <w:highlight w:val="green"/>
+        </w:rPr>
+      </w:pPr>
+      <w:proofErr w:type="spellStart"/>
+      <w:r>
+        <w:rPr>
+          <w:highlight w:val="green"/>
+        </w:rPr>
+        <w:t>Pickup</w:t>
+      </w:r>
+      <w:proofErr w:type="spellEnd"/>
+      <w:r>
+        <w:rPr>
+          <w:highlight w:val="green"/>
+        </w:rPr>
+        <w:t xml:space="preserve"> tekst gaat niet weg wanneer je het oppakt</w:t>
       </w:r>
     </w:p>
     <w:p>
@@ -326,26 +604,62 @@
         <w:rPr>
           <w:highlight w:val="green"/>
         </w:rPr>
-        <w:t>Item tooltip moet op een andere plek, het kan buggen als je erop wilt klikken</w:t>
-      </w:r>
-    </w:p>
-    <w:p>
-      <w:pPr>
-        <w:pStyle w:val="Lijstalinea"/>
-        <w:numPr>
-          <w:ilvl w:val="0"/>
-          <w:numId w:val="1"/>
-        </w:numPr>
-        <w:rPr>
-          <w:highlight w:val="green"/>
-        </w:rPr>
-      </w:pPr>
-      <w:r>
-        <w:rPr>
-          <w:highlight w:val="green"/>
-        </w:rPr>
-        <w:t>Camera staat niet achter player</w:t>
-      </w:r>
+        <w:t xml:space="preserve">Item </w:t>
+      </w:r>
+      <w:proofErr w:type="spellStart"/>
+      <w:r>
+        <w:rPr>
+          <w:highlight w:val="green"/>
+        </w:rPr>
+        <w:t>tooltip</w:t>
+      </w:r>
+      <w:proofErr w:type="spellEnd"/>
+      <w:r>
+        <w:rPr>
+          <w:highlight w:val="green"/>
+        </w:rPr>
+        <w:t xml:space="preserve"> moet op een andere plek, het kan </w:t>
+      </w:r>
+      <w:proofErr w:type="spellStart"/>
+      <w:r>
+        <w:rPr>
+          <w:highlight w:val="green"/>
+        </w:rPr>
+        <w:t>buggen</w:t>
+      </w:r>
+      <w:proofErr w:type="spellEnd"/>
+      <w:r>
+        <w:rPr>
+          <w:highlight w:val="green"/>
+        </w:rPr>
+        <w:t xml:space="preserve"> als je erop wilt klikken</w:t>
+      </w:r>
+    </w:p>
+    <w:p>
+      <w:pPr>
+        <w:pStyle w:val="Lijstalinea"/>
+        <w:numPr>
+          <w:ilvl w:val="0"/>
+          <w:numId w:val="1"/>
+        </w:numPr>
+        <w:rPr>
+          <w:highlight w:val="green"/>
+        </w:rPr>
+      </w:pPr>
+      <w:r>
+        <w:rPr>
+          <w:highlight w:val="green"/>
+        </w:rPr>
+        <w:t xml:space="preserve">Camera staat niet achter </w:t>
+      </w:r>
+      <w:proofErr w:type="spellStart"/>
+      <w:r>
+        <w:rPr>
+          <w:highlight w:val="green"/>
+        </w:rPr>
+        <w:t>player</w:t>
+      </w:r>
+      <w:proofErr w:type="spellEnd"/>
     </w:p>
     <w:p>
       <w:pPr>
@@ -379,41 +693,111 @@
           <w:u w:val="none"/>
         </w:rPr>
       </w:pPr>
+      <w:proofErr w:type="spellStart"/>
       <w:r>
         <w:rPr>
           <w:rStyle w:val="Hyperlink"/>
           <w:highlight w:val="green"/>
         </w:rPr>
-        <w:t>Raycastdown om te kunnen springen buggy als er empty space is.</w:t>
-      </w:r>
-    </w:p>
-    <w:p>
-      <w:pPr>
-        <w:pStyle w:val="Lijstalinea"/>
-        <w:numPr>
-          <w:ilvl w:val="0"/>
-          <w:numId w:val="1"/>
-        </w:numPr>
-        <w:rPr>
-          <w:highlight w:val="green"/>
-        </w:rPr>
-      </w:pPr>
-      <w:r>
-        <w:rPr>
-          <w:highlight w:val="green"/>
-        </w:rPr>
-        <w:t>Je items toch kunt swappen als je het van characterpanel naar inventory gaat</w:t>
-      </w:r>
-    </w:p>
-    <w:p>
-      <w:pPr>
-        <w:pStyle w:val="Lijstalinea"/>
-        <w:numPr>
-          <w:ilvl w:val="0"/>
-          <w:numId w:val="1"/>
-        </w:numPr>
-        <w:rPr>
-          <w:highlight w:val="green"/>
+        <w:t>Raycastdown</w:t>
+      </w:r>
+      <w:proofErr w:type="spellEnd"/>
+      <w:r>
+        <w:rPr>
+          <w:rStyle w:val="Hyperlink"/>
+          <w:highlight w:val="green"/>
+        </w:rPr>
+        <w:t xml:space="preserve"> om te kunnen springen buggy als er empty </w:t>
+      </w:r>
+      <w:proofErr w:type="spellStart"/>
+      <w:r>
+        <w:rPr>
+          <w:rStyle w:val="Hyperlink"/>
+          <w:highlight w:val="green"/>
+        </w:rPr>
+        <w:t>space</w:t>
+      </w:r>
+      <w:proofErr w:type="spellEnd"/>
+      <w:r>
+        <w:rPr>
+          <w:rStyle w:val="Hyperlink"/>
+          <w:highlight w:val="green"/>
+        </w:rPr>
+        <w:t xml:space="preserve"> is.</w:t>
+      </w:r>
+    </w:p>
+    <w:p>
+      <w:pPr>
+        <w:pStyle w:val="Lijstalinea"/>
+        <w:numPr>
+          <w:ilvl w:val="0"/>
+          <w:numId w:val="1"/>
+        </w:numPr>
+        <w:rPr>
+          <w:highlight w:val="green"/>
+        </w:rPr>
+      </w:pPr>
+      <w:r>
+        <w:rPr>
+          <w:highlight w:val="green"/>
+        </w:rPr>
+        <w:t xml:space="preserve">Je items toch kunt </w:t>
+      </w:r>
+      <w:proofErr w:type="spellStart"/>
+      <w:r>
+        <w:rPr>
+          <w:highlight w:val="green"/>
+        </w:rPr>
+        <w:t>swappen</w:t>
+      </w:r>
+      <w:proofErr w:type="spellEnd"/>
+      <w:r>
+        <w:rPr>
+          <w:highlight w:val="green"/>
+        </w:rPr>
+        <w:t xml:space="preserve"> als je het van </w:t>
+      </w:r>
+      <w:proofErr w:type="spellStart"/>
+      <w:r>
+        <w:rPr>
+          <w:highlight w:val="green"/>
+        </w:rPr>
+        <w:t>characterpanel</w:t>
+      </w:r>
+      <w:proofErr w:type="spellEnd"/>
+      <w:r>
+        <w:rPr>
+          <w:highlight w:val="green"/>
+        </w:rPr>
+        <w:t xml:space="preserve"> naar </w:t>
+      </w:r>
+      <w:proofErr w:type="spellStart"/>
+      <w:r>
+        <w:rPr>
+          <w:highlight w:val="green"/>
+        </w:rPr>
+        <w:t>inventory</w:t>
+      </w:r>
+      <w:proofErr w:type="spellEnd"/>
+      <w:r>
+        <w:rPr>
+          <w:highlight w:val="green"/>
+        </w:rPr>
+        <w:t xml:space="preserve"> gaat</w:t>
+      </w:r>
+    </w:p>
+    <w:p>
+      <w:pPr>
+        <w:pStyle w:val="Lijstalinea"/>
+        <w:numPr>
+          <w:ilvl w:val="0"/>
+          <w:numId w:val="1"/>
+        </w:numPr>
+        <w:rPr>
+          <w:rStyle w:val="Hyperlink"/>
+          <w:color w:val="auto"/>
+          <w:highlight w:val="green"/>
+          <w:u w:val="none"/>
         </w:rPr>
       </w:pPr>
       <w:r>
@@ -439,9 +823,114 @@
           <w:ilvl w:val="0"/>
           <w:numId w:val="1"/>
         </w:numPr>
-      </w:pPr>
-      <w:r>
-        <w:t>Itemslots kan je niet unequipen met rechtermuisknop.</w:t>
+        <w:rPr>
+          <w:highlight w:val="green"/>
+        </w:rPr>
+      </w:pPr>
+      <w:r>
+        <w:rPr>
+          <w:highlight w:val="green"/>
+        </w:rPr>
+        <w:t xml:space="preserve">Als de termiet doodgaat en blijft aanvallen </w:t>
+      </w:r>
+      <w:proofErr w:type="spellStart"/>
+      <w:r>
+        <w:rPr>
+          <w:highlight w:val="green"/>
+        </w:rPr>
+        <w:t>spammen</w:t>
+      </w:r>
+      <w:proofErr w:type="spellEnd"/>
+      <w:r>
+        <w:rPr>
+          <w:highlight w:val="green"/>
+        </w:rPr>
+        <w:t>, worden er meer items gedropt dan moet tot een maximum van 3.</w:t>
+      </w:r>
+    </w:p>
+    <w:p>
+      <w:pPr>
+        <w:pStyle w:val="Lijstalinea"/>
+        <w:numPr>
+          <w:ilvl w:val="0"/>
+          <w:numId w:val="1"/>
+        </w:numPr>
+        <w:rPr>
+          <w:highlight w:val="green"/>
+        </w:rPr>
+      </w:pPr>
+      <w:r>
+        <w:rPr>
+          <w:highlight w:val="green"/>
+        </w:rPr>
+        <w:t xml:space="preserve">De </w:t>
+      </w:r>
+      <w:proofErr w:type="spellStart"/>
+      <w:r>
+        <w:rPr>
+          <w:highlight w:val="green"/>
+        </w:rPr>
+        <w:t>throw</w:t>
+      </w:r>
+      <w:proofErr w:type="spellEnd"/>
+      <w:r>
+        <w:rPr>
+          <w:highlight w:val="green"/>
+        </w:rPr>
+        <w:t xml:space="preserve"> tekst van </w:t>
+      </w:r>
+      <w:proofErr w:type="spellStart"/>
+      <w:r>
+        <w:rPr>
+          <w:highlight w:val="green"/>
+        </w:rPr>
+        <w:t>oppaken</w:t>
+      </w:r>
+      <w:proofErr w:type="spellEnd"/>
+      <w:r>
+        <w:rPr>
+          <w:highlight w:val="green"/>
+        </w:rPr>
+        <w:t xml:space="preserve"> en gooien. Zodra je hem gooit zie je de tekst van </w:t>
+      </w:r>
+      <w:proofErr w:type="spellStart"/>
+      <w:r>
+        <w:rPr>
+          <w:highlight w:val="green"/>
+        </w:rPr>
+        <w:t>oppaken</w:t>
+      </w:r>
+      <w:proofErr w:type="spellEnd"/>
+      <w:r>
+        <w:rPr>
+          <w:highlight w:val="green"/>
+        </w:rPr>
+        <w:t xml:space="preserve"> een splitsecond.</w:t>
+      </w:r>
+    </w:p>
+    <w:p>
+      <w:pPr>
+        <w:pStyle w:val="Lijstalinea"/>
+        <w:numPr>
+          <w:ilvl w:val="0"/>
+          <w:numId w:val="1"/>
+        </w:numPr>
+      </w:pPr>
+      <w:proofErr w:type="spellStart"/>
+      <w:r>
+        <w:t>Itemslots</w:t>
+      </w:r>
+      <w:proofErr w:type="spellEnd"/>
+      <w:r>
+        <w:t xml:space="preserve"> kan je niet </w:t>
+      </w:r>
+      <w:proofErr w:type="spellStart"/>
+      <w:r>
+        <w:t>unequipen</w:t>
+      </w:r>
+      <w:proofErr w:type="spellEnd"/>
+      <w:r>
+        <w:t xml:space="preserve"> met rechtermuisknop.</w:t>
       </w:r>
     </w:p>
     <w:p>
@@ -465,40 +954,26 @@
         </w:numPr>
       </w:pPr>
       <w:r>
-        <w:t>Camera noclip</w:t>
-      </w:r>
-    </w:p>
-    <w:p>
-      <w:pPr>
-        <w:pStyle w:val="Lijstalinea"/>
-        <w:numPr>
-          <w:ilvl w:val="0"/>
-          <w:numId w:val="1"/>
-        </w:numPr>
-      </w:pPr>
-      <w:r>
-        <w:t>De throw tekst van oppaken en gooien. Zodra je hem gooit zie je de tekst van op</w:t>
-      </w:r>
-      <w:r>
-        <w:t>paken een splitsecond.</w:t>
-      </w:r>
-    </w:p>
-    <w:p>
-      <w:pPr>
-        <w:pStyle w:val="Lijstalinea"/>
-        <w:numPr>
-          <w:ilvl w:val="0"/>
-          <w:numId w:val="1"/>
-        </w:numPr>
-      </w:pPr>
-      <w:r>
-        <w:t>Als de termiet doodgaat en blijft aanvallen spammen, worden er meer items gedropt dan moet tot een maximum van 3.</w:t>
-      </w:r>
+        <w:t xml:space="preserve">Camera </w:t>
+      </w:r>
+      <w:proofErr w:type="spellStart"/>
+      <w:r>
+        <w:t>noclip</w:t>
+      </w:r>
+      <w:proofErr w:type="spellEnd"/>
+    </w:p>
+    <w:p/>
+    <w:p/>
+    <w:p/>
+    <w:p/>
+    <w:p/>
+    <w:p/>
+    <w:p/>
+    <w:p>
       <w:bookmarkStart w:id="0" w:name="_GoBack"/>
       <w:bookmarkEnd w:id="0"/>
-    </w:p>
-    <w:p>
-      <w:r>
+      <w:r>
+        <w:lastRenderedPageBreak/>
         <w:t>Level 1:</w:t>
       </w:r>
     </w:p>
@@ -553,7 +1028,35 @@
         <w:rPr>
           <w:highlight w:val="green"/>
         </w:rPr>
-        <w:t>Item tooltip moet op een andere plek, het kan buggen als je erop wilt klikken</w:t>
+        <w:t xml:space="preserve">Item </w:t>
+      </w:r>
+      <w:proofErr w:type="spellStart"/>
+      <w:r>
+        <w:rPr>
+          <w:highlight w:val="green"/>
+        </w:rPr>
+        <w:t>tooltip</w:t>
+      </w:r>
+      <w:proofErr w:type="spellEnd"/>
+      <w:r>
+        <w:rPr>
+          <w:highlight w:val="green"/>
+        </w:rPr>
+        <w:t xml:space="preserve"> moet op een andere plek, het kan </w:t>
+      </w:r>
+      <w:proofErr w:type="spellStart"/>
+      <w:r>
+        <w:rPr>
+          <w:highlight w:val="green"/>
+        </w:rPr>
+        <w:t>buggen</w:t>
+      </w:r>
+      <w:proofErr w:type="spellEnd"/>
+      <w:r>
+        <w:rPr>
+          <w:highlight w:val="green"/>
+        </w:rPr>
+        <w:t xml:space="preserve"> als je erop wilt klikken</w:t>
       </w:r>
     </w:p>
     <w:p>
@@ -603,6 +1106,7 @@
         <w:t>je pakt niet de correct gedropte item op.</w:t>
       </w:r>
     </w:p>
+    <w:p/>
     <w:p>
       <w:r>
         <w:t>Level 2:</w:t>

</xml_diff>

<commit_message>
got some new bugs for you guys :P
</commit_message>
<xml_diff>
--- a/Developing/Bugs.docx
+++ b/Developing/Bugs.docx
@@ -962,6 +962,82 @@
       </w:r>
       <w:proofErr w:type="spellEnd"/>
     </w:p>
+    <w:p>
+      <w:pPr>
+        <w:pStyle w:val="Lijstalinea"/>
+        <w:numPr>
+          <w:ilvl w:val="0"/>
+          <w:numId w:val="1"/>
+        </w:numPr>
+      </w:pPr>
+      <w:r>
+        <w:t>De steen gooien tegen een muur/</w:t>
+      </w:r>
+      <w:proofErr w:type="spellStart"/>
+      <w:r>
+        <w:t>enemy</w:t>
+      </w:r>
+      <w:proofErr w:type="spellEnd"/>
+      <w:r>
+        <w:t xml:space="preserve"> als je er zelf tegenaan staat ziet er buggy as fuck uit.</w:t>
+      </w:r>
+    </w:p>
+    <w:p>
+      <w:pPr>
+        <w:pStyle w:val="Lijstalinea"/>
+        <w:numPr>
+          <w:ilvl w:val="0"/>
+          <w:numId w:val="1"/>
+        </w:numPr>
+      </w:pPr>
+      <w:r>
+        <w:t>Loop tegen het object aan waar je overheen moet springen, je kan niet springen.</w:t>
+      </w:r>
+    </w:p>
+    <w:p>
+      <w:pPr>
+        <w:pStyle w:val="Lijstalinea"/>
+        <w:numPr>
+          <w:ilvl w:val="0"/>
+          <w:numId w:val="1"/>
+        </w:numPr>
+      </w:pPr>
+      <w:r>
+        <w:t xml:space="preserve">Je kan niet slaan als de ‘’Press G’’ </w:t>
+      </w:r>
+      <w:proofErr w:type="spellStart"/>
+      <w:r>
+        <w:t>to</w:t>
+      </w:r>
+      <w:proofErr w:type="spellEnd"/>
+      <w:r>
+        <w:t xml:space="preserve"> </w:t>
+      </w:r>
+      <w:proofErr w:type="spellStart"/>
+      <w:r>
+        <w:t>throw</w:t>
+      </w:r>
+      <w:proofErr w:type="spellEnd"/>
+      <w:r>
+        <w:t xml:space="preserve"> </w:t>
+      </w:r>
+      <w:proofErr w:type="spellStart"/>
+      <w:r>
+        <w:t>the</w:t>
+      </w:r>
+      <w:proofErr w:type="spellEnd"/>
+      <w:r>
+        <w:t xml:space="preserve"> </w:t>
+      </w:r>
+      <w:proofErr w:type="spellStart"/>
+      <w:r>
+        <w:t>stone</w:t>
+      </w:r>
+      <w:proofErr w:type="spellEnd"/>
+      <w:r>
+        <w:t xml:space="preserve"> in beeld staat.</w:t>
+      </w:r>
+    </w:p>
     <w:p/>
     <w:p/>
     <w:p/>
@@ -970,10 +1046,7 @@
     <w:p/>
     <w:p/>
     <w:p>
-      <w:bookmarkStart w:id="0" w:name="_GoBack"/>
-      <w:bookmarkEnd w:id="0"/>
-      <w:r>
-        <w:lastRenderedPageBreak/>
+      <w:r>
         <w:t>Level 1:</w:t>
       </w:r>
     </w:p>
@@ -1087,7 +1160,19 @@
           <w:rPr>
             <w:rStyle w:val="Hyperlink"/>
           </w:rPr>
-          <w:t>http://prntscr.com/99ur4a</w:t>
+          <w:t>http://prntscr.c</w:t>
+        </w:r>
+        <w:r>
+          <w:rPr>
+            <w:rStyle w:val="Hyperlink"/>
+          </w:rPr>
+          <w:t>o</w:t>
+        </w:r>
+        <w:r>
+          <w:rPr>
+            <w:rStyle w:val="Hyperlink"/>
+          </w:rPr>
+          <w:t>m/99ur4a</w:t>
         </w:r>
       </w:hyperlink>
       <w:r>
@@ -1105,6 +1190,56 @@
       <w:r>
         <w:t>je pakt niet de correct gedropte item op.</w:t>
       </w:r>
+    </w:p>
+    <w:p>
+      <w:pPr>
+        <w:pStyle w:val="Lijstalinea"/>
+        <w:numPr>
+          <w:ilvl w:val="0"/>
+          <w:numId w:val="1"/>
+        </w:numPr>
+      </w:pPr>
+      <w:r>
+        <w:t xml:space="preserve">Slaan en dan lopen/rennen </w:t>
+      </w:r>
+      <w:proofErr w:type="spellStart"/>
+      <w:r>
+        <w:t>delayed</w:t>
+      </w:r>
+      <w:proofErr w:type="spellEnd"/>
+      <w:r>
+        <w:t xml:space="preserve"> de animatie van slaan wat niet moet.</w:t>
+      </w:r>
+    </w:p>
+    <w:p>
+      <w:pPr>
+        <w:pStyle w:val="Lijstalinea"/>
+        <w:numPr>
+          <w:ilvl w:val="0"/>
+          <w:numId w:val="1"/>
+        </w:numPr>
+      </w:pPr>
+      <w:r>
+        <w:t xml:space="preserve">Je ziet jezelf niet op de </w:t>
+      </w:r>
+      <w:proofErr w:type="spellStart"/>
+      <w:r>
+        <w:t>minimap</w:t>
+      </w:r>
+      <w:proofErr w:type="spellEnd"/>
+      <w:r>
+        <w:t xml:space="preserve"> als je onder de map-</w:t>
+      </w:r>
+      <w:proofErr w:type="spellStart"/>
+      <w:r>
+        <w:t>ish</w:t>
+      </w:r>
+      <w:proofErr w:type="spellEnd"/>
+      <w:r>
+        <w:t xml:space="preserve"> staat.</w:t>
+      </w:r>
+      <w:bookmarkStart w:id="0" w:name="_GoBack"/>
+      <w:bookmarkEnd w:id="0"/>
     </w:p>
     <w:p/>
     <w:p>

</xml_diff>

<commit_message>
Je kan nu met rechtermuisknop items van characterpanel naar inventory dumpen
</commit_message>
<xml_diff>
--- a/Developing/Bugs.docx
+++ b/Developing/Bugs.docx
@@ -847,6 +847,8 @@
         </w:rPr>
         <w:t>, worden er meer items gedropt dan moet tot een maximum van 3.</w:t>
       </w:r>
+      <w:bookmarkStart w:id="0" w:name="_GoBack"/>
+      <w:bookmarkEnd w:id="0"/>
     </w:p>
     <w:p>
       <w:pPr>
@@ -915,21 +917,36 @@
           <w:ilvl w:val="0"/>
           <w:numId w:val="1"/>
         </w:numPr>
-      </w:pPr>
-      <w:proofErr w:type="spellStart"/>
-      <w:r>
+        <w:rPr>
+          <w:highlight w:val="green"/>
+        </w:rPr>
+      </w:pPr>
+      <w:proofErr w:type="spellStart"/>
+      <w:r>
+        <w:rPr>
+          <w:highlight w:val="green"/>
+        </w:rPr>
         <w:t>Itemslots</w:t>
       </w:r>
       <w:proofErr w:type="spellEnd"/>
       <w:r>
+        <w:rPr>
+          <w:highlight w:val="green"/>
+        </w:rPr>
         <w:t xml:space="preserve"> kan je niet </w:t>
       </w:r>
       <w:proofErr w:type="spellStart"/>
       <w:r>
+        <w:rPr>
+          <w:highlight w:val="green"/>
+        </w:rPr>
         <w:t>unequipen</w:t>
       </w:r>
       <w:proofErr w:type="spellEnd"/>
       <w:r>
+        <w:rPr>
+          <w:highlight w:val="green"/>
+        </w:rPr>
         <w:t xml:space="preserve"> met rechtermuisknop.</w:t>
       </w:r>
     </w:p>
@@ -1049,7 +1066,21 @@
         <w:rPr>
           <w:highlight w:val="green"/>
         </w:rPr>
-        <w:t xml:space="preserve"> the </w:t>
+        <w:t xml:space="preserve"> </w:t>
+      </w:r>
+      <w:proofErr w:type="spellStart"/>
+      <w:r>
+        <w:rPr>
+          <w:highlight w:val="green"/>
+        </w:rPr>
+        <w:t>the</w:t>
+      </w:r>
+      <w:proofErr w:type="spellEnd"/>
+      <w:r>
+        <w:rPr>
+          <w:highlight w:val="green"/>
+        </w:rPr>
+        <w:t xml:space="preserve"> </w:t>
       </w:r>
       <w:proofErr w:type="spellStart"/>
       <w:r>
@@ -1206,8 +1237,6 @@
       <w:r>
         <w:t>je pakt niet de correct gedropte item op.</w:t>
       </w:r>
-      <w:bookmarkStart w:id="0" w:name="_GoBack"/>
-      <w:bookmarkEnd w:id="0"/>
     </w:p>
     <w:p>
       <w:pPr>
@@ -1298,7 +1327,7 @@
 
 <file path=word/numbering.xml><?xml version="1.0" encoding="utf-8"?>
 <w:numbering xmlns:wpc="http://schemas.microsoft.com/office/word/2010/wordprocessingCanvas" xmlns:mc="http://schemas.openxmlformats.org/markup-compatibility/2006" xmlns:o="urn:schemas-microsoft-com:office:office" xmlns:r="http://schemas.openxmlformats.org/officeDocument/2006/relationships" xmlns:m="http://schemas.openxmlformats.org/officeDocument/2006/math" xmlns:v="urn:schemas-microsoft-com:vml" xmlns:wp14="http://schemas.microsoft.com/office/word/2010/wordprocessingDrawing" xmlns:wp="http://schemas.openxmlformats.org/drawingml/2006/wordprocessingDrawing" xmlns:w10="urn:schemas-microsoft-com:office:word" xmlns:w="http://schemas.openxmlformats.org/wordprocessingml/2006/main" xmlns:w14="http://schemas.microsoft.com/office/word/2010/wordml" xmlns:w15="http://schemas.microsoft.com/office/word/2012/wordml" xmlns:wpg="http://schemas.microsoft.com/office/word/2010/wordprocessingGroup" xmlns:wpi="http://schemas.microsoft.com/office/word/2010/wordprocessingInk" xmlns:wne="http://schemas.microsoft.com/office/word/2006/wordml" xmlns:wps="http://schemas.microsoft.com/office/word/2010/wordprocessingShape" mc:Ignorable="w14 w15 wp14">
-  <w:abstractNum w:abstractNumId="0">
+  <w:abstractNum w:abstractNumId="0" w15:restartNumberingAfterBreak="0">
     <w:nsid w:val="56454EB7"/>
     <w:multiLevelType w:val="hybridMultilevel"/>
     <w:tmpl w:val="95E61324"/>

</xml_diff>